<commit_message>
Add "ID/Name/info" to content
</commit_message>
<xml_diff>
--- a/Lab/MOST/論文.docx
+++ b/Lab/MOST/論文.docx
@@ -7,9 +7,8 @@
         <w:pStyle w:val="HTMLPreformatted"/>
         <w:shd w:val="clear" w:color="auto" w:fill="FFFFFF"/>
         <w:spacing w:line="480" w:lineRule="auto"/>
-        <w:jc w:val="center"/>
-        <w:rPr>
-          <w:rFonts w:ascii="DFKai-SB" w:eastAsia="DFKai-SB" w:hAnsi="DFKai-SB" w:cs="DFKai-SB"/>
+        <w:rPr>
+          <w:rFonts w:ascii="DFKai-SB" w:eastAsia="DFKai-SB" w:hAnsi="DFKai-SB" w:cs="DFKai-SB" w:hint="eastAsia"/>
           <w:b/>
           <w:bCs/>
           <w:sz w:val="56"/>
@@ -17,20 +16,6 @@
         </w:rPr>
       </w:pPr>
       <w:bookmarkStart w:id="0" w:name="_Hlk58088353"/>
-    </w:p>
-    <w:p>
-      <w:pPr>
-        <w:pStyle w:val="HTMLPreformatted"/>
-        <w:shd w:val="clear" w:color="auto" w:fill="FFFFFF"/>
-        <w:spacing w:line="480" w:lineRule="auto"/>
-        <w:rPr>
-          <w:rFonts w:ascii="DFKai-SB" w:eastAsia="DFKai-SB" w:hAnsi="DFKai-SB" w:cs="DFKai-SB"/>
-          <w:b/>
-          <w:bCs/>
-          <w:sz w:val="56"/>
-          <w:szCs w:val="56"/>
-        </w:rPr>
-      </w:pPr>
     </w:p>
     <w:p>
       <w:pPr>
@@ -87,20 +72,35 @@
           <w:rFonts w:ascii="DFKai-SB" w:eastAsia="DFKai-SB" w:hAnsi="DFKai-SB" w:cs="DFKai-SB"/>
           <w:b/>
           <w:bCs/>
+          <w:sz w:val="56"/>
+          <w:szCs w:val="56"/>
+        </w:rPr>
+      </w:pPr>
+      <w:r>
+        <w:rPr>
+          <w:rFonts w:ascii="DFKai-SB" w:eastAsia="DFKai-SB" w:hAnsi="DFKai-SB" w:cs="DFKai-SB" w:hint="eastAsia"/>
+          <w:b/>
+          <w:bCs/>
+          <w:sz w:val="56"/>
+          <w:szCs w:val="56"/>
+        </w:rPr>
+        <w:t>結案報告</w:t>
+      </w:r>
+    </w:p>
+    <w:p>
+      <w:pPr>
+        <w:pStyle w:val="HTMLPreformatted"/>
+        <w:shd w:val="clear" w:color="auto" w:fill="FFFFFF"/>
+        <w:spacing w:line="480" w:lineRule="auto"/>
+        <w:jc w:val="center"/>
+        <w:rPr>
+          <w:rFonts w:ascii="DFKai-SB" w:eastAsia="DFKai-SB" w:hAnsi="DFKai-SB" w:cs="DFKai-SB" w:hint="eastAsia"/>
+          <w:b/>
+          <w:bCs/>
           <w:sz w:val="60"/>
           <w:szCs w:val="60"/>
         </w:rPr>
       </w:pPr>
-      <w:r>
-        <w:rPr>
-          <w:rFonts w:ascii="DFKai-SB" w:eastAsia="DFKai-SB" w:hAnsi="DFKai-SB" w:cs="DFKai-SB" w:hint="eastAsia"/>
-          <w:b/>
-          <w:bCs/>
-          <w:sz w:val="56"/>
-          <w:szCs w:val="56"/>
-        </w:rPr>
-        <w:t>結案報告</w:t>
-      </w:r>
     </w:p>
     <w:p>
       <w:pPr>
@@ -116,6 +116,26 @@
           <w:szCs w:val="36"/>
         </w:rPr>
       </w:pPr>
+      <w:r>
+        <w:rPr>
+          <w:rFonts w:ascii="DFKai-SB" w:eastAsia="DFKai-SB" w:hAnsi="DFKai-SB" w:cs="DFKaiShu-SB-Estd-BF" w:hint="eastAsia"/>
+          <w:b/>
+          <w:bCs/>
+          <w:sz w:val="36"/>
+          <w:szCs w:val="36"/>
+        </w:rPr>
+        <w:t>計畫名稱</w:t>
+      </w:r>
+      <w:r>
+        <w:rPr>
+          <w:rFonts w:ascii="DFKai-SB" w:eastAsia="DFKai-SB" w:hAnsi="DFKai-SB" w:cs="DFKaiShu-SB-Estd-BF"/>
+          <w:b/>
+          <w:bCs/>
+          <w:sz w:val="36"/>
+          <w:szCs w:val="36"/>
+        </w:rPr>
+        <w:t xml:space="preserve">: </w:t>
+      </w:r>
     </w:p>
     <w:p>
       <w:pPr>
@@ -139,17 +159,27 @@
           <w:sz w:val="36"/>
           <w:szCs w:val="36"/>
         </w:rPr>
-        <w:t>計畫名稱</w:t>
-      </w:r>
-      <w:r>
-        <w:rPr>
-          <w:rFonts w:ascii="DFKai-SB" w:eastAsia="DFKai-SB" w:hAnsi="DFKai-SB" w:cs="DFKaiShu-SB-Estd-BF"/>
+        <w:t>基於</w:t>
+      </w:r>
+      <w:r>
+        <w:rPr>
+          <w:rFonts w:ascii="Times New Roman" w:eastAsia="DFKai-SB" w:hAnsi="Times New Roman" w:cs="Times New Roman"/>
           <w:b/>
           <w:bCs/>
           <w:sz w:val="36"/>
           <w:szCs w:val="36"/>
         </w:rPr>
-        <w:t xml:space="preserve">: </w:t>
+        <w:t>Transformer</w:t>
+      </w:r>
+      <w:r>
+        <w:rPr>
+          <w:rFonts w:ascii="DFKai-SB" w:eastAsia="DFKai-SB" w:hAnsi="DFKai-SB" w:cs="DFKaiShu-SB-Estd-BF" w:hint="eastAsia"/>
+          <w:b/>
+          <w:bCs/>
+          <w:sz w:val="36"/>
+          <w:szCs w:val="36"/>
+        </w:rPr>
+        <w:t>及遞歸神經網路的自然語言情感分析方法</w:t>
       </w:r>
     </w:p>
     <w:p>
@@ -159,43 +189,13 @@
         <w:spacing w:line="480" w:lineRule="auto"/>
         <w:jc w:val="both"/>
         <w:rPr>
-          <w:rFonts w:ascii="DFKai-SB" w:eastAsia="DFKai-SB" w:hAnsi="DFKai-SB" w:cs="DFKaiShu-SB-Estd-BF"/>
+          <w:rFonts w:ascii="DFKai-SB" w:eastAsia="DFKai-SB" w:hAnsi="DFKai-SB" w:cs="DFKaiShu-SB-Estd-BF" w:hint="eastAsia"/>
           <w:b/>
           <w:bCs/>
           <w:sz w:val="36"/>
           <w:szCs w:val="36"/>
         </w:rPr>
       </w:pPr>
-      <w:r>
-        <w:rPr>
-          <w:rFonts w:ascii="DFKai-SB" w:eastAsia="DFKai-SB" w:hAnsi="DFKai-SB" w:cs="DFKaiShu-SB-Estd-BF" w:hint="eastAsia"/>
-          <w:b/>
-          <w:bCs/>
-          <w:sz w:val="36"/>
-          <w:szCs w:val="36"/>
-        </w:rPr>
-        <w:t>基於</w:t>
-      </w:r>
-      <w:r>
-        <w:rPr>
-          <w:rFonts w:ascii="Times New Roman" w:eastAsia="DFKai-SB" w:hAnsi="Times New Roman" w:cs="Times New Roman"/>
-          <w:b/>
-          <w:bCs/>
-          <w:sz w:val="36"/>
-          <w:szCs w:val="36"/>
-        </w:rPr>
-        <w:t>Transformer</w:t>
-      </w:r>
-      <w:r>
-        <w:rPr>
-          <w:rFonts w:ascii="DFKai-SB" w:eastAsia="DFKai-SB" w:hAnsi="DFKai-SB" w:cs="DFKaiShu-SB-Estd-BF" w:hint="eastAsia"/>
-          <w:b/>
-          <w:bCs/>
-          <w:sz w:val="36"/>
-          <w:szCs w:val="36"/>
-        </w:rPr>
-        <w:t>及遞歸神經網路的自然語言情感分析方法</w:t>
-      </w:r>
     </w:p>
     <w:p>
       <w:pPr>
@@ -204,13 +204,73 @@
         <w:spacing w:line="480" w:lineRule="auto"/>
         <w:jc w:val="both"/>
         <w:rPr>
+          <w:rFonts w:ascii="Times New Roman" w:eastAsia="DFKai-SB" w:hAnsi="Times New Roman" w:cs="Times New Roman"/>
+          <w:b/>
+          <w:bCs/>
+          <w:sz w:val="36"/>
+          <w:szCs w:val="36"/>
+        </w:rPr>
+      </w:pPr>
+      <w:r>
+        <w:rPr>
+          <w:rFonts w:ascii="DFKai-SB" w:eastAsia="DFKai-SB" w:hAnsi="DFKai-SB" w:cs="DFKaiShu-SB-Estd-BF" w:hint="eastAsia"/>
+          <w:b/>
+          <w:bCs/>
+          <w:sz w:val="36"/>
+          <w:szCs w:val="36"/>
+        </w:rPr>
+        <w:t>計畫</w:t>
+      </w:r>
+      <w:r>
+        <w:rPr>
+          <w:rFonts w:ascii="DFKai-SB" w:eastAsia="DFKai-SB" w:hAnsi="DFKai-SB" w:cs="DFKaiShu-SB-Estd-BF" w:hint="eastAsia"/>
+          <w:b/>
+          <w:bCs/>
+          <w:sz w:val="36"/>
+          <w:szCs w:val="36"/>
+        </w:rPr>
+        <w:t>編號</w:t>
+      </w:r>
+      <w:r>
+        <w:rPr>
           <w:rFonts w:ascii="DFKai-SB" w:eastAsia="DFKai-SB" w:hAnsi="DFKai-SB" w:cs="DFKaiShu-SB-Estd-BF"/>
           <w:b/>
           <w:bCs/>
           <w:sz w:val="36"/>
           <w:szCs w:val="36"/>
         </w:rPr>
-      </w:pPr>
+        <w:t>:</w:t>
+      </w:r>
+      <w:r>
+        <w:rPr>
+          <w:rFonts w:ascii="DFKai-SB" w:eastAsia="DFKai-SB" w:hAnsi="DFKai-SB" w:cs="DFKaiShu-SB-Estd-BF"/>
+          <w:b/>
+          <w:bCs/>
+          <w:sz w:val="36"/>
+          <w:szCs w:val="36"/>
+        </w:rPr>
+        <w:t xml:space="preserve"> </w:t>
+      </w:r>
+      <w:r>
+        <w:rPr>
+          <w:rFonts w:ascii="Times New Roman" w:eastAsia="DFKai-SB" w:hAnsi="Times New Roman" w:cs="Times New Roman"/>
+          <w:b/>
+          <w:bCs/>
+          <w:sz w:val="36"/>
+          <w:szCs w:val="36"/>
+        </w:rPr>
+        <w:t>109</w:t>
+      </w:r>
+      <w:r>
+        <w:rPr>
+          <w:rFonts w:ascii="Times New Roman" w:eastAsia="DFKai-SB" w:hAnsi="Times New Roman" w:cs="Times New Roman"/>
+          <w:b/>
+          <w:bCs/>
+          <w:sz w:val="36"/>
+          <w:szCs w:val="36"/>
+        </w:rPr>
+        <w:t>-2813-C-040-012-E</w:t>
+      </w:r>
     </w:p>
     <w:p>
       <w:pPr>
@@ -219,42 +279,168 @@
         <w:spacing w:line="480" w:lineRule="auto"/>
         <w:jc w:val="both"/>
         <w:rPr>
+          <w:rFonts w:ascii="Times New Roman" w:eastAsia="DFKai-SB" w:hAnsi="Times New Roman" w:cs="Times New Roman" w:hint="eastAsia"/>
+          <w:b/>
+          <w:bCs/>
+          <w:sz w:val="36"/>
+          <w:szCs w:val="36"/>
+        </w:rPr>
+      </w:pPr>
+    </w:p>
+    <w:p>
+      <w:pPr>
+        <w:pStyle w:val="HTMLPreformatted"/>
+        <w:shd w:val="clear" w:color="auto" w:fill="FFFFFF"/>
+        <w:wordWrap w:val="0"/>
+        <w:spacing w:line="480" w:lineRule="auto"/>
+        <w:jc w:val="right"/>
+        <w:rPr>
+          <w:rFonts w:ascii="Times New Roman" w:eastAsia="DFKai-SB" w:hAnsi="Times New Roman" w:cs="Times New Roman" w:hint="eastAsia"/>
+          <w:b/>
+          <w:bCs/>
+          <w:sz w:val="30"/>
+          <w:szCs w:val="30"/>
+        </w:rPr>
+      </w:pPr>
+      <w:r>
+        <w:rPr>
+          <w:rFonts w:ascii="Times New Roman" w:eastAsia="DFKai-SB" w:hAnsi="Times New Roman" w:cs="Times New Roman" w:hint="eastAsia"/>
+          <w:b/>
+          <w:bCs/>
+          <w:sz w:val="30"/>
+          <w:szCs w:val="30"/>
+        </w:rPr>
+        <w:t>執行機關</w:t>
+      </w:r>
+      <w:r>
+        <w:rPr>
           <w:rFonts w:ascii="Times New Roman" w:eastAsia="DFKai-SB" w:hAnsi="Times New Roman" w:cs="Times New Roman"/>
           <w:b/>
           <w:bCs/>
-          <w:sz w:val="36"/>
-          <w:szCs w:val="36"/>
-        </w:rPr>
-      </w:pPr>
-      <w:r>
-        <w:rPr>
-          <w:rFonts w:ascii="DFKai-SB" w:eastAsia="DFKai-SB" w:hAnsi="DFKai-SB" w:cs="DFKaiShu-SB-Estd-BF" w:hint="eastAsia"/>
+          <w:sz w:val="30"/>
+          <w:szCs w:val="30"/>
+        </w:rPr>
+        <w:t xml:space="preserve">: </w:t>
+      </w:r>
+      <w:r>
+        <w:rPr>
+          <w:rFonts w:ascii="Times New Roman" w:eastAsia="DFKai-SB" w:hAnsi="Times New Roman" w:cs="Times New Roman" w:hint="eastAsia"/>
           <w:b/>
           <w:bCs/>
-          <w:sz w:val="36"/>
-          <w:szCs w:val="36"/>
-        </w:rPr>
-        <w:t>條碼編號</w:t>
-      </w:r>
-      <w:r>
-        <w:rPr>
-          <w:rFonts w:ascii="DFKai-SB" w:eastAsia="DFKai-SB" w:hAnsi="DFKai-SB" w:cs="DFKaiShu-SB-Estd-BF"/>
-          <w:b/>
-          <w:bCs/>
-          <w:sz w:val="36"/>
-          <w:szCs w:val="36"/>
-        </w:rPr>
-        <w:t xml:space="preserve">:   </w:t>
-      </w:r>
-      <w:r>
+          <w:sz w:val="30"/>
+          <w:szCs w:val="30"/>
+        </w:rPr>
+        <w:t>中山醫學大學醫學資訊學系</w:t>
+      </w:r>
+    </w:p>
+    <w:p>
+      <w:pPr>
+        <w:pStyle w:val="HTMLPreformatted"/>
+        <w:shd w:val="clear" w:color="auto" w:fill="FFFFFF"/>
+        <w:spacing w:line="480" w:lineRule="auto"/>
+        <w:jc w:val="right"/>
         <w:rPr>
           <w:rFonts w:ascii="Times New Roman" w:eastAsia="DFKai-SB" w:hAnsi="Times New Roman" w:cs="Times New Roman"/>
           <w:b/>
           <w:bCs/>
-          <w:sz w:val="36"/>
-          <w:szCs w:val="36"/>
-        </w:rPr>
-        <w:t>109CFD2500023</w:t>
+          <w:sz w:val="30"/>
+          <w:szCs w:val="30"/>
+        </w:rPr>
+      </w:pPr>
+      <w:r>
+        <w:rPr>
+          <w:rFonts w:ascii="Times New Roman" w:eastAsia="DFKai-SB" w:hAnsi="Times New Roman" w:cs="Times New Roman" w:hint="eastAsia"/>
+          <w:b/>
+          <w:bCs/>
+          <w:sz w:val="30"/>
+          <w:szCs w:val="30"/>
+        </w:rPr>
+        <w:t>計畫</w:t>
+      </w:r>
+      <w:r>
+        <w:rPr>
+          <w:rFonts w:ascii="Times New Roman" w:eastAsia="DFKai-SB" w:hAnsi="Times New Roman" w:cs="Times New Roman" w:hint="eastAsia"/>
+          <w:b/>
+          <w:bCs/>
+          <w:sz w:val="30"/>
+          <w:szCs w:val="30"/>
+        </w:rPr>
+        <w:t>執行學生</w:t>
+      </w:r>
+      <w:r>
+        <w:rPr>
+          <w:rFonts w:ascii="Times New Roman" w:eastAsia="DFKai-SB" w:hAnsi="Times New Roman" w:cs="Times New Roman"/>
+          <w:b/>
+          <w:bCs/>
+          <w:sz w:val="30"/>
+          <w:szCs w:val="30"/>
+        </w:rPr>
+        <w:t xml:space="preserve">: </w:t>
+      </w:r>
+      <w:r>
+        <w:rPr>
+          <w:rFonts w:ascii="Times New Roman" w:eastAsia="DFKai-SB" w:hAnsi="Times New Roman" w:cs="Times New Roman" w:hint="eastAsia"/>
+          <w:b/>
+          <w:bCs/>
+          <w:sz w:val="30"/>
+          <w:szCs w:val="30"/>
+        </w:rPr>
+        <w:t>李昱廷</w:t>
+      </w:r>
+    </w:p>
+    <w:p>
+      <w:pPr>
+        <w:pStyle w:val="HTMLPreformatted"/>
+        <w:shd w:val="clear" w:color="auto" w:fill="FFFFFF"/>
+        <w:spacing w:line="480" w:lineRule="auto"/>
+        <w:jc w:val="right"/>
+        <w:rPr>
+          <w:rFonts w:ascii="Times New Roman" w:eastAsia="DFKai-SB" w:hAnsi="Times New Roman" w:cs="Times New Roman" w:hint="eastAsia"/>
+          <w:b/>
+          <w:bCs/>
+          <w:sz w:val="30"/>
+          <w:szCs w:val="30"/>
+        </w:rPr>
+      </w:pPr>
+      <w:r>
+        <w:rPr>
+          <w:rFonts w:ascii="Times New Roman" w:eastAsia="DFKai-SB" w:hAnsi="Times New Roman" w:cs="Times New Roman" w:hint="eastAsia"/>
+          <w:b/>
+          <w:bCs/>
+          <w:sz w:val="30"/>
+          <w:szCs w:val="30"/>
+        </w:rPr>
+        <w:t>指導教授</w:t>
+      </w:r>
+      <w:r>
+        <w:rPr>
+          <w:rFonts w:ascii="Times New Roman" w:eastAsia="DFKai-SB" w:hAnsi="Times New Roman" w:cs="Times New Roman"/>
+          <w:b/>
+          <w:bCs/>
+          <w:sz w:val="30"/>
+          <w:szCs w:val="30"/>
+        </w:rPr>
+        <w:t>:</w:t>
+      </w:r>
+      <w:r>
+        <w:rPr>
+          <w:rFonts w:ascii="Times New Roman" w:eastAsia="DFKai-SB" w:hAnsi="Times New Roman" w:cs="Times New Roman"/>
+          <w:b/>
+          <w:bCs/>
+          <w:sz w:val="30"/>
+          <w:szCs w:val="30"/>
+        </w:rPr>
+        <w:t xml:space="preserve"> </w:t>
+      </w:r>
+      <w:r>
+        <w:rPr>
+          <w:rFonts w:ascii="Times New Roman" w:eastAsia="DFKai-SB" w:hAnsi="Times New Roman" w:cs="Times New Roman" w:hint="eastAsia"/>
+          <w:b/>
+          <w:bCs/>
+          <w:sz w:val="30"/>
+          <w:szCs w:val="30"/>
+        </w:rPr>
+        <w:t>張炎清</w:t>
       </w:r>
     </w:p>
     <w:p>
@@ -311,22 +497,21 @@
         <w:jc w:val="center"/>
         <w:outlineLvl w:val="0"/>
         <w:rPr>
-          <w:rFonts w:asciiTheme="majorEastAsia" w:eastAsiaTheme="majorEastAsia" w:hAnsiTheme="majorEastAsia" w:cstheme="majorHAnsi"/>
+          <w:rFonts w:ascii="DFKai-SB" w:eastAsia="DFKai-SB" w:hAnsi="DFKai-SB" w:cs="DFKai-SB"/>
           <w:b/>
           <w:bCs/>
-          <w:sz w:val="28"/>
-          <w:szCs w:val="28"/>
-        </w:rPr>
-      </w:pPr>
-      <w:r>
-        <w:rPr>
-          <w:rFonts w:asciiTheme="majorEastAsia" w:eastAsiaTheme="majorEastAsia" w:hAnsiTheme="majorEastAsia" w:cstheme="majorHAnsi" w:hint="eastAsia"/>
+          <w:sz w:val="32"/>
+          <w:szCs w:val="32"/>
+        </w:rPr>
+      </w:pPr>
+      <w:r>
+        <w:rPr>
+          <w:rFonts w:ascii="DFKai-SB" w:eastAsia="DFKai-SB" w:hAnsi="DFKai-SB" w:cs="DFKai-SB" w:hint="eastAsia"/>
           <w:b/>
           <w:bCs/>
-          <w:sz w:val="28"/>
-          <w:szCs w:val="28"/>
-        </w:rPr>
-        <w:lastRenderedPageBreak/>
+          <w:sz w:val="32"/>
+          <w:szCs w:val="32"/>
+        </w:rPr>
         <w:t>目錄</w:t>
       </w:r>
       <w:bookmarkEnd w:id="1"/>
@@ -348,6 +533,7 @@
       </w:sdtPr>
       <w:sdtEndPr>
         <w:rPr>
+          <w:rFonts w:ascii="DFKai-SB" w:eastAsia="DFKai-SB" w:hAnsi="DFKai-SB" w:cs="DFKai-SB"/>
           <w:b/>
           <w:bCs/>
         </w:rPr>
@@ -356,14 +542,26 @@
         <w:p>
           <w:pPr>
             <w:pStyle w:val="TOCHeading"/>
+            <w:rPr>
+              <w:rFonts w:ascii="DFKai-SB" w:eastAsia="DFKai-SB" w:hAnsi="DFKai-SB" w:cs="DFKai-SB"/>
+            </w:rPr>
           </w:pPr>
           <w:r>
+            <w:rPr>
+              <w:rFonts w:ascii="DFKai-SB" w:eastAsia="DFKai-SB" w:hAnsi="DFKai-SB" w:cs="DFKai-SB"/>
+            </w:rPr>
             <w:fldChar w:fldCharType="begin"/>
           </w:r>
           <w:r>
+            <w:rPr>
+              <w:rFonts w:ascii="DFKai-SB" w:eastAsia="DFKai-SB" w:hAnsi="DFKai-SB" w:cs="DFKai-SB"/>
+            </w:rPr>
             <w:instrText xml:space="preserve"> TOC \o "1-3" \h \z \u </w:instrText>
           </w:r>
           <w:r>
+            <w:rPr>
+              <w:rFonts w:ascii="DFKai-SB" w:eastAsia="DFKai-SB" w:hAnsi="DFKai-SB" w:cs="DFKai-SB"/>
+            </w:rPr>
             <w:fldChar w:fldCharType="separate"/>
           </w:r>
         </w:p>
@@ -375,7 +573,7 @@
               <w:tab w:val="right" w:leader="dot" w:pos="9350"/>
             </w:tabs>
             <w:rPr>
-              <w:rFonts w:cstheme="minorBidi"/>
+              <w:rFonts w:ascii="DFKai-SB" w:eastAsia="DFKai-SB" w:hAnsi="DFKai-SB" w:cs="DFKai-SB"/>
               <w:noProof/>
               <w:sz w:val="32"/>
               <w:szCs w:val="32"/>
@@ -385,17 +583,54 @@
             <w:r>
               <w:rPr>
                 <w:rStyle w:val="Hyperlink"/>
-                <w:rFonts w:asciiTheme="majorEastAsia" w:eastAsiaTheme="majorEastAsia" w:hAnsiTheme="majorEastAsia" w:hint="eastAsia"/>
+                <w:rFonts w:ascii="DFKai-SB" w:eastAsia="DFKai-SB" w:hAnsi="DFKai-SB" w:cs="DFKai-SB" w:hint="eastAsia"/>
                 <w:b/>
                 <w:bCs/>
                 <w:noProof/>
                 <w:sz w:val="32"/>
                 <w:szCs w:val="32"/>
               </w:rPr>
-              <w:t>一、研究動機與研究問題</w:t>
+              <w:t>一、研究動機與</w:t>
             </w:r>
             <w:r>
               <w:rPr>
+                <w:rStyle w:val="Hyperlink"/>
+                <w:rFonts w:ascii="DFKai-SB" w:eastAsia="DFKai-SB" w:hAnsi="DFKai-SB" w:cs="DFKai-SB" w:hint="eastAsia"/>
+                <w:b/>
+                <w:bCs/>
+                <w:noProof/>
+                <w:sz w:val="32"/>
+                <w:szCs w:val="32"/>
+              </w:rPr>
+              <w:t>研</w:t>
+            </w:r>
+            <w:r>
+              <w:rPr>
+                <w:rStyle w:val="Hyperlink"/>
+                <w:rFonts w:ascii="DFKai-SB" w:eastAsia="DFKai-SB" w:hAnsi="DFKai-SB" w:cs="DFKai-SB" w:hint="eastAsia"/>
+                <w:b/>
+                <w:bCs/>
+                <w:noProof/>
+                <w:sz w:val="32"/>
+                <w:szCs w:val="32"/>
+              </w:rPr>
+              <w:t>究問</w:t>
+            </w:r>
+            <w:r>
+              <w:rPr>
+                <w:rStyle w:val="Hyperlink"/>
+                <w:rFonts w:ascii="DFKai-SB" w:eastAsia="DFKai-SB" w:hAnsi="DFKai-SB" w:cs="DFKai-SB" w:hint="eastAsia"/>
+                <w:b/>
+                <w:bCs/>
+                <w:noProof/>
+                <w:sz w:val="32"/>
+                <w:szCs w:val="32"/>
+              </w:rPr>
+              <w:t>題</w:t>
+            </w:r>
+            <w:r>
+              <w:rPr>
+                <w:rFonts w:ascii="DFKai-SB" w:eastAsia="DFKai-SB" w:hAnsi="DFKai-SB" w:cs="DFKai-SB"/>
                 <w:noProof/>
                 <w:webHidden/>
                 <w:sz w:val="32"/>
@@ -405,6 +640,7 @@
             </w:r>
             <w:r>
               <w:rPr>
+                <w:rFonts w:ascii="DFKai-SB" w:eastAsia="DFKai-SB" w:hAnsi="DFKai-SB" w:cs="DFKai-SB"/>
                 <w:noProof/>
                 <w:webHidden/>
                 <w:sz w:val="32"/>
@@ -414,6 +650,7 @@
             </w:r>
             <w:r>
               <w:rPr>
+                <w:rFonts w:ascii="DFKai-SB" w:eastAsia="DFKai-SB" w:hAnsi="DFKai-SB" w:cs="DFKai-SB"/>
                 <w:noProof/>
                 <w:webHidden/>
                 <w:sz w:val="32"/>
@@ -423,6 +660,7 @@
             </w:r>
             <w:r>
               <w:rPr>
+                <w:rFonts w:ascii="DFKai-SB" w:eastAsia="DFKai-SB" w:hAnsi="DFKai-SB" w:cs="DFKai-SB"/>
                 <w:noProof/>
                 <w:webHidden/>
                 <w:sz w:val="32"/>
@@ -431,6 +669,7 @@
             </w:r>
             <w:r>
               <w:rPr>
+                <w:rFonts w:ascii="DFKai-SB" w:eastAsia="DFKai-SB" w:hAnsi="DFKai-SB" w:cs="DFKai-SB"/>
                 <w:noProof/>
                 <w:webHidden/>
                 <w:sz w:val="32"/>
@@ -440,6 +679,7 @@
             </w:r>
             <w:r>
               <w:rPr>
+                <w:rFonts w:ascii="DFKai-SB" w:eastAsia="DFKai-SB" w:hAnsi="DFKai-SB" w:cs="DFKai-SB"/>
                 <w:noProof/>
                 <w:webHidden/>
                 <w:sz w:val="32"/>
@@ -449,6 +689,7 @@
             </w:r>
             <w:r>
               <w:rPr>
+                <w:rFonts w:ascii="DFKai-SB" w:eastAsia="DFKai-SB" w:hAnsi="DFKai-SB" w:cs="DFKai-SB"/>
                 <w:noProof/>
                 <w:webHidden/>
                 <w:sz w:val="32"/>
@@ -465,7 +706,7 @@
               <w:tab w:val="right" w:leader="dot" w:pos="9350"/>
             </w:tabs>
             <w:rPr>
-              <w:rFonts w:cstheme="minorBidi"/>
+              <w:rFonts w:ascii="DFKai-SB" w:eastAsia="DFKai-SB" w:hAnsi="DFKai-SB" w:cs="DFKai-SB"/>
               <w:noProof/>
               <w:sz w:val="32"/>
               <w:szCs w:val="32"/>
@@ -475,7 +716,7 @@
             <w:r>
               <w:rPr>
                 <w:rStyle w:val="Hyperlink"/>
-                <w:rFonts w:asciiTheme="majorEastAsia" w:eastAsiaTheme="majorEastAsia" w:hAnsiTheme="majorEastAsia" w:hint="eastAsia"/>
+                <w:rFonts w:ascii="DFKai-SB" w:eastAsia="DFKai-SB" w:hAnsi="DFKai-SB" w:cs="DFKai-SB" w:hint="eastAsia"/>
                 <w:b/>
                 <w:bCs/>
                 <w:noProof/>
@@ -486,6 +727,7 @@
             </w:r>
             <w:r>
               <w:rPr>
+                <w:rFonts w:ascii="DFKai-SB" w:eastAsia="DFKai-SB" w:hAnsi="DFKai-SB" w:cs="DFKai-SB"/>
                 <w:noProof/>
                 <w:webHidden/>
                 <w:sz w:val="32"/>
@@ -495,6 +737,7 @@
             </w:r>
             <w:r>
               <w:rPr>
+                <w:rFonts w:ascii="DFKai-SB" w:eastAsia="DFKai-SB" w:hAnsi="DFKai-SB" w:cs="DFKai-SB"/>
                 <w:noProof/>
                 <w:webHidden/>
                 <w:sz w:val="32"/>
@@ -504,6 +747,7 @@
             </w:r>
             <w:r>
               <w:rPr>
+                <w:rFonts w:ascii="DFKai-SB" w:eastAsia="DFKai-SB" w:hAnsi="DFKai-SB" w:cs="DFKai-SB"/>
                 <w:noProof/>
                 <w:webHidden/>
                 <w:sz w:val="32"/>
@@ -513,6 +757,7 @@
             </w:r>
             <w:r>
               <w:rPr>
+                <w:rFonts w:ascii="DFKai-SB" w:eastAsia="DFKai-SB" w:hAnsi="DFKai-SB" w:cs="DFKai-SB"/>
                 <w:noProof/>
                 <w:webHidden/>
                 <w:sz w:val="32"/>
@@ -521,6 +766,7 @@
             </w:r>
             <w:r>
               <w:rPr>
+                <w:rFonts w:ascii="DFKai-SB" w:eastAsia="DFKai-SB" w:hAnsi="DFKai-SB" w:cs="DFKai-SB"/>
                 <w:noProof/>
                 <w:webHidden/>
                 <w:sz w:val="32"/>
@@ -530,6 +776,7 @@
             </w:r>
             <w:r>
               <w:rPr>
+                <w:rFonts w:ascii="DFKai-SB" w:eastAsia="DFKai-SB" w:hAnsi="DFKai-SB" w:cs="DFKai-SB"/>
                 <w:noProof/>
                 <w:webHidden/>
                 <w:sz w:val="32"/>
@@ -539,6 +786,7 @@
             </w:r>
             <w:r>
               <w:rPr>
+                <w:rFonts w:ascii="DFKai-SB" w:eastAsia="DFKai-SB" w:hAnsi="DFKai-SB" w:cs="DFKai-SB"/>
                 <w:noProof/>
                 <w:webHidden/>
                 <w:sz w:val="32"/>
@@ -555,7 +803,7 @@
               <w:tab w:val="right" w:leader="dot" w:pos="9350"/>
             </w:tabs>
             <w:rPr>
-              <w:rFonts w:cstheme="minorBidi"/>
+              <w:rFonts w:ascii="DFKai-SB" w:eastAsia="DFKai-SB" w:hAnsi="DFKai-SB" w:cs="DFKai-SB"/>
               <w:noProof/>
               <w:sz w:val="32"/>
               <w:szCs w:val="32"/>
@@ -565,7 +813,7 @@
             <w:r>
               <w:rPr>
                 <w:rStyle w:val="Hyperlink"/>
-                <w:rFonts w:asciiTheme="majorEastAsia" w:eastAsiaTheme="majorEastAsia" w:hAnsiTheme="majorEastAsia" w:hint="eastAsia"/>
+                <w:rFonts w:ascii="DFKai-SB" w:eastAsia="DFKai-SB" w:hAnsi="DFKai-SB" w:cs="DFKai-SB" w:hint="eastAsia"/>
                 <w:b/>
                 <w:noProof/>
                 <w:sz w:val="32"/>
@@ -575,6 +823,7 @@
             </w:r>
             <w:r>
               <w:rPr>
+                <w:rFonts w:ascii="DFKai-SB" w:eastAsia="DFKai-SB" w:hAnsi="DFKai-SB" w:cs="DFKai-SB"/>
                 <w:noProof/>
                 <w:webHidden/>
                 <w:sz w:val="32"/>
@@ -584,6 +833,7 @@
             </w:r>
             <w:r>
               <w:rPr>
+                <w:rFonts w:ascii="DFKai-SB" w:eastAsia="DFKai-SB" w:hAnsi="DFKai-SB" w:cs="DFKai-SB"/>
                 <w:noProof/>
                 <w:webHidden/>
                 <w:sz w:val="32"/>
@@ -593,6 +843,7 @@
             </w:r>
             <w:r>
               <w:rPr>
+                <w:rFonts w:ascii="DFKai-SB" w:eastAsia="DFKai-SB" w:hAnsi="DFKai-SB" w:cs="DFKai-SB"/>
                 <w:noProof/>
                 <w:webHidden/>
                 <w:sz w:val="32"/>
@@ -602,6 +853,7 @@
             </w:r>
             <w:r>
               <w:rPr>
+                <w:rFonts w:ascii="DFKai-SB" w:eastAsia="DFKai-SB" w:hAnsi="DFKai-SB" w:cs="DFKai-SB"/>
                 <w:noProof/>
                 <w:webHidden/>
                 <w:sz w:val="32"/>
@@ -610,6 +862,7 @@
             </w:r>
             <w:r>
               <w:rPr>
+                <w:rFonts w:ascii="DFKai-SB" w:eastAsia="DFKai-SB" w:hAnsi="DFKai-SB" w:cs="DFKai-SB"/>
                 <w:noProof/>
                 <w:webHidden/>
                 <w:sz w:val="32"/>
@@ -619,6 +872,7 @@
             </w:r>
             <w:r>
               <w:rPr>
+                <w:rFonts w:ascii="DFKai-SB" w:eastAsia="DFKai-SB" w:hAnsi="DFKai-SB" w:cs="DFKai-SB"/>
                 <w:noProof/>
                 <w:webHidden/>
                 <w:sz w:val="32"/>
@@ -628,6 +882,7 @@
             </w:r>
             <w:r>
               <w:rPr>
+                <w:rFonts w:ascii="DFKai-SB" w:eastAsia="DFKai-SB" w:hAnsi="DFKai-SB" w:cs="DFKai-SB"/>
                 <w:noProof/>
                 <w:webHidden/>
                 <w:sz w:val="32"/>
@@ -644,7 +899,7 @@
               <w:tab w:val="right" w:leader="dot" w:pos="9350"/>
             </w:tabs>
             <w:rPr>
-              <w:rFonts w:cstheme="minorBidi"/>
+              <w:rFonts w:ascii="DFKai-SB" w:eastAsia="DFKai-SB" w:hAnsi="DFKai-SB" w:cs="DFKai-SB"/>
               <w:noProof/>
               <w:sz w:val="32"/>
               <w:szCs w:val="32"/>
@@ -654,7 +909,7 @@
             <w:r>
               <w:rPr>
                 <w:rStyle w:val="Hyperlink"/>
-                <w:rFonts w:asciiTheme="majorEastAsia" w:eastAsiaTheme="majorEastAsia" w:hAnsiTheme="majorEastAsia" w:hint="eastAsia"/>
+                <w:rFonts w:ascii="DFKai-SB" w:eastAsia="DFKai-SB" w:hAnsi="DFKai-SB" w:cs="DFKai-SB" w:hint="eastAsia"/>
                 <w:b/>
                 <w:bCs/>
                 <w:noProof/>
@@ -665,6 +920,7 @@
             </w:r>
             <w:r>
               <w:rPr>
+                <w:rFonts w:ascii="DFKai-SB" w:eastAsia="DFKai-SB" w:hAnsi="DFKai-SB" w:cs="DFKai-SB"/>
                 <w:noProof/>
                 <w:webHidden/>
                 <w:sz w:val="32"/>
@@ -674,6 +930,7 @@
             </w:r>
             <w:r>
               <w:rPr>
+                <w:rFonts w:ascii="DFKai-SB" w:eastAsia="DFKai-SB" w:hAnsi="DFKai-SB" w:cs="DFKai-SB"/>
                 <w:noProof/>
                 <w:webHidden/>
                 <w:sz w:val="32"/>
@@ -683,6 +940,7 @@
             </w:r>
             <w:r>
               <w:rPr>
+                <w:rFonts w:ascii="DFKai-SB" w:eastAsia="DFKai-SB" w:hAnsi="DFKai-SB" w:cs="DFKai-SB"/>
                 <w:noProof/>
                 <w:webHidden/>
                 <w:sz w:val="32"/>
@@ -692,6 +950,7 @@
             </w:r>
             <w:r>
               <w:rPr>
+                <w:rFonts w:ascii="DFKai-SB" w:eastAsia="DFKai-SB" w:hAnsi="DFKai-SB" w:cs="DFKai-SB"/>
                 <w:noProof/>
                 <w:webHidden/>
                 <w:sz w:val="32"/>
@@ -700,6 +959,7 @@
             </w:r>
             <w:r>
               <w:rPr>
+                <w:rFonts w:ascii="DFKai-SB" w:eastAsia="DFKai-SB" w:hAnsi="DFKai-SB" w:cs="DFKai-SB"/>
                 <w:noProof/>
                 <w:webHidden/>
                 <w:sz w:val="32"/>
@@ -709,6 +969,7 @@
             </w:r>
             <w:r>
               <w:rPr>
+                <w:rFonts w:ascii="DFKai-SB" w:eastAsia="DFKai-SB" w:hAnsi="DFKai-SB" w:cs="DFKai-SB"/>
                 <w:noProof/>
                 <w:webHidden/>
                 <w:sz w:val="32"/>
@@ -718,6 +979,7 @@
             </w:r>
             <w:r>
               <w:rPr>
+                <w:rFonts w:ascii="DFKai-SB" w:eastAsia="DFKai-SB" w:hAnsi="DFKai-SB" w:cs="DFKai-SB"/>
                 <w:noProof/>
                 <w:webHidden/>
                 <w:sz w:val="32"/>
@@ -734,7 +996,7 @@
               <w:tab w:val="right" w:leader="dot" w:pos="9350"/>
             </w:tabs>
             <w:rPr>
-              <w:rFonts w:cstheme="minorBidi"/>
+              <w:rFonts w:ascii="DFKai-SB" w:eastAsia="DFKai-SB" w:hAnsi="DFKai-SB" w:cs="DFKai-SB"/>
               <w:noProof/>
               <w:sz w:val="32"/>
               <w:szCs w:val="32"/>
@@ -744,7 +1006,7 @@
             <w:r>
               <w:rPr>
                 <w:rStyle w:val="Hyperlink"/>
-                <w:rFonts w:asciiTheme="majorEastAsia" w:eastAsiaTheme="majorEastAsia" w:hAnsiTheme="majorEastAsia" w:hint="eastAsia"/>
+                <w:rFonts w:ascii="DFKai-SB" w:eastAsia="DFKai-SB" w:hAnsi="DFKai-SB" w:cs="DFKai-SB" w:hint="eastAsia"/>
                 <w:b/>
                 <w:bCs/>
                 <w:noProof/>
@@ -755,6 +1017,7 @@
             </w:r>
             <w:r>
               <w:rPr>
+                <w:rFonts w:ascii="DFKai-SB" w:eastAsia="DFKai-SB" w:hAnsi="DFKai-SB" w:cs="DFKai-SB"/>
                 <w:noProof/>
                 <w:webHidden/>
                 <w:sz w:val="32"/>
@@ -764,6 +1027,7 @@
             </w:r>
             <w:r>
               <w:rPr>
+                <w:rFonts w:ascii="DFKai-SB" w:eastAsia="DFKai-SB" w:hAnsi="DFKai-SB" w:cs="DFKai-SB"/>
                 <w:noProof/>
                 <w:webHidden/>
                 <w:sz w:val="32"/>
@@ -773,6 +1037,7 @@
             </w:r>
             <w:r>
               <w:rPr>
+                <w:rFonts w:ascii="DFKai-SB" w:eastAsia="DFKai-SB" w:hAnsi="DFKai-SB" w:cs="DFKai-SB"/>
                 <w:noProof/>
                 <w:webHidden/>
                 <w:sz w:val="32"/>
@@ -782,6 +1047,7 @@
             </w:r>
             <w:r>
               <w:rPr>
+                <w:rFonts w:ascii="DFKai-SB" w:eastAsia="DFKai-SB" w:hAnsi="DFKai-SB" w:cs="DFKai-SB"/>
                 <w:noProof/>
                 <w:webHidden/>
                 <w:sz w:val="32"/>
@@ -790,6 +1056,7 @@
             </w:r>
             <w:r>
               <w:rPr>
+                <w:rFonts w:ascii="DFKai-SB" w:eastAsia="DFKai-SB" w:hAnsi="DFKai-SB" w:cs="DFKai-SB"/>
                 <w:noProof/>
                 <w:webHidden/>
                 <w:sz w:val="32"/>
@@ -799,6 +1066,7 @@
             </w:r>
             <w:r>
               <w:rPr>
+                <w:rFonts w:ascii="DFKai-SB" w:eastAsia="DFKai-SB" w:hAnsi="DFKai-SB" w:cs="DFKai-SB"/>
                 <w:noProof/>
                 <w:webHidden/>
                 <w:sz w:val="32"/>
@@ -808,6 +1076,7 @@
             </w:r>
             <w:r>
               <w:rPr>
+                <w:rFonts w:ascii="DFKai-SB" w:eastAsia="DFKai-SB" w:hAnsi="DFKai-SB" w:cs="DFKai-SB"/>
                 <w:noProof/>
                 <w:webHidden/>
                 <w:sz w:val="32"/>
@@ -824,7 +1093,7 @@
               <w:tab w:val="right" w:leader="dot" w:pos="9350"/>
             </w:tabs>
             <w:rPr>
-              <w:rFonts w:cstheme="minorBidi"/>
+              <w:rFonts w:ascii="DFKai-SB" w:eastAsia="DFKai-SB" w:hAnsi="DFKai-SB" w:cs="DFKai-SB"/>
               <w:noProof/>
               <w:sz w:val="32"/>
               <w:szCs w:val="32"/>
@@ -834,7 +1103,7 @@
             <w:r>
               <w:rPr>
                 <w:rStyle w:val="Hyperlink"/>
-                <w:rFonts w:asciiTheme="majorEastAsia" w:eastAsiaTheme="majorEastAsia" w:hAnsiTheme="majorEastAsia" w:hint="eastAsia"/>
+                <w:rFonts w:ascii="DFKai-SB" w:eastAsia="DFKai-SB" w:hAnsi="DFKai-SB" w:cs="DFKai-SB" w:hint="eastAsia"/>
                 <w:b/>
                 <w:bCs/>
                 <w:noProof/>
@@ -845,6 +1114,7 @@
             </w:r>
             <w:r>
               <w:rPr>
+                <w:rFonts w:ascii="DFKai-SB" w:eastAsia="DFKai-SB" w:hAnsi="DFKai-SB" w:cs="DFKai-SB"/>
                 <w:noProof/>
                 <w:webHidden/>
                 <w:sz w:val="32"/>
@@ -854,6 +1124,7 @@
             </w:r>
             <w:r>
               <w:rPr>
+                <w:rFonts w:ascii="DFKai-SB" w:eastAsia="DFKai-SB" w:hAnsi="DFKai-SB" w:cs="DFKai-SB"/>
                 <w:noProof/>
                 <w:webHidden/>
                 <w:sz w:val="32"/>
@@ -863,6 +1134,7 @@
             </w:r>
             <w:r>
               <w:rPr>
+                <w:rFonts w:ascii="DFKai-SB" w:eastAsia="DFKai-SB" w:hAnsi="DFKai-SB" w:cs="DFKai-SB"/>
                 <w:noProof/>
                 <w:webHidden/>
                 <w:sz w:val="32"/>
@@ -872,6 +1144,7 @@
             </w:r>
             <w:r>
               <w:rPr>
+                <w:rFonts w:ascii="DFKai-SB" w:eastAsia="DFKai-SB" w:hAnsi="DFKai-SB" w:cs="DFKai-SB"/>
                 <w:noProof/>
                 <w:webHidden/>
                 <w:sz w:val="32"/>
@@ -880,6 +1153,7 @@
             </w:r>
             <w:r>
               <w:rPr>
+                <w:rFonts w:ascii="DFKai-SB" w:eastAsia="DFKai-SB" w:hAnsi="DFKai-SB" w:cs="DFKai-SB"/>
                 <w:noProof/>
                 <w:webHidden/>
                 <w:sz w:val="32"/>
@@ -889,6 +1163,7 @@
             </w:r>
             <w:r>
               <w:rPr>
+                <w:rFonts w:ascii="DFKai-SB" w:eastAsia="DFKai-SB" w:hAnsi="DFKai-SB" w:cs="DFKai-SB"/>
                 <w:noProof/>
                 <w:webHidden/>
                 <w:sz w:val="32"/>
@@ -898,6 +1173,7 @@
             </w:r>
             <w:r>
               <w:rPr>
+                <w:rFonts w:ascii="DFKai-SB" w:eastAsia="DFKai-SB" w:hAnsi="DFKai-SB" w:cs="DFKai-SB"/>
                 <w:noProof/>
                 <w:webHidden/>
                 <w:sz w:val="32"/>
@@ -910,6 +1186,7 @@
         <w:p>
           <w:r>
             <w:rPr>
+              <w:rFonts w:ascii="DFKai-SB" w:eastAsia="DFKai-SB" w:hAnsi="DFKai-SB" w:cs="DFKai-SB"/>
               <w:b/>
               <w:bCs/>
               <w:lang w:val="zh-TW"/>
@@ -1862,19 +2139,7 @@
         <w:shd w:val="clear" w:color="auto" w:fill="FFFFFF"/>
         <w:spacing w:line="480" w:lineRule="auto"/>
         <w:rPr>
-          <w:rFonts w:asciiTheme="majorEastAsia" w:eastAsiaTheme="majorEastAsia" w:hAnsiTheme="majorEastAsia" w:cs="Times New Roman"/>
-          <w:sz w:val="28"/>
-          <w:szCs w:val="28"/>
-        </w:rPr>
-      </w:pPr>
-    </w:p>
-    <w:p>
-      <w:pPr>
-        <w:pStyle w:val="HTMLPreformatted"/>
-        <w:shd w:val="clear" w:color="auto" w:fill="FFFFFF"/>
-        <w:spacing w:line="480" w:lineRule="auto"/>
-        <w:rPr>
-          <w:rFonts w:asciiTheme="majorEastAsia" w:eastAsiaTheme="majorEastAsia" w:hAnsiTheme="majorEastAsia" w:cs="Times New Roman"/>
+          <w:rFonts w:asciiTheme="majorEastAsia" w:eastAsiaTheme="majorEastAsia" w:hAnsiTheme="majorEastAsia" w:cs="Times New Roman" w:hint="eastAsia"/>
           <w:sz w:val="28"/>
           <w:szCs w:val="28"/>
         </w:rPr>
@@ -2504,7 +2769,16 @@
           <w:sz w:val="24"/>
           <w:szCs w:val="24"/>
         </w:rPr>
-        <w:t xml:space="preserve">此時加入位置編碼 </w:t>
+        <w:t>此時加入位</w:t>
+      </w:r>
+      <w:r>
+        <w:rPr>
+          <w:rFonts w:asciiTheme="majorEastAsia" w:eastAsiaTheme="majorEastAsia" w:hAnsiTheme="majorEastAsia" w:hint="eastAsia"/>
+          <w:sz w:val="24"/>
+          <w:szCs w:val="24"/>
+        </w:rPr>
+        <w:lastRenderedPageBreak/>
+        <w:t xml:space="preserve">置編碼 </w:t>
       </w:r>
       <w:r>
         <w:rPr>
@@ -2621,7 +2895,6 @@
           <w:sz w:val="24"/>
           <w:szCs w:val="24"/>
         </w:rPr>
-        <w:lastRenderedPageBreak/>
         <w:t xml:space="preserve">   </w:t>
       </w:r>
       <w:r>
@@ -3638,6 +3911,7 @@
           <w:sz w:val="24"/>
           <w:szCs w:val="24"/>
         </w:rPr>
+        <w:lastRenderedPageBreak/>
         <w:t xml:space="preserve">    </w:t>
       </w:r>
       <w:r>
@@ -3761,6 +4035,28 @@
         </w:rPr>
         <w:br/>
       </w:r>
+    </w:p>
+    <w:p>
+      <w:pPr>
+        <w:spacing w:after="40" w:line="360" w:lineRule="auto"/>
+        <w:ind w:left="480"/>
+        <w:rPr>
+          <w:rFonts w:asciiTheme="majorEastAsia" w:eastAsiaTheme="majorEastAsia" w:hAnsiTheme="majorEastAsia"/>
+          <w:sz w:val="24"/>
+          <w:szCs w:val="24"/>
+        </w:rPr>
+      </w:pPr>
+    </w:p>
+    <w:p>
+      <w:pPr>
+        <w:spacing w:after="40" w:line="360" w:lineRule="auto"/>
+        <w:ind w:left="480"/>
+        <w:rPr>
+          <w:rFonts w:asciiTheme="majorEastAsia" w:eastAsiaTheme="majorEastAsia" w:hAnsiTheme="majorEastAsia" w:hint="eastAsia"/>
+          <w:sz w:val="24"/>
+          <w:szCs w:val="24"/>
+        </w:rPr>
+      </w:pPr>
     </w:p>
     <w:p>
       <w:pPr>
@@ -3783,7 +4079,6 @@
           <w:bCs/>
           <w:sz w:val="32"/>
         </w:rPr>
-        <w:lastRenderedPageBreak/>
         <w:t>二、</w:t>
       </w:r>
       <w:r>
@@ -3833,7 +4128,7 @@
         <w:spacing w:line="360" w:lineRule="auto"/>
         <w:contextualSpacing w:val="0"/>
         <w:rPr>
-          <w:rFonts w:asciiTheme="majorEastAsia" w:eastAsia="DengXian" w:hAnsiTheme="majorEastAsia" w:hint="eastAsia"/>
+          <w:rFonts w:asciiTheme="majorEastAsia" w:eastAsia="DengXian" w:hAnsiTheme="majorEastAsia"/>
           <w:lang w:eastAsia="zh-TW"/>
         </w:rPr>
       </w:pPr>
@@ -4431,6 +4726,7 @@
         <w:rPr>
           <w:rFonts w:eastAsiaTheme="majorEastAsia"/>
         </w:rPr>
+        <w:lastRenderedPageBreak/>
         <w:t>value</w:t>
       </w:r>
       <w:r>
@@ -4679,7 +4975,6 @@
         <w:rPr>
           <w:rFonts w:asciiTheme="majorEastAsia" w:eastAsiaTheme="majorEastAsia" w:hAnsiTheme="majorEastAsia"/>
         </w:rPr>
-        <w:lastRenderedPageBreak/>
         <w:t xml:space="preserve">    </w:t>
       </w:r>
       <w:r>
@@ -5363,6 +5658,7 @@
           <w:sz w:val="24"/>
           <w:szCs w:val="24"/>
         </w:rPr>
+        <w:lastRenderedPageBreak/>
         <w:t xml:space="preserve"> </w:t>
       </w:r>
       <w:r>
@@ -5571,7 +5867,6 @@
           <w:noProof/>
           <w:color w:val="000000"/>
         </w:rPr>
-        <w:lastRenderedPageBreak/>
         <w:drawing>
           <wp:anchor distT="0" distB="0" distL="114300" distR="114300" simplePos="0" relativeHeight="251698176" behindDoc="0" locked="0" layoutInCell="1" allowOverlap="1" wp14:anchorId="39895E36" wp14:editId="17E6850B">
             <wp:simplePos x="0" y="0"/>
@@ -6299,7 +6594,16 @@
           <w:sz w:val="24"/>
           <w:szCs w:val="24"/>
         </w:rPr>
-        <w:t>其權重卻與另一個較遠之詞一樣重要</w:t>
+        <w:t>其權</w:t>
+      </w:r>
+      <w:r>
+        <w:rPr>
+          <w:rFonts w:asciiTheme="majorEastAsia" w:eastAsiaTheme="majorEastAsia" w:hAnsiTheme="majorEastAsia" w:hint="eastAsia"/>
+          <w:sz w:val="24"/>
+          <w:szCs w:val="24"/>
+        </w:rPr>
+        <w:lastRenderedPageBreak/>
+        <w:t>重卻與另一個較遠之詞一樣重要</w:t>
       </w:r>
       <w:r>
         <w:rPr>
@@ -6441,21 +6745,7 @@
         <w:spacing w:line="360" w:lineRule="auto"/>
         <w:ind w:left="510"/>
         <w:rPr>
-          <w:rFonts w:asciiTheme="majorEastAsia" w:eastAsiaTheme="majorEastAsia" w:hAnsiTheme="majorEastAsia"/>
-          <w:sz w:val="24"/>
-          <w:szCs w:val="24"/>
-        </w:rPr>
-      </w:pPr>
-    </w:p>
-    <w:p>
-      <w:pPr>
-        <w:autoSpaceDE w:val="0"/>
-        <w:autoSpaceDN w:val="0"/>
-        <w:adjustRightInd w:val="0"/>
-        <w:spacing w:line="360" w:lineRule="auto"/>
-        <w:ind w:left="510"/>
-        <w:rPr>
-          <w:rFonts w:asciiTheme="majorEastAsia" w:eastAsiaTheme="majorEastAsia" w:hAnsiTheme="majorEastAsia"/>
+          <w:rFonts w:asciiTheme="majorEastAsia" w:eastAsiaTheme="majorEastAsia" w:hAnsiTheme="majorEastAsia" w:hint="eastAsia"/>
           <w:sz w:val="24"/>
           <w:szCs w:val="24"/>
         </w:rPr>
@@ -9129,6 +9419,48 @@
           <w:szCs w:val="20"/>
         </w:rPr>
       </w:pPr>
+    </w:p>
+    <w:p>
+      <w:pPr>
+        <w:autoSpaceDE w:val="0"/>
+        <w:autoSpaceDN w:val="0"/>
+        <w:adjustRightInd w:val="0"/>
+        <w:spacing w:line="360" w:lineRule="auto"/>
+        <w:ind w:left="5040" w:firstLine="720"/>
+        <w:rPr>
+          <w:rFonts w:asciiTheme="majorEastAsia" w:eastAsiaTheme="majorEastAsia" w:hAnsiTheme="majorEastAsia" w:cs="PingFang TC"/>
+          <w:sz w:val="20"/>
+          <w:szCs w:val="20"/>
+        </w:rPr>
+      </w:pPr>
+    </w:p>
+    <w:p>
+      <w:pPr>
+        <w:autoSpaceDE w:val="0"/>
+        <w:autoSpaceDN w:val="0"/>
+        <w:adjustRightInd w:val="0"/>
+        <w:spacing w:line="360" w:lineRule="auto"/>
+        <w:ind w:left="5040" w:firstLine="720"/>
+        <w:rPr>
+          <w:rFonts w:asciiTheme="majorEastAsia" w:eastAsiaTheme="majorEastAsia" w:hAnsiTheme="majorEastAsia" w:cs="PingFang TC" w:hint="eastAsia"/>
+          <w:sz w:val="20"/>
+          <w:szCs w:val="20"/>
+        </w:rPr>
+      </w:pPr>
+    </w:p>
+    <w:p>
+      <w:pPr>
+        <w:autoSpaceDE w:val="0"/>
+        <w:autoSpaceDN w:val="0"/>
+        <w:adjustRightInd w:val="0"/>
+        <w:spacing w:line="360" w:lineRule="auto"/>
+        <w:ind w:left="5040" w:firstLine="720"/>
+        <w:rPr>
+          <w:rFonts w:asciiTheme="majorEastAsia" w:eastAsiaTheme="majorEastAsia" w:hAnsiTheme="majorEastAsia" w:cs="PingFang TC"/>
+          <w:sz w:val="20"/>
+          <w:szCs w:val="20"/>
+        </w:rPr>
+      </w:pPr>
       <w:r>
         <w:rPr>
           <w:rFonts w:asciiTheme="majorEastAsia" w:eastAsiaTheme="majorEastAsia" w:hAnsiTheme="majorEastAsia" w:cs="PingFang TC"/>
@@ -9164,7 +9496,6 @@
           <w:szCs w:val="28"/>
           <w:lang w:eastAsia="zh-TW"/>
         </w:rPr>
-        <w:lastRenderedPageBreak/>
         <w:t>四、</w:t>
       </w:r>
       <w:r>
@@ -10438,6 +10769,7 @@
           <w:szCs w:val="20"/>
           <w:lang w:eastAsia="zh-TW"/>
         </w:rPr>
+        <w:lastRenderedPageBreak/>
         <w:br/>
       </w:r>
       <w:r>
@@ -10481,7 +10813,6 @@
           <w:sz w:val="28"/>
           <w:szCs w:val="28"/>
         </w:rPr>
-        <w:lastRenderedPageBreak/>
         <w:t>五、</w:t>
       </w:r>
       <w:proofErr w:type="spellStart"/>
@@ -11584,6 +11915,7 @@
           <w:sz w:val="28"/>
           <w:szCs w:val="28"/>
         </w:rPr>
+        <w:lastRenderedPageBreak/>
         <w:br/>
       </w:r>
       <w:r>
@@ -11623,7 +11955,6 @@
           <w:sz w:val="32"/>
           <w:szCs w:val="32"/>
         </w:rPr>
-        <w:lastRenderedPageBreak/>
         <w:t xml:space="preserve"> </w:t>
       </w:r>
       <w:r>
@@ -12678,6 +13009,7 @@
           <w:sz w:val="24"/>
           <w:szCs w:val="24"/>
         </w:rPr>
+        <w:lastRenderedPageBreak/>
         <w:t xml:space="preserve">   </w:t>
       </w:r>
       <w:r>
@@ -12759,7 +13091,6 @@
           <w:sz w:val="32"/>
           <w:szCs w:val="32"/>
         </w:rPr>
-        <w:lastRenderedPageBreak/>
         <w:t>四、</w:t>
       </w:r>
       <w:r>
@@ -13329,6 +13660,7 @@
           <w:sz w:val="25"/>
           <w:szCs w:val="25"/>
         </w:rPr>
+        <w:lastRenderedPageBreak/>
         <w:drawing>
           <wp:inline distT="0" distB="0" distL="0" distR="0" wp14:anchorId="6AF2DD3D" wp14:editId="021E5B02">
             <wp:extent cx="4878019" cy="1561381"/>
@@ -13511,7 +13843,6 @@
         <w:rPr>
           <w:rFonts w:asciiTheme="majorEastAsia" w:eastAsiaTheme="majorEastAsia" w:hAnsiTheme="majorEastAsia" w:cs="PingFang TC" w:hint="eastAsia"/>
         </w:rPr>
-        <w:lastRenderedPageBreak/>
         <w:t>於</w:t>
       </w:r>
       <w:r>
@@ -14133,6 +14464,7 @@
           <w:szCs w:val="26"/>
           <w:lang w:eastAsia="zh-TW"/>
         </w:rPr>
+        <w:lastRenderedPageBreak/>
         <w:t>實驗步驟</w:t>
       </w:r>
       <w:r>
@@ -14498,7 +14830,6 @@
           <w:sz w:val="20"/>
           <w:szCs w:val="20"/>
         </w:rPr>
-        <w:lastRenderedPageBreak/>
         <w:drawing>
           <wp:anchor distT="0" distB="0" distL="114300" distR="114300" simplePos="0" relativeHeight="251695104" behindDoc="0" locked="0" layoutInCell="1" allowOverlap="1" wp14:anchorId="1FE22333" wp14:editId="489D9322">
             <wp:simplePos x="0" y="0"/>
@@ -14810,6 +15141,7 @@
           <w:sz w:val="20"/>
           <w:szCs w:val="20"/>
         </w:rPr>
+        <w:lastRenderedPageBreak/>
         <w:br/>
       </w:r>
       <w:r>
@@ -15031,7 +15363,6 @@
           <w:sz w:val="20"/>
           <w:szCs w:val="20"/>
         </w:rPr>
-        <w:lastRenderedPageBreak/>
         <w:drawing>
           <wp:anchor distT="0" distB="0" distL="114300" distR="114300" simplePos="0" relativeHeight="251696128" behindDoc="0" locked="0" layoutInCell="1" allowOverlap="1" wp14:anchorId="18367F49" wp14:editId="5073DBD4">
             <wp:simplePos x="0" y="0"/>
@@ -16189,7 +16520,6 @@
           <w:sz w:val="32"/>
           <w:szCs w:val="32"/>
         </w:rPr>
-        <w:lastRenderedPageBreak/>
         <w:t>五、討論</w:t>
       </w:r>
       <w:bookmarkEnd w:id="10"/>
@@ -16703,7 +17033,6 @@
           <w:sz w:val="32"/>
           <w:szCs w:val="32"/>
         </w:rPr>
-        <w:lastRenderedPageBreak/>
         <w:t>六、參考文獻</w:t>
       </w:r>
       <w:bookmarkEnd w:id="11"/>
@@ -17768,7 +18097,7 @@
         <v:path o:extrusionok="f" gradientshapeok="t" o:connecttype="rect"/>
         <o:lock v:ext="edit" aspectratio="t"/>
       </v:shapetype>
-      <v:shape id="_x0000_i1055" type="#_x0000_t75" style="width:7.7pt;height:7.7pt" o:bullet="t">
+      <v:shape id="_x0000_i1037" type="#_x0000_t75" style="width:7.5pt;height:7.5pt" o:bullet="t">
         <v:imagedata r:id="rId1" o:title="mso02529EDD"/>
       </v:shape>
     </w:pict>

</xml_diff>

<commit_message>
Little modify with spaces
</commit_message>
<xml_diff>
--- a/Lab/MOST/論文.docx
+++ b/Lab/MOST/論文.docx
@@ -8,7 +8,7 @@
         <w:shd w:val="clear" w:color="auto" w:fill="FFFFFF"/>
         <w:spacing w:line="480" w:lineRule="auto"/>
         <w:rPr>
-          <w:rFonts w:ascii="DFKai-SB" w:eastAsia="DFKai-SB" w:hAnsi="DFKai-SB" w:cs="DFKai-SB" w:hint="eastAsia"/>
+          <w:rFonts w:ascii="DFKai-SB" w:eastAsia="DFKai-SB" w:hAnsi="DFKai-SB" w:cs="DFKai-SB"/>
           <w:b/>
           <w:bCs/>
           <w:sz w:val="56"/>
@@ -94,7 +94,7 @@
         <w:spacing w:line="480" w:lineRule="auto"/>
         <w:jc w:val="center"/>
         <w:rPr>
-          <w:rFonts w:ascii="DFKai-SB" w:eastAsia="DFKai-SB" w:hAnsi="DFKai-SB" w:cs="DFKai-SB" w:hint="eastAsia"/>
+          <w:rFonts w:ascii="DFKai-SB" w:eastAsia="DFKai-SB" w:hAnsi="DFKai-SB" w:cs="DFKai-SB"/>
           <w:b/>
           <w:bCs/>
           <w:sz w:val="60"/>
@@ -189,7 +189,7 @@
         <w:spacing w:line="480" w:lineRule="auto"/>
         <w:jc w:val="both"/>
         <w:rPr>
-          <w:rFonts w:ascii="DFKai-SB" w:eastAsia="DFKai-SB" w:hAnsi="DFKai-SB" w:cs="DFKaiShu-SB-Estd-BF" w:hint="eastAsia"/>
+          <w:rFonts w:ascii="DFKai-SB" w:eastAsia="DFKai-SB" w:hAnsi="DFKai-SB" w:cs="DFKaiShu-SB-Estd-BF"/>
           <w:b/>
           <w:bCs/>
           <w:sz w:val="36"/>
@@ -279,7 +279,7 @@
         <w:spacing w:line="480" w:lineRule="auto"/>
         <w:jc w:val="both"/>
         <w:rPr>
-          <w:rFonts w:ascii="Times New Roman" w:eastAsia="DFKai-SB" w:hAnsi="Times New Roman" w:cs="Times New Roman" w:hint="eastAsia"/>
+          <w:rFonts w:ascii="Times New Roman" w:eastAsia="DFKai-SB" w:hAnsi="Times New Roman" w:cs="Times New Roman"/>
           <w:b/>
           <w:bCs/>
           <w:sz w:val="36"/>
@@ -295,7 +295,7 @@
         <w:spacing w:line="480" w:lineRule="auto"/>
         <w:jc w:val="right"/>
         <w:rPr>
-          <w:rFonts w:ascii="Times New Roman" w:eastAsia="DFKai-SB" w:hAnsi="Times New Roman" w:cs="Times New Roman" w:hint="eastAsia"/>
+          <w:rFonts w:ascii="Times New Roman" w:eastAsia="DFKai-SB" w:hAnsi="Times New Roman" w:cs="Times New Roman"/>
           <w:b/>
           <w:bCs/>
           <w:sz w:val="30"/>
@@ -442,6 +442,8 @@
         </w:rPr>
         <w:t>張炎清</w:t>
       </w:r>
+      <w:bookmarkStart w:id="1" w:name="_Toc59549654"/>
+      <w:bookmarkEnd w:id="0"/>
     </w:p>
     <w:p>
       <w:pPr>
@@ -450,53 +452,6 @@
         <w:jc w:val="center"/>
         <w:outlineLvl w:val="0"/>
         <w:rPr>
-          <w:rFonts w:asciiTheme="majorEastAsia" w:eastAsiaTheme="majorEastAsia" w:hAnsiTheme="majorEastAsia" w:cstheme="majorHAnsi"/>
-          <w:b/>
-          <w:bCs/>
-          <w:sz w:val="28"/>
-          <w:szCs w:val="28"/>
-        </w:rPr>
-      </w:pPr>
-      <w:bookmarkStart w:id="1" w:name="_Toc59549654"/>
-      <w:bookmarkEnd w:id="0"/>
-    </w:p>
-    <w:p>
-      <w:pPr>
-        <w:spacing w:line="480" w:lineRule="auto"/>
-        <w:ind w:right="562"/>
-        <w:jc w:val="center"/>
-        <w:outlineLvl w:val="0"/>
-        <w:rPr>
-          <w:rFonts w:asciiTheme="majorEastAsia" w:eastAsiaTheme="majorEastAsia" w:hAnsiTheme="majorEastAsia" w:cstheme="majorHAnsi"/>
-          <w:b/>
-          <w:bCs/>
-          <w:sz w:val="28"/>
-          <w:szCs w:val="28"/>
-        </w:rPr>
-      </w:pPr>
-    </w:p>
-    <w:p>
-      <w:pPr>
-        <w:spacing w:line="480" w:lineRule="auto"/>
-        <w:ind w:right="562"/>
-        <w:jc w:val="center"/>
-        <w:outlineLvl w:val="0"/>
-        <w:rPr>
-          <w:rFonts w:asciiTheme="majorEastAsia" w:eastAsiaTheme="majorEastAsia" w:hAnsiTheme="majorEastAsia" w:cstheme="majorHAnsi"/>
-          <w:b/>
-          <w:bCs/>
-          <w:sz w:val="28"/>
-          <w:szCs w:val="28"/>
-        </w:rPr>
-      </w:pPr>
-    </w:p>
-    <w:p>
-      <w:pPr>
-        <w:spacing w:line="480" w:lineRule="auto"/>
-        <w:ind w:right="562"/>
-        <w:jc w:val="center"/>
-        <w:outlineLvl w:val="0"/>
-        <w:rPr>
           <w:rFonts w:ascii="DFKai-SB" w:eastAsia="DFKai-SB" w:hAnsi="DFKai-SB" w:cs="DFKai-SB"/>
           <w:b/>
           <w:bCs/>
@@ -512,6 +467,7 @@
           <w:sz w:val="32"/>
           <w:szCs w:val="32"/>
         </w:rPr>
+        <w:lastRenderedPageBreak/>
         <w:t>目錄</w:t>
       </w:r>
       <w:bookmarkEnd w:id="1"/>
@@ -590,43 +546,7 @@
                 <w:sz w:val="32"/>
                 <w:szCs w:val="32"/>
               </w:rPr>
-              <w:t>一、研究動機與</w:t>
-            </w:r>
-            <w:r>
-              <w:rPr>
-                <w:rStyle w:val="Hyperlink"/>
-                <w:rFonts w:ascii="DFKai-SB" w:eastAsia="DFKai-SB" w:hAnsi="DFKai-SB" w:cs="DFKai-SB" w:hint="eastAsia"/>
-                <w:b/>
-                <w:bCs/>
-                <w:noProof/>
-                <w:sz w:val="32"/>
-                <w:szCs w:val="32"/>
-              </w:rPr>
-              <w:t>研</w:t>
-            </w:r>
-            <w:r>
-              <w:rPr>
-                <w:rStyle w:val="Hyperlink"/>
-                <w:rFonts w:ascii="DFKai-SB" w:eastAsia="DFKai-SB" w:hAnsi="DFKai-SB" w:cs="DFKai-SB" w:hint="eastAsia"/>
-                <w:b/>
-                <w:bCs/>
-                <w:noProof/>
-                <w:sz w:val="32"/>
-                <w:szCs w:val="32"/>
-              </w:rPr>
-              <w:t>究問</w:t>
-            </w:r>
-            <w:r>
-              <w:rPr>
-                <w:rStyle w:val="Hyperlink"/>
-                <w:rFonts w:ascii="DFKai-SB" w:eastAsia="DFKai-SB" w:hAnsi="DFKai-SB" w:cs="DFKai-SB" w:hint="eastAsia"/>
-                <w:b/>
-                <w:bCs/>
-                <w:noProof/>
-                <w:sz w:val="32"/>
-                <w:szCs w:val="32"/>
-              </w:rPr>
-              <w:t>題</w:t>
+              <w:t>一、研究動機與研究問題</w:t>
             </w:r>
             <w:r>
               <w:rPr>
@@ -1320,24 +1240,9 @@
       <w:pPr>
         <w:spacing w:line="480" w:lineRule="auto"/>
         <w:ind w:right="562"/>
-        <w:jc w:val="center"/>
         <w:outlineLvl w:val="0"/>
         <w:rPr>
-          <w:rFonts w:asciiTheme="majorEastAsia" w:eastAsiaTheme="majorEastAsia" w:hAnsiTheme="majorEastAsia" w:cstheme="majorHAnsi"/>
-          <w:b/>
-          <w:bCs/>
-          <w:sz w:val="28"/>
-          <w:szCs w:val="28"/>
-        </w:rPr>
-      </w:pPr>
-    </w:p>
-    <w:p>
-      <w:pPr>
-        <w:spacing w:line="480" w:lineRule="auto"/>
-        <w:ind w:right="562"/>
-        <w:outlineLvl w:val="0"/>
-        <w:rPr>
-          <w:rFonts w:asciiTheme="majorEastAsia" w:eastAsiaTheme="majorEastAsia" w:hAnsiTheme="majorEastAsia" w:cstheme="majorHAnsi"/>
+          <w:rFonts w:asciiTheme="majorEastAsia" w:eastAsiaTheme="majorEastAsia" w:hAnsiTheme="majorEastAsia" w:cstheme="majorHAnsi" w:hint="eastAsia"/>
           <w:b/>
           <w:bCs/>
           <w:sz w:val="28"/>
@@ -1368,6 +1273,7 @@
           <w:sz w:val="28"/>
           <w:szCs w:val="28"/>
         </w:rPr>
+        <w:lastRenderedPageBreak/>
         <w:t>摘要</w:t>
       </w:r>
       <w:bookmarkEnd w:id="2"/>
@@ -1408,158 +1314,128 @@
         <w:rPr>
           <w:rFonts w:ascii="Times New Roman" w:eastAsiaTheme="majorEastAsia" w:hAnsi="Times New Roman" w:cs="Times New Roman"/>
         </w:rPr>
-        <w:t>EDM-</w:t>
-      </w:r>
-      <w:proofErr w:type="spellStart"/>
+        <w:t>EDM-RoBERTa (Enhanc</w:t>
+      </w:r>
       <w:r>
         <w:rPr>
           <w:rFonts w:ascii="Times New Roman" w:eastAsiaTheme="majorEastAsia" w:hAnsi="Times New Roman" w:cs="Times New Roman"/>
         </w:rPr>
+        <w:t>ing</w:t>
+      </w:r>
+      <w:r>
+        <w:rPr>
+          <w:rFonts w:ascii="Times New Roman" w:eastAsiaTheme="majorEastAsia" w:hAnsi="Times New Roman" w:cs="Times New Roman"/>
+        </w:rPr>
+        <w:t xml:space="preserve"> the Dependency Mechanism of RoBERTa)</w:t>
+      </w:r>
+      <w:r>
+        <w:rPr>
+          <w:rFonts w:asciiTheme="majorEastAsia" w:eastAsiaTheme="majorEastAsia" w:hAnsiTheme="majorEastAsia" w:cs="Times New Roman"/>
+        </w:rPr>
+        <w:t xml:space="preserve"> 以具單頭注意力</w:t>
+      </w:r>
+      <w:r>
+        <w:rPr>
+          <w:rFonts w:asciiTheme="majorEastAsia" w:eastAsiaTheme="majorEastAsia" w:hAnsiTheme="majorEastAsia" w:cs="Times New Roman" w:hint="eastAsia"/>
+        </w:rPr>
+        <w:t>之</w:t>
+      </w:r>
+      <w:r>
+        <w:rPr>
+          <w:rFonts w:asciiTheme="majorEastAsia" w:eastAsiaTheme="majorEastAsia" w:hAnsiTheme="majorEastAsia" w:cs="Times New Roman"/>
+        </w:rPr>
+        <w:t>遞迴神經網路</w:t>
+      </w:r>
+      <w:r>
+        <w:rPr>
+          <w:rFonts w:ascii="Times New Roman" w:eastAsiaTheme="majorEastAsia" w:hAnsi="Times New Roman" w:cs="Times New Roman"/>
+        </w:rPr>
+        <w:t>SHA-RNN (Single-headed Attention Recurrent Neural Networks)</w:t>
+      </w:r>
+      <w:r>
+        <w:rPr>
+          <w:rFonts w:asciiTheme="majorEastAsia" w:eastAsiaTheme="majorEastAsia" w:hAnsiTheme="majorEastAsia" w:cs="Times New Roman"/>
+        </w:rPr>
+        <w:t xml:space="preserve"> 改良</w:t>
+      </w:r>
+      <w:r>
+        <w:rPr>
+          <w:rFonts w:ascii="Times New Roman" w:eastAsiaTheme="majorEastAsia" w:hAnsi="Times New Roman" w:cs="Times New Roman"/>
+        </w:rPr>
+        <w:t>Transformer</w:t>
+      </w:r>
+      <w:r>
+        <w:rPr>
+          <w:rFonts w:asciiTheme="majorEastAsia" w:eastAsiaTheme="majorEastAsia" w:hAnsiTheme="majorEastAsia" w:cs="Times New Roman"/>
+        </w:rPr>
+        <w:t xml:space="preserve">編碼器中的多頭注意力機制 </w:t>
+      </w:r>
+      <w:r>
+        <w:rPr>
+          <w:rFonts w:ascii="Times New Roman" w:eastAsiaTheme="majorEastAsia" w:hAnsi="Times New Roman" w:cs="Times New Roman"/>
+        </w:rPr>
+        <w:t>(Multi-headed Attention)</w:t>
+      </w:r>
+      <w:r>
+        <w:rPr>
+          <w:rFonts w:asciiTheme="majorEastAsia" w:eastAsiaTheme="majorEastAsia" w:hAnsiTheme="majorEastAsia" w:cs="Times New Roman"/>
+        </w:rPr>
+        <w:t xml:space="preserve"> </w:t>
+      </w:r>
+      <w:r>
+        <w:rPr>
+          <w:rFonts w:asciiTheme="majorEastAsia" w:eastAsiaTheme="majorEastAsia" w:hAnsiTheme="majorEastAsia" w:cs="Times New Roman" w:hint="eastAsia"/>
+        </w:rPr>
+        <w:t>，將</w:t>
+      </w:r>
+      <w:r>
+        <w:rPr>
+          <w:rFonts w:asciiTheme="majorEastAsia" w:eastAsiaTheme="majorEastAsia" w:hAnsiTheme="majorEastAsia" w:cs="Times New Roman" w:hint="eastAsia"/>
+        </w:rPr>
+        <w:t xml:space="preserve"> </w:t>
+      </w:r>
+      <w:r>
+        <w:rPr>
+          <w:rFonts w:ascii="Times New Roman" w:eastAsiaTheme="majorEastAsia" w:hAnsi="Times New Roman" w:cs="Times New Roman"/>
+        </w:rPr>
+        <w:t>Boom Layer</w:t>
+      </w:r>
+      <w:r>
+        <w:rPr>
+          <w:rFonts w:asciiTheme="majorEastAsia" w:eastAsiaTheme="majorEastAsia" w:hAnsiTheme="majorEastAsia" w:cs="Times New Roman"/>
+        </w:rPr>
+        <w:t xml:space="preserve"> </w:t>
+      </w:r>
+      <w:r>
+        <w:rPr>
+          <w:rFonts w:asciiTheme="majorEastAsia" w:eastAsiaTheme="majorEastAsia" w:hAnsiTheme="majorEastAsia" w:cs="Times New Roman"/>
+        </w:rPr>
+        <w:t>與原始</w:t>
+      </w:r>
+      <w:r>
+        <w:rPr>
+          <w:rFonts w:ascii="Times New Roman" w:eastAsiaTheme="majorEastAsia" w:hAnsi="Times New Roman" w:cs="Times New Roman"/>
+        </w:rPr>
+        <w:t>Transformer</w:t>
+      </w:r>
+      <w:r>
+        <w:rPr>
+          <w:rFonts w:asciiTheme="majorEastAsia" w:eastAsiaTheme="majorEastAsia" w:hAnsiTheme="majorEastAsia" w:cs="Times New Roman"/>
+        </w:rPr>
+        <w:t>編碼器</w:t>
+      </w:r>
+      <w:r>
+        <w:rPr>
+          <w:rFonts w:asciiTheme="majorEastAsia" w:eastAsiaTheme="majorEastAsia" w:hAnsiTheme="majorEastAsia" w:cs="Times New Roman" w:hint="eastAsia"/>
+        </w:rPr>
+        <w:t xml:space="preserve"> </w:t>
+      </w:r>
+      <w:r>
+        <w:rPr>
+          <w:rFonts w:ascii="Times New Roman" w:eastAsiaTheme="majorEastAsia" w:hAnsi="Times New Roman" w:cs="Times New Roman"/>
+        </w:rPr>
         <w:t>RoBERTa</w:t>
       </w:r>
-      <w:proofErr w:type="spellEnd"/>
-      <w:r>
-        <w:rPr>
-          <w:rFonts w:ascii="Times New Roman" w:eastAsiaTheme="majorEastAsia" w:hAnsi="Times New Roman" w:cs="Times New Roman"/>
-        </w:rPr>
-        <w:t xml:space="preserve"> (Enhanc</w:t>
-      </w:r>
-      <w:r>
-        <w:rPr>
-          <w:rFonts w:ascii="Times New Roman" w:eastAsiaTheme="majorEastAsia" w:hAnsi="Times New Roman" w:cs="Times New Roman"/>
-        </w:rPr>
-        <w:t>ing</w:t>
-      </w:r>
-      <w:r>
-        <w:rPr>
-          <w:rFonts w:ascii="Times New Roman" w:eastAsiaTheme="majorEastAsia" w:hAnsi="Times New Roman" w:cs="Times New Roman"/>
-        </w:rPr>
-        <w:t xml:space="preserve"> the Dependency Mechanism of </w:t>
-      </w:r>
-      <w:proofErr w:type="spellStart"/>
-      <w:r>
-        <w:rPr>
-          <w:rFonts w:ascii="Times New Roman" w:eastAsiaTheme="majorEastAsia" w:hAnsi="Times New Roman" w:cs="Times New Roman"/>
-        </w:rPr>
-        <w:t>RoBERTa</w:t>
-      </w:r>
-      <w:proofErr w:type="spellEnd"/>
-      <w:r>
-        <w:rPr>
-          <w:rFonts w:ascii="Times New Roman" w:eastAsiaTheme="majorEastAsia" w:hAnsi="Times New Roman" w:cs="Times New Roman"/>
-        </w:rPr>
-        <w:t>)</w:t>
-      </w:r>
-      <w:r>
-        <w:rPr>
-          <w:rFonts w:asciiTheme="majorEastAsia" w:eastAsiaTheme="majorEastAsia" w:hAnsiTheme="majorEastAsia" w:cs="Times New Roman"/>
-        </w:rPr>
-        <w:t xml:space="preserve"> 以具單頭注意力</w:t>
-      </w:r>
-      <w:r>
-        <w:rPr>
-          <w:rFonts w:asciiTheme="majorEastAsia" w:eastAsiaTheme="majorEastAsia" w:hAnsiTheme="majorEastAsia" w:cs="Times New Roman" w:hint="eastAsia"/>
-        </w:rPr>
-        <w:t>之</w:t>
-      </w:r>
-      <w:r>
-        <w:rPr>
-          <w:rFonts w:asciiTheme="majorEastAsia" w:eastAsiaTheme="majorEastAsia" w:hAnsiTheme="majorEastAsia" w:cs="Times New Roman"/>
-        </w:rPr>
-        <w:t>遞迴神經網路</w:t>
-      </w:r>
-      <w:r>
-        <w:rPr>
-          <w:rFonts w:ascii="Times New Roman" w:eastAsiaTheme="majorEastAsia" w:hAnsi="Times New Roman" w:cs="Times New Roman"/>
-        </w:rPr>
-        <w:t>SHA-RNN (Single-headed Attention Recurrent Neural Networks)</w:t>
-      </w:r>
-      <w:r>
-        <w:rPr>
-          <w:rFonts w:asciiTheme="majorEastAsia" w:eastAsiaTheme="majorEastAsia" w:hAnsiTheme="majorEastAsia" w:cs="Times New Roman"/>
-        </w:rPr>
-        <w:t xml:space="preserve"> 改良</w:t>
-      </w:r>
-      <w:r>
-        <w:rPr>
-          <w:rFonts w:ascii="Times New Roman" w:eastAsiaTheme="majorEastAsia" w:hAnsi="Times New Roman" w:cs="Times New Roman"/>
-        </w:rPr>
-        <w:t>Transformer</w:t>
-      </w:r>
-      <w:r>
-        <w:rPr>
-          <w:rFonts w:asciiTheme="majorEastAsia" w:eastAsiaTheme="majorEastAsia" w:hAnsiTheme="majorEastAsia" w:cs="Times New Roman"/>
-        </w:rPr>
-        <w:t xml:space="preserve">編碼器中的多頭注意力機制 </w:t>
-      </w:r>
-      <w:r>
-        <w:rPr>
-          <w:rFonts w:ascii="Times New Roman" w:eastAsiaTheme="majorEastAsia" w:hAnsi="Times New Roman" w:cs="Times New Roman"/>
-        </w:rPr>
-        <w:t>(Multi-headed Attention)</w:t>
-      </w:r>
-      <w:r>
-        <w:rPr>
-          <w:rFonts w:asciiTheme="majorEastAsia" w:eastAsiaTheme="majorEastAsia" w:hAnsiTheme="majorEastAsia" w:cs="Times New Roman"/>
-        </w:rPr>
-        <w:t xml:space="preserve"> </w:t>
-      </w:r>
-      <w:r>
-        <w:rPr>
-          <w:rFonts w:asciiTheme="majorEastAsia" w:eastAsiaTheme="majorEastAsia" w:hAnsiTheme="majorEastAsia" w:cs="Times New Roman" w:hint="eastAsia"/>
-        </w:rPr>
-        <w:t>，將</w:t>
-      </w:r>
-      <w:r>
-        <w:rPr>
-          <w:rFonts w:asciiTheme="majorEastAsia" w:eastAsiaTheme="majorEastAsia" w:hAnsiTheme="majorEastAsia" w:cs="Times New Roman" w:hint="eastAsia"/>
-        </w:rPr>
-        <w:t xml:space="preserve"> </w:t>
-      </w:r>
-      <w:r>
-        <w:rPr>
-          <w:rFonts w:ascii="Times New Roman" w:eastAsiaTheme="majorEastAsia" w:hAnsi="Times New Roman" w:cs="Times New Roman"/>
-        </w:rPr>
-        <w:t>Boom Layer</w:t>
-      </w:r>
-      <w:r>
-        <w:rPr>
-          <w:rFonts w:asciiTheme="majorEastAsia" w:eastAsiaTheme="majorEastAsia" w:hAnsiTheme="majorEastAsia" w:cs="Times New Roman"/>
-        </w:rPr>
-        <w:t xml:space="preserve"> </w:t>
-      </w:r>
-      <w:r>
-        <w:rPr>
-          <w:rFonts w:asciiTheme="majorEastAsia" w:eastAsiaTheme="majorEastAsia" w:hAnsiTheme="majorEastAsia" w:cs="Times New Roman"/>
-        </w:rPr>
-        <w:t>與原始</w:t>
-      </w:r>
-      <w:r>
-        <w:rPr>
-          <w:rFonts w:ascii="Times New Roman" w:eastAsiaTheme="majorEastAsia" w:hAnsi="Times New Roman" w:cs="Times New Roman"/>
-        </w:rPr>
-        <w:t>Transformer</w:t>
-      </w:r>
-      <w:r>
-        <w:rPr>
-          <w:rFonts w:asciiTheme="majorEastAsia" w:eastAsiaTheme="majorEastAsia" w:hAnsiTheme="majorEastAsia" w:cs="Times New Roman"/>
-        </w:rPr>
-        <w:t>編碼器</w:t>
-      </w:r>
-      <w:r>
-        <w:rPr>
-          <w:rFonts w:asciiTheme="majorEastAsia" w:eastAsiaTheme="majorEastAsia" w:hAnsiTheme="majorEastAsia" w:cs="Times New Roman" w:hint="eastAsia"/>
-        </w:rPr>
-        <w:t xml:space="preserve"> </w:t>
-      </w:r>
-      <w:proofErr w:type="spellStart"/>
-      <w:r>
-        <w:rPr>
-          <w:rFonts w:ascii="Times New Roman" w:eastAsiaTheme="majorEastAsia" w:hAnsi="Times New Roman" w:cs="Times New Roman"/>
-        </w:rPr>
-        <w:t>RoBERTa</w:t>
-      </w:r>
-      <w:proofErr w:type="spellEnd"/>
       <w:r>
         <w:rPr>
           <w:rFonts w:asciiTheme="majorEastAsia" w:eastAsiaTheme="majorEastAsia" w:hAnsiTheme="majorEastAsia" w:cs="Times New Roman"/>
@@ -1785,42 +1661,36 @@
         </w:rPr>
         <w:t>、</w:t>
       </w:r>
-      <w:proofErr w:type="spellStart"/>
       <w:r>
         <w:rPr>
           <w:rFonts w:ascii="Times New Roman" w:eastAsiaTheme="majorEastAsia" w:hAnsi="Times New Roman" w:cs="Times New Roman"/>
         </w:rPr>
         <w:t>RoBERTa</w:t>
       </w:r>
-      <w:proofErr w:type="spellEnd"/>
       <w:r>
         <w:rPr>
           <w:rFonts w:ascii="Times New Roman" w:eastAsiaTheme="majorEastAsia" w:hAnsi="Times New Roman" w:cs="Times New Roman"/>
         </w:rPr>
         <w:t>、</w:t>
       </w:r>
-      <w:proofErr w:type="spellStart"/>
       <w:r>
         <w:rPr>
           <w:rFonts w:ascii="Times New Roman" w:eastAsiaTheme="majorEastAsia" w:hAnsi="Times New Roman" w:cs="Times New Roman"/>
         </w:rPr>
         <w:t>XLNet</w:t>
       </w:r>
-      <w:proofErr w:type="spellEnd"/>
       <w:r>
         <w:rPr>
           <w:rFonts w:ascii="Times New Roman" w:eastAsiaTheme="majorEastAsia" w:hAnsi="Times New Roman" w:cs="Times New Roman"/>
         </w:rPr>
         <w:t>、</w:t>
       </w:r>
-      <w:proofErr w:type="spellStart"/>
       <w:r>
         <w:rPr>
           <w:rFonts w:ascii="Times New Roman" w:eastAsiaTheme="majorEastAsia" w:hAnsi="Times New Roman" w:cs="Times New Roman"/>
         </w:rPr>
         <w:t>DistilBERT</w:t>
       </w:r>
-      <w:proofErr w:type="spellEnd"/>
       <w:r>
         <w:rPr>
           <w:rFonts w:asciiTheme="majorEastAsia" w:eastAsiaTheme="majorEastAsia" w:hAnsiTheme="majorEastAsia" w:cs="Times New Roman"/>
@@ -2140,6 +2010,18 @@
         <w:spacing w:line="480" w:lineRule="auto"/>
         <w:rPr>
           <w:rFonts w:asciiTheme="majorEastAsia" w:eastAsiaTheme="majorEastAsia" w:hAnsiTheme="majorEastAsia" w:cs="Times New Roman" w:hint="eastAsia"/>
+          <w:sz w:val="28"/>
+          <w:szCs w:val="28"/>
+        </w:rPr>
+      </w:pPr>
+    </w:p>
+    <w:p>
+      <w:pPr>
+        <w:pStyle w:val="HTMLPreformatted"/>
+        <w:shd w:val="clear" w:color="auto" w:fill="FFFFFF"/>
+        <w:spacing w:line="480" w:lineRule="auto"/>
+        <w:rPr>
+          <w:rFonts w:asciiTheme="majorEastAsia" w:eastAsiaTheme="majorEastAsia" w:hAnsiTheme="majorEastAsia" w:cs="Times New Roman"/>
           <w:sz w:val="28"/>
           <w:szCs w:val="28"/>
         </w:rPr>
@@ -2172,6 +2054,7 @@
           <w:sz w:val="32"/>
           <w:szCs w:val="32"/>
         </w:rPr>
+        <w:lastRenderedPageBreak/>
         <w:t>研究動機與研究問題</w:t>
       </w:r>
       <w:bookmarkEnd w:id="3"/>
@@ -2769,16 +2652,7 @@
           <w:sz w:val="24"/>
           <w:szCs w:val="24"/>
         </w:rPr>
-        <w:t>此時加入位</w:t>
-      </w:r>
-      <w:r>
-        <w:rPr>
-          <w:rFonts w:asciiTheme="majorEastAsia" w:eastAsiaTheme="majorEastAsia" w:hAnsiTheme="majorEastAsia" w:hint="eastAsia"/>
-          <w:sz w:val="24"/>
-          <w:szCs w:val="24"/>
-        </w:rPr>
-        <w:lastRenderedPageBreak/>
-        <w:t xml:space="preserve">置編碼 </w:t>
+        <w:t xml:space="preserve">此時加入位置編碼 </w:t>
       </w:r>
       <w:r>
         <w:rPr>
@@ -3008,6 +2882,7 @@
           <w:sz w:val="24"/>
           <w:szCs w:val="24"/>
         </w:rPr>
+        <w:lastRenderedPageBreak/>
         <w:t xml:space="preserve">    </w:t>
       </w:r>
       <w:r>
@@ -3545,7 +3420,6 @@
         </w:rPr>
         <w:t>、</w:t>
       </w:r>
-      <w:proofErr w:type="spellStart"/>
       <w:r>
         <w:rPr>
           <w:rFonts w:ascii="Times New Roman" w:eastAsiaTheme="majorEastAsia" w:hAnsi="Times New Roman" w:cs="Times New Roman"/>
@@ -3554,7 +3428,6 @@
         </w:rPr>
         <w:t>RoBERTa</w:t>
       </w:r>
-      <w:proofErr w:type="spellEnd"/>
       <w:r>
         <w:rPr>
           <w:rFonts w:ascii="Times New Roman" w:eastAsiaTheme="majorEastAsia" w:hAnsi="Times New Roman" w:cs="Times New Roman" w:hint="eastAsia"/>
@@ -3563,7 +3436,6 @@
         </w:rPr>
         <w:t>、</w:t>
       </w:r>
-      <w:proofErr w:type="spellStart"/>
       <w:r>
         <w:rPr>
           <w:rFonts w:ascii="Times New Roman" w:eastAsiaTheme="majorEastAsia" w:hAnsi="Times New Roman" w:cs="Times New Roman"/>
@@ -3572,7 +3444,6 @@
         </w:rPr>
         <w:t>XLNet</w:t>
       </w:r>
-      <w:proofErr w:type="spellEnd"/>
       <w:r>
         <w:rPr>
           <w:rFonts w:ascii="Times New Roman" w:eastAsiaTheme="majorEastAsia" w:hAnsi="Times New Roman" w:cs="Times New Roman" w:hint="eastAsia"/>
@@ -3581,22 +3452,110 @@
         </w:rPr>
         <w:t>、</w:t>
       </w:r>
-      <w:proofErr w:type="spellStart"/>
       <w:r>
         <w:rPr>
           <w:rFonts w:ascii="Times New Roman" w:eastAsiaTheme="majorEastAsia" w:hAnsi="Times New Roman" w:cs="Times New Roman"/>
           <w:sz w:val="24"/>
           <w:szCs w:val="24"/>
         </w:rPr>
-        <w:t>DistilBERT</w:t>
-      </w:r>
-      <w:proofErr w:type="spellEnd"/>
+        <w:t>DistilBERT)</w:t>
+      </w:r>
+      <w:r>
+        <w:rPr>
+          <w:rFonts w:asciiTheme="majorEastAsia" w:eastAsiaTheme="majorEastAsia" w:hAnsiTheme="majorEastAsia" w:hint="eastAsia"/>
+          <w:sz w:val="24"/>
+          <w:szCs w:val="24"/>
+        </w:rPr>
+        <w:t>進行</w:t>
+      </w:r>
+      <w:r>
+        <w:rPr>
+          <w:rFonts w:asciiTheme="majorEastAsia" w:eastAsiaTheme="majorEastAsia" w:hAnsiTheme="majorEastAsia" w:hint="eastAsia"/>
+          <w:sz w:val="24"/>
+          <w:szCs w:val="24"/>
+        </w:rPr>
+        <w:t>模型</w:t>
+      </w:r>
+      <w:r>
+        <w:rPr>
+          <w:rFonts w:asciiTheme="majorEastAsia" w:eastAsiaTheme="majorEastAsia" w:hAnsiTheme="majorEastAsia" w:hint="eastAsia"/>
+          <w:sz w:val="24"/>
+          <w:szCs w:val="24"/>
+        </w:rPr>
+        <w:t>預訓練</w:t>
+      </w:r>
+      <w:r>
+        <w:rPr>
+          <w:rFonts w:asciiTheme="majorEastAsia" w:eastAsiaTheme="majorEastAsia" w:hAnsiTheme="majorEastAsia" w:cs="Microsoft JhengHei" w:hint="eastAsia"/>
+          <w:sz w:val="24"/>
+          <w:szCs w:val="24"/>
+          <w:shd w:val="clear" w:color="auto" w:fill="FFFFFF"/>
+        </w:rPr>
+        <w:t>，</w:t>
+      </w:r>
+      <w:r>
+        <w:rPr>
+          <w:rFonts w:asciiTheme="majorEastAsia" w:eastAsiaTheme="majorEastAsia" w:hAnsiTheme="majorEastAsia" w:cs="Microsoft JhengHei" w:hint="eastAsia"/>
+          <w:sz w:val="24"/>
+          <w:szCs w:val="24"/>
+          <w:shd w:val="clear" w:color="auto" w:fill="FFFFFF"/>
+        </w:rPr>
+        <w:t>過程</w:t>
+      </w:r>
+      <w:r>
+        <w:rPr>
+          <w:rFonts w:asciiTheme="majorEastAsia" w:eastAsiaTheme="majorEastAsia" w:hAnsiTheme="majorEastAsia" w:hint="eastAsia"/>
+          <w:sz w:val="24"/>
+          <w:szCs w:val="24"/>
+        </w:rPr>
+        <w:t xml:space="preserve">包含詞塊化 </w:t>
+      </w:r>
       <w:r>
         <w:rPr>
           <w:rFonts w:ascii="Times New Roman" w:eastAsiaTheme="majorEastAsia" w:hAnsi="Times New Roman" w:cs="Times New Roman"/>
           <w:sz w:val="24"/>
           <w:szCs w:val="24"/>
         </w:rPr>
+        <w:t>(Tokenization)</w:t>
+      </w:r>
+      <w:r>
+        <w:rPr>
+          <w:rFonts w:asciiTheme="majorEastAsia" w:eastAsiaTheme="majorEastAsia" w:hAnsiTheme="majorEastAsia" w:hint="eastAsia"/>
+          <w:sz w:val="24"/>
+          <w:szCs w:val="24"/>
+        </w:rPr>
+        <w:t xml:space="preserve">、文本清理 </w:t>
+      </w:r>
+      <w:r>
+        <w:rPr>
+          <w:rFonts w:ascii="Times New Roman" w:eastAsiaTheme="majorEastAsia" w:hAnsi="Times New Roman" w:cs="Times New Roman"/>
+          <w:sz w:val="24"/>
+          <w:szCs w:val="24"/>
+        </w:rPr>
+        <w:t>(Text Cleaning)</w:t>
+      </w:r>
+      <w:r>
+        <w:rPr>
+          <w:rFonts w:asciiTheme="majorEastAsia" w:eastAsiaTheme="majorEastAsia" w:hAnsiTheme="majorEastAsia" w:cs="Times New Roman" w:hint="eastAsia"/>
+          <w:sz w:val="24"/>
+          <w:szCs w:val="24"/>
+        </w:rPr>
+        <w:t xml:space="preserve"> 及模型訓練 </w:t>
+      </w:r>
+      <w:r>
+        <w:rPr>
+          <w:rFonts w:ascii="Times New Roman" w:eastAsiaTheme="majorEastAsia" w:hAnsi="Times New Roman" w:cs="Times New Roman"/>
+          <w:sz w:val="24"/>
+          <w:szCs w:val="24"/>
+        </w:rPr>
+        <w:t>(Pre-training with Encoder</w:t>
+      </w:r>
+      <w:r>
+        <w:rPr>
+          <w:rFonts w:ascii="Times New Roman" w:eastAsiaTheme="majorEastAsia" w:hAnsi="Times New Roman" w:cs="Times New Roman"/>
+          <w:sz w:val="24"/>
+          <w:szCs w:val="24"/>
+        </w:rPr>
         <w:t>)</w:t>
       </w:r>
       <w:r>
@@ -3605,7 +3564,50 @@
           <w:sz w:val="24"/>
           <w:szCs w:val="24"/>
         </w:rPr>
-        <w:t>進行</w:t>
+        <w:t>。</w:t>
+      </w:r>
+      <w:r>
+        <w:rPr>
+          <w:rFonts w:asciiTheme="majorEastAsia" w:eastAsiaTheme="majorEastAsia" w:hAnsiTheme="majorEastAsia" w:cs="Microsoft JhengHei" w:hint="eastAsia"/>
+          <w:sz w:val="24"/>
+          <w:szCs w:val="24"/>
+          <w:shd w:val="clear" w:color="auto" w:fill="FFFFFF"/>
+        </w:rPr>
+        <w:t>訓練過程以比</w:t>
+      </w:r>
+      <w:r>
+        <w:rPr>
+          <w:rFonts w:ascii="Times New Roman" w:eastAsiaTheme="majorEastAsia" w:hAnsi="Times New Roman" w:cs="Times New Roman"/>
+          <w:sz w:val="24"/>
+          <w:szCs w:val="24"/>
+          <w:shd w:val="clear" w:color="auto" w:fill="FFFFFF"/>
+        </w:rPr>
+        <w:t>BERT</w:t>
+      </w:r>
+      <w:r>
+        <w:rPr>
+          <w:rFonts w:ascii="Times New Roman" w:eastAsiaTheme="majorEastAsia" w:hAnsi="Times New Roman" w:cs="Times New Roman" w:hint="eastAsia"/>
+          <w:sz w:val="24"/>
+          <w:szCs w:val="24"/>
+          <w:shd w:val="clear" w:color="auto" w:fill="FFFFFF"/>
+        </w:rPr>
+        <w:t>擁有</w:t>
+      </w:r>
+      <w:r>
+        <w:rPr>
+          <w:rFonts w:asciiTheme="majorEastAsia" w:eastAsiaTheme="majorEastAsia" w:hAnsiTheme="majorEastAsia" w:hint="eastAsia"/>
+          <w:sz w:val="24"/>
+          <w:szCs w:val="24"/>
+        </w:rPr>
+        <w:t>更多訓練語料</w:t>
+      </w:r>
+      <w:r>
+        <w:rPr>
+          <w:rFonts w:asciiTheme="majorEastAsia" w:eastAsiaTheme="majorEastAsia" w:hAnsiTheme="majorEastAsia" w:hint="eastAsia"/>
+          <w:sz w:val="24"/>
+          <w:szCs w:val="24"/>
+        </w:rPr>
+        <w:t>之</w:t>
       </w:r>
       <w:r>
         <w:rPr>
@@ -3617,155 +3619,12 @@
       </w:r>
       <w:r>
         <w:rPr>
-          <w:rFonts w:asciiTheme="majorEastAsia" w:eastAsiaTheme="majorEastAsia" w:hAnsiTheme="majorEastAsia" w:hint="eastAsia"/>
-          <w:sz w:val="24"/>
-          <w:szCs w:val="24"/>
-        </w:rPr>
-        <w:t>預訓練</w:t>
-      </w:r>
-      <w:r>
-        <w:rPr>
-          <w:rFonts w:asciiTheme="majorEastAsia" w:eastAsiaTheme="majorEastAsia" w:hAnsiTheme="majorEastAsia" w:cs="Microsoft JhengHei" w:hint="eastAsia"/>
-          <w:sz w:val="24"/>
-          <w:szCs w:val="24"/>
-          <w:shd w:val="clear" w:color="auto" w:fill="FFFFFF"/>
-        </w:rPr>
-        <w:t>，</w:t>
-      </w:r>
-      <w:r>
-        <w:rPr>
-          <w:rFonts w:asciiTheme="majorEastAsia" w:eastAsiaTheme="majorEastAsia" w:hAnsiTheme="majorEastAsia" w:cs="Microsoft JhengHei" w:hint="eastAsia"/>
-          <w:sz w:val="24"/>
-          <w:szCs w:val="24"/>
-          <w:shd w:val="clear" w:color="auto" w:fill="FFFFFF"/>
-        </w:rPr>
-        <w:t>過程</w:t>
-      </w:r>
-      <w:r>
-        <w:rPr>
-          <w:rFonts w:asciiTheme="majorEastAsia" w:eastAsiaTheme="majorEastAsia" w:hAnsiTheme="majorEastAsia" w:hint="eastAsia"/>
-          <w:sz w:val="24"/>
-          <w:szCs w:val="24"/>
-        </w:rPr>
-        <w:t xml:space="preserve">包含詞塊化 </w:t>
-      </w:r>
-      <w:r>
-        <w:rPr>
           <w:rFonts w:ascii="Times New Roman" w:eastAsiaTheme="majorEastAsia" w:hAnsi="Times New Roman" w:cs="Times New Roman"/>
           <w:sz w:val="24"/>
           <w:szCs w:val="24"/>
         </w:rPr>
-        <w:t>(Tokenization)</w:t>
-      </w:r>
-      <w:r>
-        <w:rPr>
-          <w:rFonts w:asciiTheme="majorEastAsia" w:eastAsiaTheme="majorEastAsia" w:hAnsiTheme="majorEastAsia" w:hint="eastAsia"/>
-          <w:sz w:val="24"/>
-          <w:szCs w:val="24"/>
-        </w:rPr>
-        <w:t xml:space="preserve">、文本清理 </w:t>
-      </w:r>
-      <w:r>
-        <w:rPr>
-          <w:rFonts w:ascii="Times New Roman" w:eastAsiaTheme="majorEastAsia" w:hAnsi="Times New Roman" w:cs="Times New Roman"/>
-          <w:sz w:val="24"/>
-          <w:szCs w:val="24"/>
-        </w:rPr>
-        <w:t>(Text Cleaning)</w:t>
-      </w:r>
-      <w:r>
-        <w:rPr>
-          <w:rFonts w:asciiTheme="majorEastAsia" w:eastAsiaTheme="majorEastAsia" w:hAnsiTheme="majorEastAsia" w:cs="Times New Roman" w:hint="eastAsia"/>
-          <w:sz w:val="24"/>
-          <w:szCs w:val="24"/>
-        </w:rPr>
-        <w:t xml:space="preserve"> 及模型訓練 </w:t>
-      </w:r>
-      <w:r>
-        <w:rPr>
-          <w:rFonts w:ascii="Times New Roman" w:eastAsiaTheme="majorEastAsia" w:hAnsi="Times New Roman" w:cs="Times New Roman"/>
-          <w:sz w:val="24"/>
-          <w:szCs w:val="24"/>
-        </w:rPr>
-        <w:t>(Pre-training with Encoder</w:t>
-      </w:r>
-      <w:r>
-        <w:rPr>
-          <w:rFonts w:ascii="Times New Roman" w:eastAsiaTheme="majorEastAsia" w:hAnsi="Times New Roman" w:cs="Times New Roman"/>
-          <w:sz w:val="24"/>
-          <w:szCs w:val="24"/>
-        </w:rPr>
-        <w:t>)</w:t>
-      </w:r>
-      <w:r>
-        <w:rPr>
-          <w:rFonts w:asciiTheme="majorEastAsia" w:eastAsiaTheme="majorEastAsia" w:hAnsiTheme="majorEastAsia" w:hint="eastAsia"/>
-          <w:sz w:val="24"/>
-          <w:szCs w:val="24"/>
-        </w:rPr>
-        <w:t>。</w:t>
-      </w:r>
-      <w:r>
-        <w:rPr>
-          <w:rFonts w:asciiTheme="majorEastAsia" w:eastAsiaTheme="majorEastAsia" w:hAnsiTheme="majorEastAsia" w:cs="Microsoft JhengHei" w:hint="eastAsia"/>
-          <w:sz w:val="24"/>
-          <w:szCs w:val="24"/>
-          <w:shd w:val="clear" w:color="auto" w:fill="FFFFFF"/>
-        </w:rPr>
-        <w:t>訓練過程以比</w:t>
-      </w:r>
-      <w:r>
-        <w:rPr>
-          <w:rFonts w:ascii="Times New Roman" w:eastAsiaTheme="majorEastAsia" w:hAnsi="Times New Roman" w:cs="Times New Roman"/>
-          <w:sz w:val="24"/>
-          <w:szCs w:val="24"/>
-          <w:shd w:val="clear" w:color="auto" w:fill="FFFFFF"/>
-        </w:rPr>
-        <w:t>BERT</w:t>
-      </w:r>
-      <w:r>
-        <w:rPr>
-          <w:rFonts w:ascii="Times New Roman" w:eastAsiaTheme="majorEastAsia" w:hAnsi="Times New Roman" w:cs="Times New Roman" w:hint="eastAsia"/>
-          <w:sz w:val="24"/>
-          <w:szCs w:val="24"/>
-          <w:shd w:val="clear" w:color="auto" w:fill="FFFFFF"/>
-        </w:rPr>
-        <w:t>擁有</w:t>
-      </w:r>
-      <w:r>
-        <w:rPr>
-          <w:rFonts w:asciiTheme="majorEastAsia" w:eastAsiaTheme="majorEastAsia" w:hAnsiTheme="majorEastAsia" w:hint="eastAsia"/>
-          <w:sz w:val="24"/>
-          <w:szCs w:val="24"/>
-        </w:rPr>
-        <w:t>更多訓練語料</w:t>
-      </w:r>
-      <w:r>
-        <w:rPr>
-          <w:rFonts w:asciiTheme="majorEastAsia" w:eastAsiaTheme="majorEastAsia" w:hAnsiTheme="majorEastAsia" w:hint="eastAsia"/>
-          <w:sz w:val="24"/>
-          <w:szCs w:val="24"/>
-        </w:rPr>
-        <w:t>之</w:t>
-      </w:r>
-      <w:r>
-        <w:rPr>
-          <w:rFonts w:asciiTheme="majorEastAsia" w:eastAsiaTheme="majorEastAsia" w:hAnsiTheme="majorEastAsia" w:hint="eastAsia"/>
-          <w:sz w:val="24"/>
-          <w:szCs w:val="24"/>
-        </w:rPr>
-        <w:t>模型</w:t>
-      </w:r>
-      <w:proofErr w:type="spellStart"/>
-      <w:r>
-        <w:rPr>
-          <w:rFonts w:ascii="Times New Roman" w:eastAsiaTheme="majorEastAsia" w:hAnsi="Times New Roman" w:cs="Times New Roman"/>
-          <w:sz w:val="24"/>
-          <w:szCs w:val="24"/>
-        </w:rPr>
         <w:t>RoBERTa</w:t>
       </w:r>
-      <w:proofErr w:type="spellEnd"/>
       <w:r>
         <w:rPr>
           <w:rFonts w:asciiTheme="majorEastAsia" w:eastAsiaTheme="majorEastAsia" w:hAnsiTheme="majorEastAsia" w:hint="eastAsia"/>
@@ -3911,7 +3770,6 @@
           <w:sz w:val="24"/>
           <w:szCs w:val="24"/>
         </w:rPr>
-        <w:lastRenderedPageBreak/>
         <w:t xml:space="preserve">    </w:t>
       </w:r>
       <w:r>
@@ -4052,7 +3910,7 @@
         <w:spacing w:after="40" w:line="360" w:lineRule="auto"/>
         <w:ind w:left="480"/>
         <w:rPr>
-          <w:rFonts w:asciiTheme="majorEastAsia" w:eastAsiaTheme="majorEastAsia" w:hAnsiTheme="majorEastAsia" w:hint="eastAsia"/>
+          <w:rFonts w:asciiTheme="majorEastAsia" w:eastAsiaTheme="majorEastAsia" w:hAnsiTheme="majorEastAsia"/>
           <w:sz w:val="24"/>
           <w:szCs w:val="24"/>
         </w:rPr>
@@ -4079,6 +3937,7 @@
           <w:bCs/>
           <w:sz w:val="32"/>
         </w:rPr>
+        <w:lastRenderedPageBreak/>
         <w:t>二、</w:t>
       </w:r>
       <w:r>
@@ -4726,7 +4585,6 @@
         <w:rPr>
           <w:rFonts w:eastAsiaTheme="majorEastAsia"/>
         </w:rPr>
-        <w:lastRenderedPageBreak/>
         <w:t>value</w:t>
       </w:r>
       <w:r>
@@ -4891,14 +4749,12 @@
         </w:rPr>
         <w:sym w:font="Symbol" w:char="F0D7"/>
       </w:r>
-      <w:proofErr w:type="spellStart"/>
       <w:r>
         <w:rPr>
           <w:rFonts w:eastAsiaTheme="majorEastAsia"/>
         </w:rPr>
         <w:t>kn</w:t>
       </w:r>
-      <w:proofErr w:type="spellEnd"/>
       <w:r>
         <w:rPr>
           <w:rFonts w:eastAsiaTheme="majorEastAsia"/>
@@ -4917,19 +4773,11 @@
         </w:rPr>
         <w:sym w:font="Symbol" w:char="F0D7"/>
       </w:r>
-      <w:proofErr w:type="spellStart"/>
       <w:r>
         <w:rPr>
           <w:rFonts w:eastAsiaTheme="majorEastAsia"/>
         </w:rPr>
-        <w:t>kn</w:t>
-      </w:r>
-      <w:proofErr w:type="spellEnd"/>
-      <w:r>
-        <w:rPr>
-          <w:rFonts w:eastAsiaTheme="majorEastAsia"/>
-        </w:rPr>
-        <w:t>……</w:t>
+        <w:t>kn……</w:t>
       </w:r>
       <w:r>
         <w:rPr>
@@ -4975,6 +4823,7 @@
         <w:rPr>
           <w:rFonts w:asciiTheme="majorEastAsia" w:eastAsiaTheme="majorEastAsia" w:hAnsiTheme="majorEastAsia"/>
         </w:rPr>
+        <w:lastRenderedPageBreak/>
         <w:t xml:space="preserve">    </w:t>
       </w:r>
       <w:r>
@@ -4989,14 +4838,12 @@
         </w:rPr>
         <w:t>透過</w:t>
       </w:r>
-      <w:proofErr w:type="spellStart"/>
       <w:r>
         <w:rPr>
           <w:rFonts w:eastAsiaTheme="majorEastAsia"/>
         </w:rPr>
         <w:t>softmax</w:t>
       </w:r>
-      <w:proofErr w:type="spellEnd"/>
       <w:r>
         <w:rPr>
           <w:rFonts w:asciiTheme="majorEastAsia" w:eastAsiaTheme="majorEastAsia" w:hAnsiTheme="majorEastAsia" w:hint="eastAsia"/>
@@ -5016,14 +4863,12 @@
         </w:rPr>
         <w:t>顯示該單詞對目標單詞的相關性。將每個值向量乘以</w:t>
       </w:r>
-      <w:proofErr w:type="spellStart"/>
       <w:r>
         <w:rPr>
           <w:rFonts w:eastAsiaTheme="majorEastAsia"/>
         </w:rPr>
         <w:t>softmax</w:t>
       </w:r>
-      <w:proofErr w:type="spellEnd"/>
       <w:r>
         <w:rPr>
           <w:rFonts w:asciiTheme="majorEastAsia" w:eastAsiaTheme="majorEastAsia" w:hAnsiTheme="majorEastAsia" w:hint="eastAsia"/>
@@ -5658,7 +5503,6 @@
           <w:sz w:val="24"/>
           <w:szCs w:val="24"/>
         </w:rPr>
-        <w:lastRenderedPageBreak/>
         <w:t xml:space="preserve"> </w:t>
       </w:r>
       <w:r>
@@ -5867,6 +5711,7 @@
           <w:noProof/>
           <w:color w:val="000000"/>
         </w:rPr>
+        <w:lastRenderedPageBreak/>
         <w:drawing>
           <wp:anchor distT="0" distB="0" distL="114300" distR="114300" simplePos="0" relativeHeight="251698176" behindDoc="0" locked="0" layoutInCell="1" allowOverlap="1" wp14:anchorId="39895E36" wp14:editId="17E6850B">
             <wp:simplePos x="0" y="0"/>
@@ -6594,16 +6439,7 @@
           <w:sz w:val="24"/>
           <w:szCs w:val="24"/>
         </w:rPr>
-        <w:t>其權</w:t>
-      </w:r>
-      <w:r>
-        <w:rPr>
-          <w:rFonts w:asciiTheme="majorEastAsia" w:eastAsiaTheme="majorEastAsia" w:hAnsiTheme="majorEastAsia" w:hint="eastAsia"/>
-          <w:sz w:val="24"/>
-          <w:szCs w:val="24"/>
-        </w:rPr>
-        <w:lastRenderedPageBreak/>
-        <w:t>重卻與另一個較遠之詞一樣重要</w:t>
+        <w:t>其權重卻與另一個較遠之詞一樣重要</w:t>
       </w:r>
       <w:r>
         <w:rPr>
@@ -6745,7 +6581,7 @@
         <w:spacing w:line="360" w:lineRule="auto"/>
         <w:ind w:left="510"/>
         <w:rPr>
-          <w:rFonts w:asciiTheme="majorEastAsia" w:eastAsiaTheme="majorEastAsia" w:hAnsiTheme="majorEastAsia" w:hint="eastAsia"/>
+          <w:rFonts w:asciiTheme="majorEastAsia" w:eastAsiaTheme="majorEastAsia" w:hAnsiTheme="majorEastAsia"/>
           <w:sz w:val="24"/>
           <w:szCs w:val="24"/>
         </w:rPr>
@@ -6775,6 +6611,7 @@
           <w:sz w:val="28"/>
           <w:szCs w:val="28"/>
         </w:rPr>
+        <w:lastRenderedPageBreak/>
         <w:t>二、</w:t>
       </w:r>
       <w:r>
@@ -7647,7 +7484,6 @@
           <w:sz w:val="26"/>
           <w:szCs w:val="26"/>
         </w:rPr>
-        <w:lastRenderedPageBreak/>
         <w:t>Pre-training Method</w:t>
       </w:r>
       <w:r>
@@ -7755,6 +7591,7 @@
         <w:rPr>
           <w:rFonts w:asciiTheme="majorEastAsia" w:eastAsiaTheme="majorEastAsia" w:hAnsiTheme="majorEastAsia" w:cs="PingFang TC" w:hint="eastAsia"/>
         </w:rPr>
+        <w:lastRenderedPageBreak/>
         <w:t xml:space="preserve">    </w:t>
       </w:r>
       <w:r>
@@ -8277,17 +8114,8 @@
           <w:rFonts w:eastAsiaTheme="majorEastAsia"/>
           <w:lang w:eastAsia="zh-TW"/>
         </w:rPr>
-        <w:t xml:space="preserve"> </w:t>
-      </w:r>
-      <w:proofErr w:type="spellStart"/>
-      <w:r>
-        <w:rPr>
-          <w:rFonts w:eastAsiaTheme="majorEastAsia"/>
-          <w:lang w:eastAsia="zh-TW"/>
-        </w:rPr>
-        <w:t>RoBERTa</w:t>
-      </w:r>
-      <w:proofErr w:type="spellEnd"/>
+        <w:t xml:space="preserve"> RoBERTa</w:t>
+      </w:r>
       <w:r>
         <w:rPr>
           <w:rFonts w:eastAsiaTheme="majorEastAsia" w:hint="eastAsia"/>
@@ -8701,7 +8529,6 @@
           <w:szCs w:val="24"/>
           <w:shd w:val="clear" w:color="auto" w:fill="FFFFFF"/>
         </w:rPr>
-        <w:lastRenderedPageBreak/>
         <w:t xml:space="preserve"> </w:t>
       </w:r>
       <w:r>
@@ -8758,7 +8585,6 @@
         </w:rPr>
         <w:t xml:space="preserve"> </w:t>
       </w:r>
-      <w:proofErr w:type="spellStart"/>
       <w:r>
         <w:rPr>
           <w:rFonts w:ascii="Times New Roman" w:eastAsiaTheme="majorEastAsia" w:hAnsi="Times New Roman" w:cs="Times New Roman" w:hint="eastAsia"/>
@@ -8777,7 +8603,6 @@
         </w:rPr>
         <w:t>oftmax</w:t>
       </w:r>
-      <w:proofErr w:type="spellEnd"/>
       <w:r>
         <w:rPr>
           <w:rFonts w:ascii="Times New Roman" w:eastAsiaTheme="majorEastAsia" w:hAnsi="Times New Roman" w:cs="Times New Roman" w:hint="eastAsia"/>
@@ -8862,6 +8687,7 @@
           <w:sz w:val="24"/>
           <w:szCs w:val="24"/>
         </w:rPr>
+        <w:lastRenderedPageBreak/>
         <w:drawing>
           <wp:anchor distT="0" distB="0" distL="114300" distR="114300" simplePos="0" relativeHeight="251682816" behindDoc="0" locked="0" layoutInCell="1" allowOverlap="1" wp14:anchorId="7E555713" wp14:editId="3968E60A">
             <wp:simplePos x="0" y="0"/>
@@ -9442,7 +9268,7 @@
         <w:spacing w:line="360" w:lineRule="auto"/>
         <w:ind w:left="5040" w:firstLine="720"/>
         <w:rPr>
-          <w:rFonts w:asciiTheme="majorEastAsia" w:eastAsiaTheme="majorEastAsia" w:hAnsiTheme="majorEastAsia" w:cs="PingFang TC" w:hint="eastAsia"/>
+          <w:rFonts w:asciiTheme="majorEastAsia" w:eastAsiaTheme="majorEastAsia" w:hAnsiTheme="majorEastAsia" w:cs="PingFang TC"/>
           <w:sz w:val="20"/>
           <w:szCs w:val="20"/>
         </w:rPr>
@@ -9496,6 +9322,7 @@
           <w:szCs w:val="28"/>
           <w:lang w:eastAsia="zh-TW"/>
         </w:rPr>
+        <w:lastRenderedPageBreak/>
         <w:t>四、</w:t>
       </w:r>
       <w:r>
@@ -10493,7 +10320,6 @@
         </w:rPr>
         <w:t>函數</w:t>
       </w:r>
-      <w:proofErr w:type="spellStart"/>
       <w:r>
         <w:rPr>
           <w:rFonts w:eastAsiaTheme="majorEastAsia"/>
@@ -10501,7 +10327,6 @@
         </w:rPr>
         <w:t>GeLU</w:t>
       </w:r>
-      <w:proofErr w:type="spellEnd"/>
       <w:r>
         <w:rPr>
           <w:rFonts w:asciiTheme="majorEastAsia" w:eastAsiaTheme="majorEastAsia" w:hAnsiTheme="majorEastAsia" w:cs="PingFang TC" w:hint="eastAsia"/>
@@ -10769,7 +10594,6 @@
           <w:szCs w:val="20"/>
           <w:lang w:eastAsia="zh-TW"/>
         </w:rPr>
-        <w:lastRenderedPageBreak/>
         <w:br/>
       </w:r>
       <w:r>
@@ -10813,9 +10637,9 @@
           <w:sz w:val="28"/>
           <w:szCs w:val="28"/>
         </w:rPr>
+        <w:lastRenderedPageBreak/>
         <w:t>五、</w:t>
       </w:r>
-      <w:proofErr w:type="spellStart"/>
       <w:r>
         <w:rPr>
           <w:rFonts w:ascii="Times New Roman" w:eastAsiaTheme="majorEastAsia" w:hAnsi="Times New Roman" w:cs="Times New Roman"/>
@@ -10824,18 +10648,7 @@
           <w:sz w:val="28"/>
           <w:szCs w:val="28"/>
         </w:rPr>
-        <w:t>RoBERTa</w:t>
-      </w:r>
-      <w:proofErr w:type="spellEnd"/>
-      <w:r>
-        <w:rPr>
-          <w:rFonts w:ascii="Times New Roman" w:eastAsiaTheme="majorEastAsia" w:hAnsi="Times New Roman" w:cs="Times New Roman"/>
-          <w:b/>
-          <w:color w:val="000000"/>
-          <w:sz w:val="28"/>
-          <w:szCs w:val="28"/>
-        </w:rPr>
-        <w:t xml:space="preserve">: </w:t>
+        <w:t xml:space="preserve">RoBERTa: </w:t>
       </w:r>
       <w:r>
         <w:rPr>
@@ -10867,7 +10680,6 @@
           <w:szCs w:val="26"/>
         </w:rPr>
       </w:pPr>
-      <w:proofErr w:type="spellStart"/>
       <w:r>
         <w:rPr>
           <w:rFonts w:eastAsiaTheme="majorEastAsia"/>
@@ -10878,7 +10690,6 @@
         </w:rPr>
         <w:t>RoBERTa</w:t>
       </w:r>
-      <w:proofErr w:type="spellEnd"/>
       <w:r>
         <w:rPr>
           <w:rFonts w:eastAsiaTheme="majorEastAsia"/>
@@ -11138,7 +10949,6 @@
         </w:rPr>
         <w:t xml:space="preserve">在於其自身訓練不足，因此 </w:t>
       </w:r>
-      <w:proofErr w:type="spellStart"/>
       <w:r>
         <w:rPr>
           <w:rFonts w:eastAsiaTheme="majorEastAsia"/>
@@ -11147,7 +10957,6 @@
         </w:rPr>
         <w:t>RoBERTa</w:t>
       </w:r>
-      <w:proofErr w:type="spellEnd"/>
       <w:r>
         <w:rPr>
           <w:rFonts w:asciiTheme="majorEastAsia" w:eastAsiaTheme="majorEastAsia" w:hAnsiTheme="majorEastAsia"/>
@@ -11297,7 +11106,6 @@
         </w:rPr>
         <w:t>然而，</w:t>
       </w:r>
-      <w:proofErr w:type="spellStart"/>
       <w:r>
         <w:rPr>
           <w:rFonts w:eastAsiaTheme="majorEastAsia"/>
@@ -11306,7 +11114,6 @@
         </w:rPr>
         <w:t>RoBERTa</w:t>
       </w:r>
-      <w:proofErr w:type="spellEnd"/>
       <w:r>
         <w:rPr>
           <w:rFonts w:asciiTheme="majorEastAsia" w:eastAsiaTheme="majorEastAsia" w:hAnsiTheme="majorEastAsia" w:hint="eastAsia"/>
@@ -11680,7 +11487,6 @@
         </w:rPr>
         <w:t>，</w:t>
       </w:r>
-      <w:proofErr w:type="spellStart"/>
       <w:r>
         <w:rPr>
           <w:rFonts w:ascii="Times New Roman" w:eastAsiaTheme="majorEastAsia" w:hAnsi="Times New Roman" w:cs="Times New Roman"/>
@@ -11689,18 +11495,7 @@
           <w:sz w:val="24"/>
           <w:szCs w:val="24"/>
         </w:rPr>
-        <w:t>RoBERTa</w:t>
-      </w:r>
-      <w:proofErr w:type="spellEnd"/>
-      <w:r>
-        <w:rPr>
-          <w:rFonts w:ascii="Times New Roman" w:eastAsiaTheme="majorEastAsia" w:hAnsi="Times New Roman" w:cs="Times New Roman"/>
-          <w:bCs/>
-          <w:color w:val="000000"/>
-          <w:sz w:val="24"/>
-          <w:szCs w:val="24"/>
-        </w:rPr>
-        <w:t xml:space="preserve"> </w:t>
+        <w:t xml:space="preserve">RoBERTa </w:t>
       </w:r>
       <w:r>
         <w:rPr>
@@ -11915,7 +11710,6 @@
           <w:sz w:val="28"/>
           <w:szCs w:val="28"/>
         </w:rPr>
-        <w:lastRenderedPageBreak/>
         <w:br/>
       </w:r>
       <w:r>
@@ -11955,6 +11749,7 @@
           <w:sz w:val="32"/>
           <w:szCs w:val="32"/>
         </w:rPr>
+        <w:lastRenderedPageBreak/>
         <w:t xml:space="preserve"> </w:t>
       </w:r>
       <w:r>
@@ -13009,7 +12804,6 @@
           <w:sz w:val="24"/>
           <w:szCs w:val="24"/>
         </w:rPr>
-        <w:lastRenderedPageBreak/>
         <w:t xml:space="preserve">   </w:t>
       </w:r>
       <w:r>
@@ -13091,6 +12885,7 @@
           <w:sz w:val="32"/>
           <w:szCs w:val="32"/>
         </w:rPr>
+        <w:lastRenderedPageBreak/>
         <w:t>四、</w:t>
       </w:r>
       <w:r>
@@ -13660,7 +13455,6 @@
           <w:sz w:val="25"/>
           <w:szCs w:val="25"/>
         </w:rPr>
-        <w:lastRenderedPageBreak/>
         <w:drawing>
           <wp:inline distT="0" distB="0" distL="0" distR="0" wp14:anchorId="6AF2DD3D" wp14:editId="021E5B02">
             <wp:extent cx="4878019" cy="1561381"/>
@@ -13843,6 +13637,7 @@
         <w:rPr>
           <w:rFonts w:asciiTheme="majorEastAsia" w:eastAsiaTheme="majorEastAsia" w:hAnsiTheme="majorEastAsia" w:cs="PingFang TC" w:hint="eastAsia"/>
         </w:rPr>
+        <w:lastRenderedPageBreak/>
         <w:t>於</w:t>
       </w:r>
       <w:r>
@@ -14238,18 +14033,8 @@
           <w:sz w:val="16"/>
           <w:szCs w:val="16"/>
         </w:rPr>
-        <w:t xml:space="preserve">Faiza </w:t>
-      </w:r>
-      <w:proofErr w:type="spellStart"/>
-      <w:r>
-        <w:rPr>
-          <w:rFonts w:ascii="Times New Roman" w:eastAsiaTheme="majorEastAsia" w:hAnsi="Times New Roman" w:cs="Times New Roman"/>
-          <w:sz w:val="16"/>
-          <w:szCs w:val="16"/>
-        </w:rPr>
-        <w:t>Khattak</w:t>
-      </w:r>
-      <w:proofErr w:type="spellEnd"/>
+        <w:t>Faiza Khattak</w:t>
+      </w:r>
     </w:p>
     <w:p>
       <w:pPr>
@@ -14464,7 +14249,6 @@
           <w:szCs w:val="26"/>
           <w:lang w:eastAsia="zh-TW"/>
         </w:rPr>
-        <w:lastRenderedPageBreak/>
         <w:t>實驗步驟</w:t>
       </w:r>
       <w:r>
@@ -14615,49 +14399,8 @@
           <w:rFonts w:eastAsiaTheme="majorEastAsia"/>
           <w:lang w:eastAsia="zh-TW"/>
         </w:rPr>
-        <w:t xml:space="preserve"> BERT, </w:t>
-      </w:r>
-      <w:proofErr w:type="spellStart"/>
-      <w:r>
-        <w:rPr>
-          <w:rFonts w:eastAsiaTheme="majorEastAsia"/>
-          <w:lang w:eastAsia="zh-TW"/>
-        </w:rPr>
-        <w:t>RoBERTa</w:t>
-      </w:r>
-      <w:proofErr w:type="spellEnd"/>
-      <w:r>
-        <w:rPr>
-          <w:rFonts w:eastAsiaTheme="majorEastAsia"/>
-          <w:lang w:eastAsia="zh-TW"/>
-        </w:rPr>
-        <w:t xml:space="preserve">, </w:t>
-      </w:r>
-      <w:proofErr w:type="spellStart"/>
-      <w:r>
-        <w:rPr>
-          <w:rFonts w:eastAsiaTheme="majorEastAsia"/>
-          <w:lang w:eastAsia="zh-TW"/>
-        </w:rPr>
-        <w:t>XLNet</w:t>
-      </w:r>
-      <w:proofErr w:type="spellEnd"/>
-      <w:r>
-        <w:rPr>
-          <w:rFonts w:eastAsiaTheme="majorEastAsia"/>
-          <w:lang w:eastAsia="zh-TW"/>
-        </w:rPr>
-        <w:t xml:space="preserve">, </w:t>
-      </w:r>
-      <w:proofErr w:type="spellStart"/>
-      <w:r>
-        <w:rPr>
-          <w:rFonts w:eastAsiaTheme="majorEastAsia"/>
-          <w:lang w:eastAsia="zh-TW"/>
-        </w:rPr>
-        <w:t>DistilBERT</w:t>
-      </w:r>
-      <w:proofErr w:type="spellEnd"/>
+        <w:t xml:space="preserve"> BERT, RoBERTa, XLNet, DistilBERT</w:t>
+      </w:r>
       <w:r>
         <w:rPr>
           <w:rFonts w:eastAsiaTheme="majorEastAsia" w:hint="eastAsia"/>
@@ -14735,7 +14478,6 @@
         </w:rPr>
         <w:t xml:space="preserve">之 </w:t>
       </w:r>
-      <w:proofErr w:type="spellStart"/>
       <w:r>
         <w:rPr>
           <w:rFonts w:eastAsiaTheme="majorEastAsia"/>
@@ -14743,7 +14485,6 @@
         </w:rPr>
         <w:t>RoBERTa</w:t>
       </w:r>
-      <w:proofErr w:type="spellEnd"/>
       <w:r>
         <w:rPr>
           <w:rFonts w:asciiTheme="majorEastAsia" w:eastAsiaTheme="majorEastAsia" w:hAnsiTheme="majorEastAsia"/>
@@ -14830,6 +14571,7 @@
           <w:sz w:val="20"/>
           <w:szCs w:val="20"/>
         </w:rPr>
+        <w:lastRenderedPageBreak/>
         <w:drawing>
           <wp:anchor distT="0" distB="0" distL="114300" distR="114300" simplePos="0" relativeHeight="251695104" behindDoc="0" locked="0" layoutInCell="1" allowOverlap="1" wp14:anchorId="1FE22333" wp14:editId="489D9322">
             <wp:simplePos x="0" y="0"/>
@@ -15141,7 +14883,6 @@
           <w:sz w:val="20"/>
           <w:szCs w:val="20"/>
         </w:rPr>
-        <w:lastRenderedPageBreak/>
         <w:br/>
       </w:r>
       <w:r>
@@ -15192,9 +14933,8 @@
           <w:sz w:val="20"/>
           <w:szCs w:val="20"/>
         </w:rPr>
-        <w:t>EDM-</w:t>
-      </w:r>
-      <w:proofErr w:type="spellStart"/>
+        <w:t xml:space="preserve">EDM-RoBERTa </w:t>
+      </w:r>
       <w:r>
         <w:rPr>
           <w:rFonts w:asciiTheme="majorEastAsia" w:eastAsiaTheme="majorEastAsia" w:hAnsiTheme="majorEastAsia"/>
@@ -15203,9 +14943,18 @@
           <w:sz w:val="20"/>
           <w:szCs w:val="20"/>
         </w:rPr>
-        <w:t>RoBERTa</w:t>
-      </w:r>
-      <w:proofErr w:type="spellEnd"/>
+        <w:t xml:space="preserve">                                  </w:t>
+      </w:r>
+      <w:r>
+        <w:rPr>
+          <w:rFonts w:asciiTheme="majorEastAsia" w:eastAsiaTheme="majorEastAsia" w:hAnsiTheme="majorEastAsia" w:hint="eastAsia"/>
+          <w:b/>
+          <w:bCs/>
+          <w:sz w:val="20"/>
+          <w:szCs w:val="20"/>
+        </w:rPr>
+        <w:t xml:space="preserve"> </w:t>
+      </w:r>
       <w:r>
         <w:rPr>
           <w:rFonts w:asciiTheme="majorEastAsia" w:eastAsiaTheme="majorEastAsia" w:hAnsiTheme="majorEastAsia"/>
@@ -15214,7 +14963,7 @@
           <w:sz w:val="20"/>
           <w:szCs w:val="20"/>
         </w:rPr>
-        <w:t xml:space="preserve"> </w:t>
+        <w:br/>
       </w:r>
       <w:r>
         <w:rPr>
@@ -15224,7 +14973,7 @@
           <w:sz w:val="20"/>
           <w:szCs w:val="20"/>
         </w:rPr>
-        <w:t xml:space="preserve">                                  </w:t>
+        <w:br/>
       </w:r>
       <w:r>
         <w:rPr>
@@ -15234,7 +14983,17 @@
           <w:sz w:val="20"/>
           <w:szCs w:val="20"/>
         </w:rPr>
-        <w:t xml:space="preserve"> </w:t>
+        <w:t>&lt;&lt;以</w:t>
+      </w:r>
+      <w:r>
+        <w:rPr>
+          <w:rFonts w:asciiTheme="majorEastAsia" w:eastAsiaTheme="majorEastAsia" w:hAnsiTheme="majorEastAsia" w:hint="eastAsia"/>
+          <w:b/>
+          <w:bCs/>
+          <w:sz w:val="20"/>
+          <w:szCs w:val="20"/>
+        </w:rPr>
+        <w:t>E</w:t>
       </w:r>
       <w:r>
         <w:rPr>
@@ -15244,60 +15003,8 @@
           <w:sz w:val="20"/>
           <w:szCs w:val="20"/>
         </w:rPr>
-        <w:br/>
-      </w:r>
-      <w:r>
-        <w:rPr>
-          <w:rFonts w:asciiTheme="majorEastAsia" w:eastAsiaTheme="majorEastAsia" w:hAnsiTheme="majorEastAsia"/>
-          <w:b/>
-          <w:bCs/>
-          <w:sz w:val="20"/>
-          <w:szCs w:val="20"/>
-        </w:rPr>
-        <w:br/>
-      </w:r>
-      <w:r>
-        <w:rPr>
-          <w:rFonts w:asciiTheme="majorEastAsia" w:eastAsiaTheme="majorEastAsia" w:hAnsiTheme="majorEastAsia" w:hint="eastAsia"/>
-          <w:b/>
-          <w:bCs/>
-          <w:sz w:val="20"/>
-          <w:szCs w:val="20"/>
-        </w:rPr>
-        <w:t>&lt;&lt;以</w:t>
-      </w:r>
-      <w:r>
-        <w:rPr>
-          <w:rFonts w:asciiTheme="majorEastAsia" w:eastAsiaTheme="majorEastAsia" w:hAnsiTheme="majorEastAsia" w:hint="eastAsia"/>
-          <w:b/>
-          <w:bCs/>
-          <w:sz w:val="20"/>
-          <w:szCs w:val="20"/>
-        </w:rPr>
-        <w:t>E</w:t>
-      </w:r>
-      <w:r>
-        <w:rPr>
-          <w:rFonts w:asciiTheme="majorEastAsia" w:eastAsiaTheme="majorEastAsia" w:hAnsiTheme="majorEastAsia"/>
-          <w:b/>
-          <w:bCs/>
-          <w:sz w:val="20"/>
-          <w:szCs w:val="20"/>
-        </w:rPr>
-        <w:t>DM-</w:t>
-      </w:r>
-      <w:proofErr w:type="spellStart"/>
-      <w:r>
-        <w:rPr>
-          <w:rFonts w:asciiTheme="majorEastAsia" w:eastAsiaTheme="majorEastAsia" w:hAnsiTheme="majorEastAsia"/>
-          <w:b/>
-          <w:bCs/>
-          <w:sz w:val="20"/>
-          <w:szCs w:val="20"/>
-        </w:rPr>
-        <w:t>RoBERTa</w:t>
-      </w:r>
-      <w:proofErr w:type="spellEnd"/>
+        <w:t>DM-RoBERTa</w:t>
+      </w:r>
       <w:r>
         <w:rPr>
           <w:rFonts w:asciiTheme="majorEastAsia" w:eastAsiaTheme="majorEastAsia" w:hAnsiTheme="majorEastAsia" w:hint="eastAsia"/>
@@ -15363,6 +15070,7 @@
           <w:sz w:val="20"/>
           <w:szCs w:val="20"/>
         </w:rPr>
+        <w:lastRenderedPageBreak/>
         <w:drawing>
           <wp:anchor distT="0" distB="0" distL="114300" distR="114300" simplePos="0" relativeHeight="251696128" behindDoc="0" locked="0" layoutInCell="1" allowOverlap="1" wp14:anchorId="18367F49" wp14:editId="5073DBD4">
             <wp:simplePos x="0" y="0"/>
@@ -15543,20 +15251,8 @@
           <w:sz w:val="20"/>
           <w:szCs w:val="20"/>
         </w:rPr>
-        <w:t>DM-</w:t>
-      </w:r>
-      <w:proofErr w:type="spellStart"/>
-      <w:r>
-        <w:rPr>
-          <w:rFonts w:asciiTheme="majorEastAsia" w:eastAsiaTheme="majorEastAsia" w:hAnsiTheme="majorEastAsia"/>
-          <w:b/>
-          <w:bCs/>
-          <w:sz w:val="20"/>
-          <w:szCs w:val="20"/>
-        </w:rPr>
-        <w:t>RoBERTa</w:t>
-      </w:r>
-      <w:proofErr w:type="spellEnd"/>
+        <w:t>DM-RoBERTa</w:t>
+      </w:r>
       <w:r>
         <w:rPr>
           <w:rFonts w:asciiTheme="majorEastAsia" w:eastAsiaTheme="majorEastAsia" w:hAnsiTheme="majorEastAsia" w:hint="eastAsia"/>
@@ -15662,20 +15358,18 @@
           <w:sz w:val="20"/>
           <w:szCs w:val="20"/>
         </w:rPr>
-        <w:t>EDM-</w:t>
-      </w:r>
-      <w:proofErr w:type="spellStart"/>
-      <w:r>
-        <w:rPr>
-          <w:rFonts w:ascii="Times New Roman" w:eastAsiaTheme="majorEastAsia" w:hAnsi="Times New Roman" w:cs="Times New Roman"/>
+        <w:t>EDM-RoBERTa</w:t>
+      </w:r>
+      <w:r>
+        <w:rPr>
+          <w:rFonts w:ascii="Times New Roman" w:eastAsiaTheme="majorEastAsia" w:hAnsi="Times New Roman" w:cs="Times New Roman" w:hint="eastAsia"/>
           <w:b/>
           <w:bCs/>
           <w:sz w:val="20"/>
           <w:szCs w:val="20"/>
         </w:rPr>
-        <w:t>RoBERTa</w:t>
-      </w:r>
-      <w:proofErr w:type="spellEnd"/>
+        <w:t xml:space="preserve"> </w:t>
+      </w:r>
       <w:r>
         <w:rPr>
           <w:rFonts w:ascii="Times New Roman" w:eastAsiaTheme="majorEastAsia" w:hAnsi="Times New Roman" w:cs="Times New Roman" w:hint="eastAsia"/>
@@ -15684,38 +15378,28 @@
           <w:sz w:val="20"/>
           <w:szCs w:val="20"/>
         </w:rPr>
-        <w:t xml:space="preserve"> </w:t>
-      </w:r>
-      <w:r>
-        <w:rPr>
-          <w:rFonts w:ascii="Times New Roman" w:eastAsiaTheme="majorEastAsia" w:hAnsi="Times New Roman" w:cs="Times New Roman" w:hint="eastAsia"/>
+        <w:t>之訓練細節與效能比較</w:t>
+      </w:r>
+      <w:r>
+        <w:rPr>
+          <w:rFonts w:asciiTheme="majorEastAsia" w:eastAsiaTheme="majorEastAsia" w:hAnsiTheme="majorEastAsia"/>
           <w:b/>
           <w:bCs/>
           <w:sz w:val="20"/>
           <w:szCs w:val="20"/>
         </w:rPr>
-        <w:t>之訓練細節與效能比較</w:t>
+        <w:br/>
       </w:r>
       <w:r>
         <w:rPr>
           <w:rFonts w:asciiTheme="majorEastAsia" w:eastAsiaTheme="majorEastAsia" w:hAnsiTheme="majorEastAsia"/>
-          <w:b/>
-          <w:bCs/>
-          <w:sz w:val="20"/>
-          <w:szCs w:val="20"/>
+          <w:sz w:val="24"/>
+          <w:szCs w:val="24"/>
         </w:rPr>
         <w:br/>
       </w:r>
       <w:r>
         <w:rPr>
-          <w:rFonts w:asciiTheme="majorEastAsia" w:eastAsiaTheme="majorEastAsia" w:hAnsiTheme="majorEastAsia"/>
-          <w:sz w:val="24"/>
-          <w:szCs w:val="24"/>
-        </w:rPr>
-        <w:br/>
-      </w:r>
-      <w:r>
-        <w:rPr>
           <w:rFonts w:asciiTheme="majorEastAsia" w:eastAsiaTheme="majorEastAsia" w:hAnsiTheme="majorEastAsia" w:hint="eastAsia"/>
           <w:sz w:val="24"/>
           <w:szCs w:val="24"/>
@@ -15800,18 +15484,8 @@
           <w:sz w:val="24"/>
           <w:szCs w:val="24"/>
         </w:rPr>
-        <w:t>EDM-</w:t>
-      </w:r>
-      <w:proofErr w:type="spellStart"/>
-      <w:r>
-        <w:rPr>
-          <w:rFonts w:ascii="Times New Roman" w:eastAsiaTheme="majorEastAsia" w:hAnsi="Times New Roman" w:cs="Times New Roman"/>
-          <w:sz w:val="24"/>
-          <w:szCs w:val="24"/>
-        </w:rPr>
-        <w:t>RoBERTa</w:t>
-      </w:r>
-      <w:proofErr w:type="spellEnd"/>
+        <w:t>EDM-RoBERTa</w:t>
+      </w:r>
       <w:r>
         <w:rPr>
           <w:rFonts w:asciiTheme="majorEastAsia" w:eastAsiaTheme="majorEastAsia" w:hAnsiTheme="majorEastAsia" w:hint="eastAsia"/>
@@ -15918,23 +15592,7 @@
                 <w:rFonts w:ascii="Times New Roman" w:eastAsiaTheme="majorEastAsia" w:hAnsi="Times New Roman" w:cs="Times New Roman"/>
                 <w:sz w:val="22"/>
               </w:rPr>
-              <w:t xml:space="preserve">Google </w:t>
-            </w:r>
-            <w:proofErr w:type="spellStart"/>
-            <w:r>
-              <w:rPr>
-                <w:rFonts w:ascii="Times New Roman" w:eastAsiaTheme="majorEastAsia" w:hAnsi="Times New Roman" w:cs="Times New Roman"/>
-                <w:sz w:val="22"/>
-              </w:rPr>
-              <w:t>Colaboratory</w:t>
-            </w:r>
-            <w:proofErr w:type="spellEnd"/>
-            <w:r>
-              <w:rPr>
-                <w:rFonts w:ascii="Times New Roman" w:eastAsiaTheme="majorEastAsia" w:hAnsi="Times New Roman" w:cs="Times New Roman"/>
-                <w:sz w:val="22"/>
-              </w:rPr>
-              <w:t xml:space="preserve"> Pro</w:t>
+              <w:t>Google Colaboratory Pro</w:t>
             </w:r>
           </w:p>
         </w:tc>
@@ -16399,37 +16057,12 @@
               </w:rPr>
               <w:t xml:space="preserve">Environments: </w:t>
             </w:r>
-            <w:proofErr w:type="spellStart"/>
             <w:r>
               <w:rPr>
                 <w:rFonts w:ascii="Times New Roman" w:eastAsiaTheme="majorEastAsia" w:hAnsi="Times New Roman" w:cs="Times New Roman"/>
                 <w:sz w:val="22"/>
               </w:rPr>
-              <w:t>CreateML</w:t>
-            </w:r>
-            <w:proofErr w:type="spellEnd"/>
-            <w:r>
-              <w:rPr>
-                <w:rFonts w:ascii="Times New Roman" w:eastAsiaTheme="majorEastAsia" w:hAnsi="Times New Roman" w:cs="Times New Roman"/>
-                <w:sz w:val="22"/>
-              </w:rPr>
-              <w:t xml:space="preserve">, </w:t>
-            </w:r>
-            <w:proofErr w:type="spellStart"/>
-            <w:r>
-              <w:rPr>
-                <w:rFonts w:ascii="Times New Roman" w:eastAsiaTheme="majorEastAsia" w:hAnsi="Times New Roman" w:cs="Times New Roman"/>
-                <w:sz w:val="22"/>
-              </w:rPr>
-              <w:t>Tensorflow</w:t>
-            </w:r>
-            <w:proofErr w:type="spellEnd"/>
-            <w:r>
-              <w:rPr>
-                <w:rFonts w:ascii="Times New Roman" w:eastAsiaTheme="majorEastAsia" w:hAnsi="Times New Roman" w:cs="Times New Roman"/>
-                <w:sz w:val="22"/>
-              </w:rPr>
-              <w:t>-mac</w:t>
+              <w:t>CreateML, Tensorflow-mac</w:t>
             </w:r>
           </w:p>
           <w:p>
@@ -16520,6 +16153,7 @@
           <w:sz w:val="32"/>
           <w:szCs w:val="32"/>
         </w:rPr>
+        <w:lastRenderedPageBreak/>
         <w:t>五、討論</w:t>
       </w:r>
       <w:bookmarkEnd w:id="10"/>
@@ -16596,41 +16230,119 @@
           <w:sz w:val="24"/>
           <w:szCs w:val="24"/>
         </w:rPr>
-        <w:t>EDM-</w:t>
-      </w:r>
-      <w:proofErr w:type="spellStart"/>
+        <w:t>EDM-RoBERTa</w:t>
+      </w:r>
+      <w:r>
+        <w:rPr>
+          <w:rFonts w:asciiTheme="majorEastAsia" w:eastAsiaTheme="majorEastAsia" w:hAnsiTheme="majorEastAsia" w:cs="Times New Roman" w:hint="eastAsia"/>
+          <w:sz w:val="24"/>
+          <w:szCs w:val="24"/>
+        </w:rPr>
+        <w:t>模型對多維度情感資料集分析，得到</w:t>
+      </w:r>
+      <w:r>
+        <w:rPr>
+          <w:rFonts w:asciiTheme="majorEastAsia" w:eastAsiaTheme="majorEastAsia" w:hAnsiTheme="majorEastAsia" w:cs="Times New Roman"/>
+          <w:sz w:val="24"/>
+          <w:szCs w:val="24"/>
+        </w:rPr>
+        <w:t>比原</w:t>
+      </w:r>
+      <w:r>
+        <w:rPr>
+          <w:rFonts w:asciiTheme="majorEastAsia" w:eastAsiaTheme="majorEastAsia" w:hAnsiTheme="majorEastAsia" w:cs="Times New Roman" w:hint="eastAsia"/>
+          <w:sz w:val="24"/>
+          <w:szCs w:val="24"/>
+        </w:rPr>
+        <w:t>始基於</w:t>
+      </w:r>
       <w:r>
         <w:rPr>
           <w:rFonts w:ascii="Times New Roman" w:eastAsiaTheme="majorEastAsia" w:hAnsi="Times New Roman" w:cs="Times New Roman"/>
           <w:sz w:val="24"/>
           <w:szCs w:val="24"/>
         </w:rPr>
+        <w:t>Transformer</w:t>
+      </w:r>
+      <w:r>
+        <w:rPr>
+          <w:rFonts w:asciiTheme="majorEastAsia" w:eastAsiaTheme="majorEastAsia" w:hAnsiTheme="majorEastAsia" w:cs="Times New Roman" w:hint="eastAsia"/>
+          <w:sz w:val="24"/>
+          <w:szCs w:val="24"/>
+        </w:rPr>
+        <w:t>之模型(包含</w:t>
+      </w:r>
+      <w:r>
+        <w:rPr>
+          <w:rFonts w:ascii="Times New Roman" w:eastAsiaTheme="majorEastAsia" w:hAnsi="Times New Roman" w:cs="Times New Roman"/>
+          <w:sz w:val="24"/>
+          <w:szCs w:val="24"/>
+        </w:rPr>
+        <w:t>BERT</w:t>
+      </w:r>
+      <w:r>
+        <w:rPr>
+          <w:rFonts w:ascii="Times New Roman" w:eastAsiaTheme="majorEastAsia" w:hAnsi="Times New Roman" w:cs="Times New Roman"/>
+          <w:sz w:val="24"/>
+          <w:szCs w:val="24"/>
+        </w:rPr>
+        <w:t>、</w:t>
+      </w:r>
+      <w:r>
+        <w:rPr>
+          <w:rFonts w:ascii="Times New Roman" w:eastAsiaTheme="majorEastAsia" w:hAnsi="Times New Roman" w:cs="Times New Roman"/>
+          <w:sz w:val="24"/>
+          <w:szCs w:val="24"/>
+        </w:rPr>
         <w:t>RoBERTa</w:t>
       </w:r>
-      <w:proofErr w:type="spellEnd"/>
+      <w:r>
+        <w:rPr>
+          <w:rFonts w:ascii="Times New Roman" w:eastAsiaTheme="majorEastAsia" w:hAnsi="Times New Roman" w:cs="Times New Roman"/>
+          <w:sz w:val="24"/>
+          <w:szCs w:val="24"/>
+        </w:rPr>
+        <w:t>、</w:t>
+      </w:r>
+      <w:r>
+        <w:rPr>
+          <w:rFonts w:ascii="Times New Roman" w:eastAsiaTheme="majorEastAsia" w:hAnsi="Times New Roman" w:cs="Times New Roman"/>
+          <w:sz w:val="24"/>
+          <w:szCs w:val="24"/>
+        </w:rPr>
+        <w:t>DistilBERT</w:t>
+      </w:r>
+      <w:r>
+        <w:rPr>
+          <w:rFonts w:ascii="Times New Roman" w:eastAsiaTheme="majorEastAsia" w:hAnsi="Times New Roman" w:cs="Times New Roman"/>
+          <w:sz w:val="24"/>
+          <w:szCs w:val="24"/>
+        </w:rPr>
+        <w:t>、</w:t>
+      </w:r>
+      <w:r>
+        <w:rPr>
+          <w:rFonts w:ascii="Times New Roman" w:eastAsiaTheme="majorEastAsia" w:hAnsi="Times New Roman" w:cs="Times New Roman"/>
+          <w:sz w:val="24"/>
+          <w:szCs w:val="24"/>
+        </w:rPr>
+        <w:t>XLNet</w:t>
+      </w:r>
+      <w:r>
+        <w:rPr>
+          <w:rFonts w:asciiTheme="majorEastAsia" w:eastAsiaTheme="majorEastAsia" w:hAnsiTheme="majorEastAsia" w:cs="Times New Roman"/>
+          <w:sz w:val="24"/>
+          <w:szCs w:val="24"/>
+        </w:rPr>
+        <w:t>)詞義分析輸出更精準的預測結果，</w:t>
+      </w:r>
       <w:r>
         <w:rPr>
           <w:rFonts w:asciiTheme="majorEastAsia" w:eastAsiaTheme="majorEastAsia" w:hAnsiTheme="majorEastAsia" w:cs="Times New Roman" w:hint="eastAsia"/>
           <w:sz w:val="24"/>
           <w:szCs w:val="24"/>
         </w:rPr>
-        <w:t>模型對多維度情感資料集分析，得到</w:t>
-      </w:r>
-      <w:r>
-        <w:rPr>
-          <w:rFonts w:asciiTheme="majorEastAsia" w:eastAsiaTheme="majorEastAsia" w:hAnsiTheme="majorEastAsia" w:cs="Times New Roman"/>
-          <w:sz w:val="24"/>
-          <w:szCs w:val="24"/>
-        </w:rPr>
-        <w:t>比原</w:t>
-      </w:r>
-      <w:r>
-        <w:rPr>
-          <w:rFonts w:asciiTheme="majorEastAsia" w:eastAsiaTheme="majorEastAsia" w:hAnsiTheme="majorEastAsia" w:cs="Times New Roman" w:hint="eastAsia"/>
-          <w:sz w:val="24"/>
-          <w:szCs w:val="24"/>
-        </w:rPr>
-        <w:t>始基於</w:t>
+        <w:t>證明</w:t>
       </w:r>
       <w:r>
         <w:rPr>
@@ -16638,112 +16350,8 @@
           <w:sz w:val="24"/>
           <w:szCs w:val="24"/>
         </w:rPr>
-        <w:t>Transformer</w:t>
-      </w:r>
-      <w:r>
-        <w:rPr>
-          <w:rFonts w:asciiTheme="majorEastAsia" w:eastAsiaTheme="majorEastAsia" w:hAnsiTheme="majorEastAsia" w:cs="Times New Roman" w:hint="eastAsia"/>
-          <w:sz w:val="24"/>
-          <w:szCs w:val="24"/>
-        </w:rPr>
-        <w:t>之模型(包含</w:t>
-      </w:r>
-      <w:r>
-        <w:rPr>
-          <w:rFonts w:ascii="Times New Roman" w:eastAsiaTheme="majorEastAsia" w:hAnsi="Times New Roman" w:cs="Times New Roman"/>
-          <w:sz w:val="24"/>
-          <w:szCs w:val="24"/>
-        </w:rPr>
-        <w:t>BERT</w:t>
-      </w:r>
-      <w:r>
-        <w:rPr>
-          <w:rFonts w:ascii="Times New Roman" w:eastAsiaTheme="majorEastAsia" w:hAnsi="Times New Roman" w:cs="Times New Roman"/>
-          <w:sz w:val="24"/>
-          <w:szCs w:val="24"/>
-        </w:rPr>
-        <w:t>、</w:t>
-      </w:r>
-      <w:proofErr w:type="spellStart"/>
-      <w:r>
-        <w:rPr>
-          <w:rFonts w:ascii="Times New Roman" w:eastAsiaTheme="majorEastAsia" w:hAnsi="Times New Roman" w:cs="Times New Roman"/>
-          <w:sz w:val="24"/>
-          <w:szCs w:val="24"/>
-        </w:rPr>
-        <w:t>RoBERTa</w:t>
-      </w:r>
-      <w:proofErr w:type="spellEnd"/>
-      <w:r>
-        <w:rPr>
-          <w:rFonts w:ascii="Times New Roman" w:eastAsiaTheme="majorEastAsia" w:hAnsi="Times New Roman" w:cs="Times New Roman"/>
-          <w:sz w:val="24"/>
-          <w:szCs w:val="24"/>
-        </w:rPr>
-        <w:t>、</w:t>
-      </w:r>
-      <w:proofErr w:type="spellStart"/>
-      <w:r>
-        <w:rPr>
-          <w:rFonts w:ascii="Times New Roman" w:eastAsiaTheme="majorEastAsia" w:hAnsi="Times New Roman" w:cs="Times New Roman"/>
-          <w:sz w:val="24"/>
-          <w:szCs w:val="24"/>
-        </w:rPr>
-        <w:t>DistilBERT</w:t>
-      </w:r>
-      <w:proofErr w:type="spellEnd"/>
-      <w:r>
-        <w:rPr>
-          <w:rFonts w:ascii="Times New Roman" w:eastAsiaTheme="majorEastAsia" w:hAnsi="Times New Roman" w:cs="Times New Roman"/>
-          <w:sz w:val="24"/>
-          <w:szCs w:val="24"/>
-        </w:rPr>
-        <w:t>、</w:t>
-      </w:r>
-      <w:proofErr w:type="spellStart"/>
-      <w:r>
-        <w:rPr>
-          <w:rFonts w:ascii="Times New Roman" w:eastAsiaTheme="majorEastAsia" w:hAnsi="Times New Roman" w:cs="Times New Roman"/>
-          <w:sz w:val="24"/>
-          <w:szCs w:val="24"/>
-        </w:rPr>
-        <w:t>XLNet</w:t>
-      </w:r>
-      <w:proofErr w:type="spellEnd"/>
-      <w:r>
-        <w:rPr>
-          <w:rFonts w:asciiTheme="majorEastAsia" w:eastAsiaTheme="majorEastAsia" w:hAnsiTheme="majorEastAsia" w:cs="Times New Roman"/>
-          <w:sz w:val="24"/>
-          <w:szCs w:val="24"/>
-        </w:rPr>
-        <w:t>)詞義分析輸出更精準的預測結果，</w:t>
-      </w:r>
-      <w:r>
-        <w:rPr>
-          <w:rFonts w:asciiTheme="majorEastAsia" w:eastAsiaTheme="majorEastAsia" w:hAnsiTheme="majorEastAsia" w:cs="Times New Roman" w:hint="eastAsia"/>
-          <w:sz w:val="24"/>
-          <w:szCs w:val="24"/>
-        </w:rPr>
-        <w:t>證明</w:t>
-      </w:r>
-      <w:r>
-        <w:rPr>
-          <w:rFonts w:ascii="Times New Roman" w:eastAsiaTheme="majorEastAsia" w:hAnsi="Times New Roman" w:cs="Times New Roman"/>
-          <w:sz w:val="24"/>
-          <w:szCs w:val="24"/>
-        </w:rPr>
-        <w:t>EDM-</w:t>
-      </w:r>
-      <w:proofErr w:type="spellStart"/>
-      <w:r>
-        <w:rPr>
-          <w:rFonts w:ascii="Times New Roman" w:eastAsiaTheme="majorEastAsia" w:hAnsi="Times New Roman" w:cs="Times New Roman"/>
-          <w:sz w:val="24"/>
-          <w:szCs w:val="24"/>
-        </w:rPr>
-        <w:t>RoBERTa</w:t>
-      </w:r>
-      <w:proofErr w:type="spellEnd"/>
+        <w:t>EDM-RoBERTa</w:t>
+      </w:r>
       <w:r>
         <w:rPr>
           <w:rFonts w:asciiTheme="majorEastAsia" w:eastAsiaTheme="majorEastAsia" w:hAnsiTheme="majorEastAsia" w:cs="Times New Roman" w:hint="eastAsia"/>
@@ -17033,6 +16641,7 @@
           <w:sz w:val="32"/>
           <w:szCs w:val="32"/>
         </w:rPr>
+        <w:lastRenderedPageBreak/>
         <w:t>六、參考文獻</w:t>
       </w:r>
       <w:bookmarkEnd w:id="11"/>
@@ -17074,25 +16683,7 @@
           <w:color w:val="1A1A1A"/>
           <w:shd w:val="clear" w:color="auto" w:fill="FFFFFF"/>
         </w:rPr>
-        <w:t xml:space="preserve">BERT: Pre-training of Deep Bidirectional Transformers for Language Understanding. </w:t>
-      </w:r>
-      <w:proofErr w:type="spellStart"/>
-      <w:r>
-        <w:rPr>
-          <w:rFonts w:eastAsiaTheme="majorEastAsia"/>
-          <w:color w:val="1A1A1A"/>
-          <w:shd w:val="clear" w:color="auto" w:fill="FFFFFF"/>
-        </w:rPr>
-        <w:t>arXiv</w:t>
-      </w:r>
-      <w:proofErr w:type="spellEnd"/>
-      <w:r>
-        <w:rPr>
-          <w:rFonts w:eastAsiaTheme="majorEastAsia"/>
-          <w:color w:val="1A1A1A"/>
-          <w:shd w:val="clear" w:color="auto" w:fill="FFFFFF"/>
-        </w:rPr>
-        <w:t>:</w:t>
+        <w:t>BERT: Pre-training of Deep Bidirectional Transformers for Language Understanding. arXiv:</w:t>
       </w:r>
       <w:r>
         <w:rPr>
@@ -17127,153 +16718,25 @@
           <w:color w:val="1A1A1A"/>
           <w:shd w:val="clear" w:color="auto" w:fill="FFFFFF"/>
         </w:rPr>
-        <w:t xml:space="preserve">Ashish Vaswani, Noam </w:t>
-      </w:r>
-      <w:proofErr w:type="spellStart"/>
+        <w:t xml:space="preserve">Ashish Vaswani, Noam Shazeer, Niki Parmar, Jacob Uszkoreit, Llion Jones, </w:t>
+      </w:r>
+    </w:p>
+    <w:p>
+      <w:pPr>
+        <w:pStyle w:val="ListParagraph"/>
+        <w:spacing w:line="360" w:lineRule="auto"/>
+        <w:ind w:left="1080"/>
+        <w:rPr>
+          <w:rFonts w:eastAsiaTheme="majorEastAsia"/>
+        </w:rPr>
+      </w:pPr>
       <w:r>
         <w:rPr>
           <w:rFonts w:eastAsiaTheme="majorEastAsia"/>
           <w:color w:val="1A1A1A"/>
           <w:shd w:val="clear" w:color="auto" w:fill="FFFFFF"/>
         </w:rPr>
-        <w:t>Shazeer</w:t>
-      </w:r>
-      <w:proofErr w:type="spellEnd"/>
-      <w:r>
-        <w:rPr>
-          <w:rFonts w:eastAsiaTheme="majorEastAsia"/>
-          <w:color w:val="1A1A1A"/>
-          <w:shd w:val="clear" w:color="auto" w:fill="FFFFFF"/>
-        </w:rPr>
-        <w:t xml:space="preserve">, Niki Parmar, Jacob </w:t>
-      </w:r>
-      <w:proofErr w:type="spellStart"/>
-      <w:r>
-        <w:rPr>
-          <w:rFonts w:eastAsiaTheme="majorEastAsia"/>
-          <w:color w:val="1A1A1A"/>
-          <w:shd w:val="clear" w:color="auto" w:fill="FFFFFF"/>
-        </w:rPr>
-        <w:t>Uszkoreit</w:t>
-      </w:r>
-      <w:proofErr w:type="spellEnd"/>
-      <w:r>
-        <w:rPr>
-          <w:rFonts w:eastAsiaTheme="majorEastAsia"/>
-          <w:color w:val="1A1A1A"/>
-          <w:shd w:val="clear" w:color="auto" w:fill="FFFFFF"/>
-        </w:rPr>
-        <w:t xml:space="preserve">, </w:t>
-      </w:r>
-      <w:proofErr w:type="spellStart"/>
-      <w:r>
-        <w:rPr>
-          <w:rFonts w:eastAsiaTheme="majorEastAsia"/>
-          <w:color w:val="1A1A1A"/>
-          <w:shd w:val="clear" w:color="auto" w:fill="FFFFFF"/>
-        </w:rPr>
-        <w:t>Llion</w:t>
-      </w:r>
-      <w:proofErr w:type="spellEnd"/>
-      <w:r>
-        <w:rPr>
-          <w:rFonts w:eastAsiaTheme="majorEastAsia"/>
-          <w:color w:val="1A1A1A"/>
-          <w:shd w:val="clear" w:color="auto" w:fill="FFFFFF"/>
-        </w:rPr>
-        <w:t xml:space="preserve"> Jones, </w:t>
-      </w:r>
-    </w:p>
-    <w:p>
-      <w:pPr>
-        <w:pStyle w:val="ListParagraph"/>
-        <w:spacing w:line="360" w:lineRule="auto"/>
-        <w:ind w:left="1080"/>
-        <w:rPr>
-          <w:rFonts w:eastAsiaTheme="majorEastAsia"/>
-        </w:rPr>
-      </w:pPr>
-      <w:r>
-        <w:rPr>
-          <w:rFonts w:eastAsiaTheme="majorEastAsia"/>
-          <w:color w:val="1A1A1A"/>
-          <w:shd w:val="clear" w:color="auto" w:fill="FFFFFF"/>
-        </w:rPr>
-        <w:t xml:space="preserve">Aidan </w:t>
-      </w:r>
-      <w:proofErr w:type="spellStart"/>
-      <w:proofErr w:type="gramStart"/>
-      <w:r>
-        <w:rPr>
-          <w:rFonts w:eastAsiaTheme="majorEastAsia"/>
-          <w:color w:val="1A1A1A"/>
-          <w:shd w:val="clear" w:color="auto" w:fill="FFFFFF"/>
-        </w:rPr>
-        <w:t>N.Gomez</w:t>
-      </w:r>
-      <w:proofErr w:type="spellEnd"/>
-      <w:proofErr w:type="gramEnd"/>
-      <w:r>
-        <w:rPr>
-          <w:rFonts w:eastAsiaTheme="majorEastAsia"/>
-          <w:color w:val="1A1A1A"/>
-          <w:shd w:val="clear" w:color="auto" w:fill="FFFFFF"/>
-        </w:rPr>
-        <w:t xml:space="preserve">, Lukasz Kaiser and </w:t>
-      </w:r>
-      <w:proofErr w:type="spellStart"/>
-      <w:r>
-        <w:rPr>
-          <w:rFonts w:eastAsiaTheme="majorEastAsia"/>
-          <w:color w:val="1A1A1A"/>
-          <w:shd w:val="clear" w:color="auto" w:fill="FFFFFF"/>
-        </w:rPr>
-        <w:t>Illia</w:t>
-      </w:r>
-      <w:proofErr w:type="spellEnd"/>
-      <w:r>
-        <w:rPr>
-          <w:rFonts w:eastAsiaTheme="majorEastAsia"/>
-          <w:color w:val="1A1A1A"/>
-          <w:shd w:val="clear" w:color="auto" w:fill="FFFFFF"/>
-        </w:rPr>
-        <w:t xml:space="preserve"> </w:t>
-      </w:r>
-      <w:proofErr w:type="spellStart"/>
-      <w:r>
-        <w:rPr>
-          <w:rFonts w:eastAsiaTheme="majorEastAsia"/>
-          <w:color w:val="1A1A1A"/>
-          <w:shd w:val="clear" w:color="auto" w:fill="FFFFFF"/>
-        </w:rPr>
-        <w:t>Polosukhin</w:t>
-      </w:r>
-      <w:proofErr w:type="spellEnd"/>
-      <w:r>
-        <w:rPr>
-          <w:rFonts w:eastAsiaTheme="majorEastAsia"/>
-          <w:color w:val="1A1A1A"/>
-          <w:shd w:val="clear" w:color="auto" w:fill="FFFFFF"/>
-        </w:rPr>
-        <w:t xml:space="preserve">. Attention Is All You Need. </w:t>
-      </w:r>
-      <w:proofErr w:type="spellStart"/>
-      <w:r>
-        <w:rPr>
-          <w:rFonts w:eastAsiaTheme="majorEastAsia"/>
-          <w:color w:val="1A1A1A"/>
-          <w:shd w:val="clear" w:color="auto" w:fill="FFFFFF"/>
-        </w:rPr>
-        <w:t>arXiv</w:t>
-      </w:r>
-      <w:proofErr w:type="spellEnd"/>
-      <w:r>
-        <w:rPr>
-          <w:rFonts w:eastAsiaTheme="majorEastAsia"/>
-          <w:color w:val="1A1A1A"/>
-          <w:shd w:val="clear" w:color="auto" w:fill="FFFFFF"/>
-        </w:rPr>
-        <w:t>:</w:t>
+        <w:t>Aidan N.Gomez, Lukasz Kaiser and Illia Polosukhin. Attention Is All You Need. arXiv:</w:t>
       </w:r>
       <w:r>
         <w:rPr>
@@ -17308,25 +16771,7 @@
           <w:color w:val="1A1A1A"/>
           <w:shd w:val="clear" w:color="auto" w:fill="FFFFFF"/>
         </w:rPr>
-        <w:t xml:space="preserve">Yoav Goldberg. Assessing BERT’s Syntactic Abilities. </w:t>
-      </w:r>
-      <w:proofErr w:type="spellStart"/>
-      <w:r>
-        <w:rPr>
-          <w:rFonts w:eastAsiaTheme="majorEastAsia"/>
-          <w:color w:val="1A1A1A"/>
-          <w:shd w:val="clear" w:color="auto" w:fill="FFFFFF"/>
-        </w:rPr>
-        <w:t>arXiv</w:t>
-      </w:r>
-      <w:proofErr w:type="spellEnd"/>
-      <w:r>
-        <w:rPr>
-          <w:rFonts w:eastAsiaTheme="majorEastAsia"/>
-          <w:color w:val="1A1A1A"/>
-          <w:shd w:val="clear" w:color="auto" w:fill="FFFFFF"/>
-        </w:rPr>
-        <w:t>:</w:t>
+        <w:t>Yoav Goldberg. Assessing BERT’s Syntactic Abilities. arXiv:</w:t>
       </w:r>
       <w:r>
         <w:rPr>
@@ -17359,35 +16804,7 @@
         <w:rPr>
           <w:rFonts w:eastAsiaTheme="majorEastAsia"/>
         </w:rPr>
-        <w:t xml:space="preserve">Richard </w:t>
-      </w:r>
-      <w:proofErr w:type="spellStart"/>
-      <w:r>
-        <w:rPr>
-          <w:rFonts w:eastAsiaTheme="majorEastAsia"/>
-        </w:rPr>
-        <w:t>Socher</w:t>
-      </w:r>
-      <w:proofErr w:type="spellEnd"/>
-      <w:r>
-        <w:rPr>
-          <w:rFonts w:eastAsiaTheme="majorEastAsia"/>
-        </w:rPr>
-        <w:t xml:space="preserve">, Alex </w:t>
-      </w:r>
-      <w:proofErr w:type="spellStart"/>
-      <w:r>
-        <w:rPr>
-          <w:rFonts w:eastAsiaTheme="majorEastAsia"/>
-        </w:rPr>
-        <w:t>Perelygin</w:t>
-      </w:r>
-      <w:proofErr w:type="spellEnd"/>
-      <w:r>
-        <w:rPr>
-          <w:rFonts w:eastAsiaTheme="majorEastAsia"/>
-        </w:rPr>
-        <w:t xml:space="preserve">, Jean Y. Wu, Jason Chuang, </w:t>
+        <w:t xml:space="preserve">Richard Socher, Alex Perelygin, Jean Y. Wu, Jason Chuang, </w:t>
       </w:r>
     </w:p>
     <w:p>
@@ -17430,55 +16847,7 @@
           <w:rFonts w:eastAsiaTheme="majorEastAsia"/>
           <w:color w:val="000000"/>
         </w:rPr>
-        <w:t xml:space="preserve">Stephen </w:t>
-      </w:r>
-      <w:proofErr w:type="spellStart"/>
-      <w:r>
-        <w:rPr>
-          <w:rFonts w:eastAsiaTheme="majorEastAsia"/>
-          <w:color w:val="000000"/>
-        </w:rPr>
-        <w:t>Merity</w:t>
-      </w:r>
-      <w:proofErr w:type="spellEnd"/>
-      <w:r>
-        <w:rPr>
-          <w:rFonts w:eastAsiaTheme="majorEastAsia"/>
-          <w:color w:val="000000"/>
-        </w:rPr>
-        <w:t xml:space="preserve">. Single Headed Attention RNN: Stop Thinking </w:t>
-      </w:r>
-      <w:proofErr w:type="gramStart"/>
-      <w:r>
-        <w:rPr>
-          <w:rFonts w:eastAsiaTheme="majorEastAsia"/>
-          <w:color w:val="000000"/>
-        </w:rPr>
-        <w:t>With</w:t>
-      </w:r>
-      <w:proofErr w:type="gramEnd"/>
-      <w:r>
-        <w:rPr>
-          <w:rFonts w:eastAsiaTheme="majorEastAsia"/>
-          <w:color w:val="000000"/>
-        </w:rPr>
-        <w:t xml:space="preserve"> Your Head. </w:t>
-      </w:r>
-      <w:proofErr w:type="spellStart"/>
-      <w:r>
-        <w:rPr>
-          <w:rFonts w:eastAsiaTheme="majorEastAsia"/>
-          <w:color w:val="000000"/>
-        </w:rPr>
-        <w:t>arXiv</w:t>
-      </w:r>
-      <w:proofErr w:type="spellEnd"/>
-      <w:r>
-        <w:rPr>
-          <w:rFonts w:eastAsiaTheme="majorEastAsia"/>
-          <w:color w:val="000000"/>
-        </w:rPr>
-        <w:t>:</w:t>
+        <w:t>Stephen Merity. Single Headed Attention RNN: Stop Thinking With Your Head. arXiv:</w:t>
       </w:r>
       <w:r>
         <w:rPr>
@@ -17511,87 +16880,7 @@
           <w:rFonts w:eastAsiaTheme="majorEastAsia"/>
           <w:color w:val="000000"/>
         </w:rPr>
-        <w:t xml:space="preserve">Ilya </w:t>
-      </w:r>
-      <w:proofErr w:type="spellStart"/>
-      <w:r>
-        <w:rPr>
-          <w:rFonts w:eastAsiaTheme="majorEastAsia"/>
-          <w:color w:val="000000"/>
-        </w:rPr>
-        <w:t>Sutskever</w:t>
-      </w:r>
-      <w:proofErr w:type="spellEnd"/>
-      <w:r>
-        <w:rPr>
-          <w:rFonts w:eastAsiaTheme="majorEastAsia"/>
-          <w:color w:val="000000"/>
-        </w:rPr>
-        <w:t xml:space="preserve">, </w:t>
-      </w:r>
-      <w:proofErr w:type="spellStart"/>
-      <w:r>
-        <w:rPr>
-          <w:rFonts w:eastAsiaTheme="majorEastAsia"/>
-          <w:color w:val="000000"/>
-        </w:rPr>
-        <w:t>Orial</w:t>
-      </w:r>
-      <w:proofErr w:type="spellEnd"/>
-      <w:r>
-        <w:rPr>
-          <w:rFonts w:eastAsiaTheme="majorEastAsia"/>
-          <w:color w:val="000000"/>
-        </w:rPr>
-        <w:t xml:space="preserve"> </w:t>
-      </w:r>
-      <w:proofErr w:type="spellStart"/>
-      <w:r>
-        <w:rPr>
-          <w:rFonts w:eastAsiaTheme="majorEastAsia"/>
-          <w:color w:val="000000"/>
-        </w:rPr>
-        <w:t>Vinyals</w:t>
-      </w:r>
-      <w:proofErr w:type="spellEnd"/>
-      <w:r>
-        <w:rPr>
-          <w:rFonts w:eastAsiaTheme="majorEastAsia"/>
-          <w:color w:val="000000"/>
-        </w:rPr>
-        <w:t xml:space="preserve"> and Quo </w:t>
-      </w:r>
-      <w:proofErr w:type="spellStart"/>
-      <w:r>
-        <w:rPr>
-          <w:rFonts w:eastAsiaTheme="majorEastAsia"/>
-          <w:color w:val="000000"/>
-        </w:rPr>
-        <w:t>V.Le</w:t>
-      </w:r>
-      <w:proofErr w:type="spellEnd"/>
-      <w:r>
-        <w:rPr>
-          <w:rFonts w:eastAsiaTheme="majorEastAsia"/>
-          <w:color w:val="000000"/>
-        </w:rPr>
-        <w:t xml:space="preserve">. Sequence to Sequence Learning with Neural Networks. </w:t>
-      </w:r>
-      <w:proofErr w:type="spellStart"/>
-      <w:r>
-        <w:rPr>
-          <w:rFonts w:eastAsiaTheme="majorEastAsia"/>
-          <w:color w:val="000000"/>
-        </w:rPr>
-        <w:t>arXiv</w:t>
-      </w:r>
-      <w:proofErr w:type="spellEnd"/>
-      <w:r>
-        <w:rPr>
-          <w:rFonts w:eastAsiaTheme="majorEastAsia"/>
-          <w:color w:val="000000"/>
-        </w:rPr>
-        <w:t>: 1409.3215v3, 2014.</w:t>
+        <w:t>Ilya Sutskever, Orial Vinyals and Quo V.Le. Sequence to Sequence Learning with Neural Networks. arXiv: 1409.3215v3, 2014.</w:t>
       </w:r>
     </w:p>
     <w:p>
@@ -17611,55 +16900,7 @@
           <w:rFonts w:eastAsiaTheme="majorEastAsia"/>
           <w:color w:val="000000"/>
         </w:rPr>
-        <w:t xml:space="preserve">Nikita </w:t>
-      </w:r>
-      <w:proofErr w:type="spellStart"/>
-      <w:r>
-        <w:rPr>
-          <w:rFonts w:eastAsiaTheme="majorEastAsia"/>
-          <w:color w:val="000000"/>
-        </w:rPr>
-        <w:t>Kitaev</w:t>
-      </w:r>
-      <w:proofErr w:type="spellEnd"/>
-      <w:r>
-        <w:rPr>
-          <w:rFonts w:eastAsiaTheme="majorEastAsia"/>
-          <w:color w:val="000000"/>
-        </w:rPr>
-        <w:t xml:space="preserve">, Lukasz Kaiser and Anselm </w:t>
-      </w:r>
-      <w:proofErr w:type="spellStart"/>
-      <w:r>
-        <w:rPr>
-          <w:rFonts w:eastAsiaTheme="majorEastAsia"/>
-          <w:color w:val="000000"/>
-        </w:rPr>
-        <w:t>Levskaya</w:t>
-      </w:r>
-      <w:proofErr w:type="spellEnd"/>
-      <w:r>
-        <w:rPr>
-          <w:rFonts w:eastAsiaTheme="majorEastAsia"/>
-          <w:color w:val="000000"/>
-        </w:rPr>
-        <w:t xml:space="preserve">. Reformer: The Efficient Transformer. </w:t>
-      </w:r>
-      <w:proofErr w:type="spellStart"/>
-      <w:r>
-        <w:rPr>
-          <w:rFonts w:eastAsiaTheme="majorEastAsia"/>
-          <w:color w:val="000000"/>
-        </w:rPr>
-        <w:t>arXiv</w:t>
-      </w:r>
-      <w:proofErr w:type="spellEnd"/>
-      <w:r>
-        <w:rPr>
-          <w:rFonts w:eastAsiaTheme="majorEastAsia"/>
-          <w:color w:val="000000"/>
-        </w:rPr>
-        <w:t>: 2001.04451v2, 2020.</w:t>
+        <w:t>Nikita Kitaev, Lukasz Kaiser and Anselm Levskaya. Reformer: The Efficient Transformer. arXiv: 2001.04451v2, 2020.</w:t>
       </w:r>
     </w:p>
     <w:p>
@@ -17674,87 +16915,12 @@
           <w:rFonts w:eastAsiaTheme="majorEastAsia"/>
         </w:rPr>
       </w:pPr>
-      <w:proofErr w:type="spellStart"/>
       <w:r>
         <w:rPr>
           <w:rFonts w:eastAsiaTheme="majorEastAsia"/>
           <w:color w:val="000000"/>
         </w:rPr>
-        <w:t>Yonghui</w:t>
-      </w:r>
-      <w:proofErr w:type="spellEnd"/>
-      <w:r>
-        <w:rPr>
-          <w:rFonts w:eastAsiaTheme="majorEastAsia"/>
-          <w:color w:val="000000"/>
-        </w:rPr>
-        <w:t xml:space="preserve"> Wu, Mike Schuster, </w:t>
-      </w:r>
-      <w:proofErr w:type="spellStart"/>
-      <w:r>
-        <w:rPr>
-          <w:rFonts w:eastAsiaTheme="majorEastAsia"/>
-          <w:color w:val="000000"/>
-        </w:rPr>
-        <w:t>Zhifeng</w:t>
-      </w:r>
-      <w:proofErr w:type="spellEnd"/>
-      <w:r>
-        <w:rPr>
-          <w:rFonts w:eastAsiaTheme="majorEastAsia"/>
-          <w:color w:val="000000"/>
-        </w:rPr>
-        <w:t xml:space="preserve"> Chen, Quoc </w:t>
-      </w:r>
-      <w:proofErr w:type="spellStart"/>
-      <w:proofErr w:type="gramStart"/>
-      <w:r>
-        <w:rPr>
-          <w:rFonts w:eastAsiaTheme="majorEastAsia"/>
-          <w:color w:val="000000"/>
-        </w:rPr>
-        <w:t>V.Le</w:t>
-      </w:r>
-      <w:proofErr w:type="spellEnd"/>
-      <w:proofErr w:type="gramEnd"/>
-      <w:r>
-        <w:rPr>
-          <w:rFonts w:eastAsiaTheme="majorEastAsia"/>
-          <w:color w:val="000000"/>
-        </w:rPr>
-        <w:t xml:space="preserve"> and Mohammad </w:t>
-      </w:r>
-      <w:proofErr w:type="spellStart"/>
-      <w:r>
-        <w:rPr>
-          <w:rFonts w:eastAsiaTheme="majorEastAsia"/>
-          <w:color w:val="000000"/>
-        </w:rPr>
-        <w:t>Norozui</w:t>
-      </w:r>
-      <w:proofErr w:type="spellEnd"/>
-      <w:r>
-        <w:rPr>
-          <w:rFonts w:eastAsiaTheme="majorEastAsia"/>
-          <w:color w:val="000000"/>
-        </w:rPr>
-        <w:t xml:space="preserve">. Google’s Neural Machine Translation System: Bridging the Gap between Human and Machine Translation. </w:t>
-      </w:r>
-      <w:proofErr w:type="spellStart"/>
-      <w:r>
-        <w:rPr>
-          <w:rFonts w:eastAsiaTheme="majorEastAsia"/>
-          <w:color w:val="000000"/>
-        </w:rPr>
-        <w:t>arXiv</w:t>
-      </w:r>
-      <w:proofErr w:type="spellEnd"/>
-      <w:r>
-        <w:rPr>
-          <w:rFonts w:eastAsiaTheme="majorEastAsia"/>
-          <w:color w:val="000000"/>
-        </w:rPr>
-        <w:t>: 1609.08144v2, 2016.</w:t>
+        <w:t>Yonghui Wu, Mike Schuster, Zhifeng Chen, Quoc V.Le and Mohammad Norozui. Google’s Neural Machine Translation System: Bridging the Gap between Human and Machine Translation. arXiv: 1609.08144v2, 2016.</w:t>
       </w:r>
     </w:p>
     <w:p>
@@ -17774,87 +16940,7 @@
           <w:rFonts w:eastAsiaTheme="majorEastAsia"/>
           <w:color w:val="000000"/>
         </w:rPr>
-        <w:t xml:space="preserve">Stephen </w:t>
-      </w:r>
-      <w:proofErr w:type="spellStart"/>
-      <w:r>
-        <w:rPr>
-          <w:rFonts w:eastAsiaTheme="majorEastAsia"/>
-          <w:color w:val="000000"/>
-        </w:rPr>
-        <w:t>Merity</w:t>
-      </w:r>
-      <w:proofErr w:type="spellEnd"/>
-      <w:r>
-        <w:rPr>
-          <w:rFonts w:eastAsiaTheme="majorEastAsia"/>
-          <w:color w:val="000000"/>
-        </w:rPr>
-        <w:t xml:space="preserve">, </w:t>
-      </w:r>
-      <w:proofErr w:type="spellStart"/>
-      <w:r>
-        <w:rPr>
-          <w:rFonts w:eastAsiaTheme="majorEastAsia"/>
-          <w:color w:val="000000"/>
-        </w:rPr>
-        <w:t>Caiming</w:t>
-      </w:r>
-      <w:proofErr w:type="spellEnd"/>
-      <w:r>
-        <w:rPr>
-          <w:rFonts w:eastAsiaTheme="majorEastAsia"/>
-          <w:color w:val="000000"/>
-        </w:rPr>
-        <w:t xml:space="preserve"> </w:t>
-      </w:r>
-      <w:proofErr w:type="spellStart"/>
-      <w:r>
-        <w:rPr>
-          <w:rFonts w:eastAsiaTheme="majorEastAsia"/>
-          <w:color w:val="000000"/>
-        </w:rPr>
-        <w:t>Xiong</w:t>
-      </w:r>
-      <w:proofErr w:type="spellEnd"/>
-      <w:r>
-        <w:rPr>
-          <w:rFonts w:eastAsiaTheme="majorEastAsia"/>
-          <w:color w:val="000000"/>
-        </w:rPr>
-        <w:t xml:space="preserve">, James Bradbury and Richard </w:t>
-      </w:r>
-      <w:proofErr w:type="spellStart"/>
-      <w:r>
-        <w:rPr>
-          <w:rFonts w:eastAsiaTheme="majorEastAsia"/>
-          <w:color w:val="000000"/>
-        </w:rPr>
-        <w:t>Socher</w:t>
-      </w:r>
-      <w:proofErr w:type="spellEnd"/>
-      <w:r>
-        <w:rPr>
-          <w:rFonts w:eastAsiaTheme="majorEastAsia"/>
-          <w:color w:val="000000"/>
-        </w:rPr>
-        <w:t xml:space="preserve">. Pointer Sentinel Mixture Models. </w:t>
-      </w:r>
-      <w:proofErr w:type="spellStart"/>
-      <w:r>
-        <w:rPr>
-          <w:rFonts w:eastAsiaTheme="majorEastAsia"/>
-          <w:color w:val="000000"/>
-        </w:rPr>
-        <w:t>arXiv</w:t>
-      </w:r>
-      <w:proofErr w:type="spellEnd"/>
-      <w:r>
-        <w:rPr>
-          <w:rFonts w:eastAsiaTheme="majorEastAsia"/>
-          <w:color w:val="000000"/>
-        </w:rPr>
-        <w:t>: 1609.07843v1, 2016.</w:t>
+        <w:t>Stephen Merity, Caiming Xiong, James Bradbury and Richard Socher. Pointer Sentinel Mixture Models. arXiv: 1609.07843v1, 2016.</w:t>
       </w:r>
     </w:p>
     <w:p>
@@ -17869,70 +16955,18 @@
           <w:rFonts w:eastAsiaTheme="majorEastAsia"/>
         </w:rPr>
       </w:pPr>
-      <w:proofErr w:type="spellStart"/>
       <w:r>
         <w:rPr>
           <w:rFonts w:eastAsiaTheme="majorEastAsia"/>
         </w:rPr>
-        <w:t>Lajanugen</w:t>
-      </w:r>
-      <w:proofErr w:type="spellEnd"/>
+        <w:t xml:space="preserve">Lajanugen Logeswaran and Honglak Lee. </w:t>
+      </w:r>
       <w:r>
         <w:rPr>
           <w:rFonts w:eastAsiaTheme="majorEastAsia"/>
-        </w:rPr>
-        <w:t xml:space="preserve"> </w:t>
-      </w:r>
-      <w:proofErr w:type="spellStart"/>
-      <w:r>
-        <w:rPr>
-          <w:rFonts w:eastAsiaTheme="majorEastAsia"/>
-        </w:rPr>
-        <w:t>Logeswaran</w:t>
-      </w:r>
-      <w:proofErr w:type="spellEnd"/>
-      <w:r>
-        <w:rPr>
-          <w:rFonts w:eastAsiaTheme="majorEastAsia"/>
-        </w:rPr>
-        <w:t xml:space="preserve"> and </w:t>
-      </w:r>
-      <w:proofErr w:type="spellStart"/>
-      <w:r>
-        <w:rPr>
-          <w:rFonts w:eastAsiaTheme="majorEastAsia"/>
-        </w:rPr>
-        <w:t>Honglak</w:t>
-      </w:r>
-      <w:proofErr w:type="spellEnd"/>
-      <w:r>
-        <w:rPr>
-          <w:rFonts w:eastAsiaTheme="majorEastAsia"/>
-        </w:rPr>
-        <w:t xml:space="preserve"> Lee. </w:t>
-      </w:r>
-      <w:r>
-        <w:rPr>
-          <w:rFonts w:eastAsiaTheme="majorEastAsia"/>
-          <w:color w:val="000000"/>
-        </w:rPr>
-        <w:t xml:space="preserve">An Efficient Framework for Learning Sentence Representation. </w:t>
-      </w:r>
-      <w:proofErr w:type="spellStart"/>
-      <w:r>
-        <w:rPr>
-          <w:rFonts w:eastAsiaTheme="majorEastAsia"/>
-          <w:color w:val="000000"/>
-        </w:rPr>
-        <w:t>arXiv</w:t>
-      </w:r>
-      <w:proofErr w:type="spellEnd"/>
-      <w:r>
-        <w:rPr>
-          <w:rFonts w:eastAsiaTheme="majorEastAsia"/>
-          <w:color w:val="000000"/>
-        </w:rPr>
-        <w:t>: 1803.02893v1, 2018.</w:t>
+          <w:color w:val="000000"/>
+        </w:rPr>
+        <w:t>An Efficient Framework for Learning Sentence Representation. arXiv: 1803.02893v1, 2018.</w:t>
       </w:r>
     </w:p>
     <w:p>
@@ -18097,7 +17131,7 @@
         <v:path o:extrusionok="f" gradientshapeok="t" o:connecttype="rect"/>
         <o:lock v:ext="edit" aspectratio="t"/>
       </v:shapetype>
-      <v:shape id="_x0000_i1037" type="#_x0000_t75" style="width:7.5pt;height:7.5pt" o:bullet="t">
+      <v:shape id="_x0000_i1027" type="#_x0000_t75" style="width:7.5pt;height:7.5pt" o:bullet="t">
         <v:imagedata r:id="rId1" o:title="mso02529EDD"/>
       </v:shape>
     </w:pict>

</xml_diff>

<commit_message>
Remove unused files and re-constructure
</commit_message>
<xml_diff>
--- a/Lab/MOST/論文.docx
+++ b/Lab/MOST/論文.docx
@@ -4,449 +4,6 @@
   <w:body>
     <w:p>
       <w:pPr>
-        <w:pStyle w:val="HTMLPreformatted"/>
-        <w:shd w:val="clear" w:color="auto" w:fill="FFFFFF"/>
-        <w:spacing w:line="480" w:lineRule="auto"/>
-        <w:rPr>
-          <w:rFonts w:ascii="DFKai-SB" w:eastAsia="DFKai-SB" w:hAnsi="DFKai-SB" w:cs="DFKai-SB"/>
-          <w:b/>
-          <w:bCs/>
-          <w:sz w:val="56"/>
-          <w:szCs w:val="56"/>
-        </w:rPr>
-      </w:pPr>
-      <w:bookmarkStart w:id="0" w:name="_Hlk58088353"/>
-    </w:p>
-    <w:p>
-      <w:pPr>
-        <w:pStyle w:val="HTMLPreformatted"/>
-        <w:shd w:val="clear" w:color="auto" w:fill="FFFFFF"/>
-        <w:spacing w:line="480" w:lineRule="auto"/>
-        <w:jc w:val="center"/>
-        <w:rPr>
-          <w:rFonts w:ascii="DFKai-SB" w:eastAsia="DFKai-SB" w:hAnsi="DFKai-SB" w:cs="DFKai-SB"/>
-          <w:b/>
-          <w:bCs/>
-          <w:sz w:val="56"/>
-          <w:szCs w:val="56"/>
-        </w:rPr>
-      </w:pPr>
-      <w:r>
-        <w:rPr>
-          <w:rFonts w:ascii="DFKai-SB" w:eastAsia="DFKai-SB" w:hAnsi="DFKai-SB" w:cs="DFKai-SB" w:hint="eastAsia"/>
-          <w:b/>
-          <w:bCs/>
-          <w:sz w:val="56"/>
-          <w:szCs w:val="56"/>
-        </w:rPr>
-        <w:t>1</w:t>
-      </w:r>
-      <w:r>
-        <w:rPr>
-          <w:rFonts w:ascii="DFKai-SB" w:eastAsia="DFKai-SB" w:hAnsi="DFKai-SB" w:cs="DFKai-SB"/>
-          <w:b/>
-          <w:bCs/>
-          <w:sz w:val="56"/>
-          <w:szCs w:val="56"/>
-        </w:rPr>
-        <w:t>09</w:t>
-      </w:r>
-      <w:r>
-        <w:rPr>
-          <w:rFonts w:ascii="DFKai-SB" w:eastAsia="DFKai-SB" w:hAnsi="DFKai-SB" w:cs="DFKai-SB" w:hint="eastAsia"/>
-          <w:b/>
-          <w:bCs/>
-          <w:sz w:val="56"/>
-          <w:szCs w:val="56"/>
-        </w:rPr>
-        <w:t>年度科技部大專學生研究計畫</w:t>
-      </w:r>
-    </w:p>
-    <w:p>
-      <w:pPr>
-        <w:pStyle w:val="HTMLPreformatted"/>
-        <w:shd w:val="clear" w:color="auto" w:fill="FFFFFF"/>
-        <w:spacing w:line="480" w:lineRule="auto"/>
-        <w:jc w:val="center"/>
-        <w:rPr>
-          <w:rFonts w:ascii="DFKai-SB" w:eastAsia="DFKai-SB" w:hAnsi="DFKai-SB" w:cs="DFKai-SB"/>
-          <w:b/>
-          <w:bCs/>
-          <w:sz w:val="56"/>
-          <w:szCs w:val="56"/>
-        </w:rPr>
-      </w:pPr>
-      <w:r>
-        <w:rPr>
-          <w:rFonts w:ascii="DFKai-SB" w:eastAsia="DFKai-SB" w:hAnsi="DFKai-SB" w:cs="DFKai-SB" w:hint="eastAsia"/>
-          <w:b/>
-          <w:bCs/>
-          <w:sz w:val="56"/>
-          <w:szCs w:val="56"/>
-        </w:rPr>
-        <w:t>結案報告</w:t>
-      </w:r>
-    </w:p>
-    <w:p>
-      <w:pPr>
-        <w:pStyle w:val="HTMLPreformatted"/>
-        <w:shd w:val="clear" w:color="auto" w:fill="FFFFFF"/>
-        <w:spacing w:line="480" w:lineRule="auto"/>
-        <w:jc w:val="center"/>
-        <w:rPr>
-          <w:rFonts w:ascii="DFKai-SB" w:eastAsia="DFKai-SB" w:hAnsi="DFKai-SB" w:cs="DFKai-SB"/>
-          <w:b/>
-          <w:bCs/>
-          <w:sz w:val="60"/>
-          <w:szCs w:val="60"/>
-        </w:rPr>
-      </w:pPr>
-    </w:p>
-    <w:p>
-      <w:pPr>
-        <w:pStyle w:val="HTMLPreformatted"/>
-        <w:shd w:val="clear" w:color="auto" w:fill="FFFFFF"/>
-        <w:spacing w:line="480" w:lineRule="auto"/>
-        <w:jc w:val="both"/>
-        <w:rPr>
-          <w:rFonts w:ascii="DFKai-SB" w:eastAsia="DFKai-SB" w:hAnsi="DFKai-SB" w:cs="DFKaiShu-SB-Estd-BF"/>
-          <w:b/>
-          <w:bCs/>
-          <w:sz w:val="36"/>
-          <w:szCs w:val="36"/>
-        </w:rPr>
-      </w:pPr>
-      <w:r>
-        <w:rPr>
-          <w:rFonts w:ascii="DFKai-SB" w:eastAsia="DFKai-SB" w:hAnsi="DFKai-SB" w:cs="DFKaiShu-SB-Estd-BF" w:hint="eastAsia"/>
-          <w:b/>
-          <w:bCs/>
-          <w:sz w:val="36"/>
-          <w:szCs w:val="36"/>
-        </w:rPr>
-        <w:t>計畫名稱</w:t>
-      </w:r>
-      <w:r>
-        <w:rPr>
-          <w:rFonts w:ascii="DFKai-SB" w:eastAsia="DFKai-SB" w:hAnsi="DFKai-SB" w:cs="DFKaiShu-SB-Estd-BF"/>
-          <w:b/>
-          <w:bCs/>
-          <w:sz w:val="36"/>
-          <w:szCs w:val="36"/>
-        </w:rPr>
-        <w:t xml:space="preserve">: </w:t>
-      </w:r>
-    </w:p>
-    <w:p>
-      <w:pPr>
-        <w:pStyle w:val="HTMLPreformatted"/>
-        <w:shd w:val="clear" w:color="auto" w:fill="FFFFFF"/>
-        <w:spacing w:line="480" w:lineRule="auto"/>
-        <w:jc w:val="both"/>
-        <w:rPr>
-          <w:rFonts w:ascii="DFKai-SB" w:eastAsia="DFKai-SB" w:hAnsi="DFKai-SB" w:cs="DFKaiShu-SB-Estd-BF"/>
-          <w:b/>
-          <w:bCs/>
-          <w:sz w:val="36"/>
-          <w:szCs w:val="36"/>
-        </w:rPr>
-      </w:pPr>
-      <w:r>
-        <w:rPr>
-          <w:rFonts w:ascii="DFKai-SB" w:eastAsia="DFKai-SB" w:hAnsi="DFKai-SB" w:cs="DFKaiShu-SB-Estd-BF" w:hint="eastAsia"/>
-          <w:b/>
-          <w:bCs/>
-          <w:sz w:val="36"/>
-          <w:szCs w:val="36"/>
-        </w:rPr>
-        <w:t>基於</w:t>
-      </w:r>
-      <w:r>
-        <w:rPr>
-          <w:rFonts w:ascii="Times New Roman" w:eastAsia="DFKai-SB" w:hAnsi="Times New Roman" w:cs="Times New Roman"/>
-          <w:b/>
-          <w:bCs/>
-          <w:sz w:val="36"/>
-          <w:szCs w:val="36"/>
-        </w:rPr>
-        <w:t>Transformer</w:t>
-      </w:r>
-      <w:r>
-        <w:rPr>
-          <w:rFonts w:ascii="DFKai-SB" w:eastAsia="DFKai-SB" w:hAnsi="DFKai-SB" w:cs="DFKaiShu-SB-Estd-BF" w:hint="eastAsia"/>
-          <w:b/>
-          <w:bCs/>
-          <w:sz w:val="36"/>
-          <w:szCs w:val="36"/>
-        </w:rPr>
-        <w:t>及遞歸神經網路的自然語言情感分析方法</w:t>
-      </w:r>
-    </w:p>
-    <w:p>
-      <w:pPr>
-        <w:pStyle w:val="HTMLPreformatted"/>
-        <w:shd w:val="clear" w:color="auto" w:fill="FFFFFF"/>
-        <w:spacing w:line="480" w:lineRule="auto"/>
-        <w:jc w:val="both"/>
-        <w:rPr>
-          <w:rFonts w:ascii="DFKai-SB" w:eastAsia="DFKai-SB" w:hAnsi="DFKai-SB" w:cs="DFKaiShu-SB-Estd-BF"/>
-          <w:b/>
-          <w:bCs/>
-          <w:sz w:val="36"/>
-          <w:szCs w:val="36"/>
-        </w:rPr>
-      </w:pPr>
-    </w:p>
-    <w:p>
-      <w:pPr>
-        <w:pStyle w:val="HTMLPreformatted"/>
-        <w:shd w:val="clear" w:color="auto" w:fill="FFFFFF"/>
-        <w:spacing w:line="480" w:lineRule="auto"/>
-        <w:jc w:val="both"/>
-        <w:rPr>
-          <w:rFonts w:ascii="Times New Roman" w:eastAsia="DFKai-SB" w:hAnsi="Times New Roman" w:cs="Times New Roman"/>
-          <w:b/>
-          <w:bCs/>
-          <w:sz w:val="36"/>
-          <w:szCs w:val="36"/>
-        </w:rPr>
-      </w:pPr>
-      <w:r>
-        <w:rPr>
-          <w:rFonts w:ascii="DFKai-SB" w:eastAsia="DFKai-SB" w:hAnsi="DFKai-SB" w:cs="DFKaiShu-SB-Estd-BF" w:hint="eastAsia"/>
-          <w:b/>
-          <w:bCs/>
-          <w:sz w:val="36"/>
-          <w:szCs w:val="36"/>
-        </w:rPr>
-        <w:t>計畫</w:t>
-      </w:r>
-      <w:r>
-        <w:rPr>
-          <w:rFonts w:ascii="DFKai-SB" w:eastAsia="DFKai-SB" w:hAnsi="DFKai-SB" w:cs="DFKaiShu-SB-Estd-BF" w:hint="eastAsia"/>
-          <w:b/>
-          <w:bCs/>
-          <w:sz w:val="36"/>
-          <w:szCs w:val="36"/>
-        </w:rPr>
-        <w:t>編號</w:t>
-      </w:r>
-      <w:r>
-        <w:rPr>
-          <w:rFonts w:ascii="DFKai-SB" w:eastAsia="DFKai-SB" w:hAnsi="DFKai-SB" w:cs="DFKaiShu-SB-Estd-BF"/>
-          <w:b/>
-          <w:bCs/>
-          <w:sz w:val="36"/>
-          <w:szCs w:val="36"/>
-        </w:rPr>
-        <w:t>:</w:t>
-      </w:r>
-      <w:r>
-        <w:rPr>
-          <w:rFonts w:ascii="DFKai-SB" w:eastAsia="DFKai-SB" w:hAnsi="DFKai-SB" w:cs="DFKaiShu-SB-Estd-BF"/>
-          <w:b/>
-          <w:bCs/>
-          <w:sz w:val="36"/>
-          <w:szCs w:val="36"/>
-        </w:rPr>
-        <w:t xml:space="preserve"> </w:t>
-      </w:r>
-      <w:r>
-        <w:rPr>
-          <w:rFonts w:ascii="Times New Roman" w:eastAsia="DFKai-SB" w:hAnsi="Times New Roman" w:cs="Times New Roman"/>
-          <w:b/>
-          <w:bCs/>
-          <w:sz w:val="36"/>
-          <w:szCs w:val="36"/>
-        </w:rPr>
-        <w:t>109</w:t>
-      </w:r>
-      <w:r>
-        <w:rPr>
-          <w:rFonts w:ascii="Times New Roman" w:eastAsia="DFKai-SB" w:hAnsi="Times New Roman" w:cs="Times New Roman"/>
-          <w:b/>
-          <w:bCs/>
-          <w:sz w:val="36"/>
-          <w:szCs w:val="36"/>
-        </w:rPr>
-        <w:t>-2813-C-040-012-E</w:t>
-      </w:r>
-    </w:p>
-    <w:p>
-      <w:pPr>
-        <w:pStyle w:val="HTMLPreformatted"/>
-        <w:shd w:val="clear" w:color="auto" w:fill="FFFFFF"/>
-        <w:spacing w:line="480" w:lineRule="auto"/>
-        <w:jc w:val="both"/>
-        <w:rPr>
-          <w:rFonts w:ascii="Times New Roman" w:eastAsia="DFKai-SB" w:hAnsi="Times New Roman" w:cs="Times New Roman"/>
-          <w:b/>
-          <w:bCs/>
-          <w:sz w:val="36"/>
-          <w:szCs w:val="36"/>
-        </w:rPr>
-      </w:pPr>
-    </w:p>
-    <w:p>
-      <w:pPr>
-        <w:pStyle w:val="HTMLPreformatted"/>
-        <w:shd w:val="clear" w:color="auto" w:fill="FFFFFF"/>
-        <w:wordWrap w:val="0"/>
-        <w:spacing w:line="480" w:lineRule="auto"/>
-        <w:jc w:val="right"/>
-        <w:rPr>
-          <w:rFonts w:ascii="Times New Roman" w:eastAsia="DFKai-SB" w:hAnsi="Times New Roman" w:cs="Times New Roman"/>
-          <w:b/>
-          <w:bCs/>
-          <w:sz w:val="30"/>
-          <w:szCs w:val="30"/>
-        </w:rPr>
-      </w:pPr>
-      <w:r>
-        <w:rPr>
-          <w:rFonts w:ascii="Times New Roman" w:eastAsia="DFKai-SB" w:hAnsi="Times New Roman" w:cs="Times New Roman" w:hint="eastAsia"/>
-          <w:b/>
-          <w:bCs/>
-          <w:sz w:val="30"/>
-          <w:szCs w:val="30"/>
-        </w:rPr>
-        <w:t>執行機關</w:t>
-      </w:r>
-      <w:r>
-        <w:rPr>
-          <w:rFonts w:ascii="Times New Roman" w:eastAsia="DFKai-SB" w:hAnsi="Times New Roman" w:cs="Times New Roman"/>
-          <w:b/>
-          <w:bCs/>
-          <w:sz w:val="30"/>
-          <w:szCs w:val="30"/>
-        </w:rPr>
-        <w:t xml:space="preserve">: </w:t>
-      </w:r>
-      <w:r>
-        <w:rPr>
-          <w:rFonts w:ascii="Times New Roman" w:eastAsia="DFKai-SB" w:hAnsi="Times New Roman" w:cs="Times New Roman" w:hint="eastAsia"/>
-          <w:b/>
-          <w:bCs/>
-          <w:sz w:val="30"/>
-          <w:szCs w:val="30"/>
-        </w:rPr>
-        <w:t>中山醫學大學醫學資訊學系</w:t>
-      </w:r>
-    </w:p>
-    <w:p>
-      <w:pPr>
-        <w:pStyle w:val="HTMLPreformatted"/>
-        <w:shd w:val="clear" w:color="auto" w:fill="FFFFFF"/>
-        <w:spacing w:line="480" w:lineRule="auto"/>
-        <w:jc w:val="right"/>
-        <w:rPr>
-          <w:rFonts w:ascii="Times New Roman" w:eastAsia="DFKai-SB" w:hAnsi="Times New Roman" w:cs="Times New Roman"/>
-          <w:b/>
-          <w:bCs/>
-          <w:sz w:val="30"/>
-          <w:szCs w:val="30"/>
-        </w:rPr>
-      </w:pPr>
-      <w:r>
-        <w:rPr>
-          <w:rFonts w:ascii="Times New Roman" w:eastAsia="DFKai-SB" w:hAnsi="Times New Roman" w:cs="Times New Roman" w:hint="eastAsia"/>
-          <w:b/>
-          <w:bCs/>
-          <w:sz w:val="30"/>
-          <w:szCs w:val="30"/>
-        </w:rPr>
-        <w:t>計畫</w:t>
-      </w:r>
-      <w:r>
-        <w:rPr>
-          <w:rFonts w:ascii="Times New Roman" w:eastAsia="DFKai-SB" w:hAnsi="Times New Roman" w:cs="Times New Roman" w:hint="eastAsia"/>
-          <w:b/>
-          <w:bCs/>
-          <w:sz w:val="30"/>
-          <w:szCs w:val="30"/>
-        </w:rPr>
-        <w:t>執行學生</w:t>
-      </w:r>
-      <w:r>
-        <w:rPr>
-          <w:rFonts w:ascii="Times New Roman" w:eastAsia="DFKai-SB" w:hAnsi="Times New Roman" w:cs="Times New Roman"/>
-          <w:b/>
-          <w:bCs/>
-          <w:sz w:val="30"/>
-          <w:szCs w:val="30"/>
-        </w:rPr>
-        <w:t xml:space="preserve">: </w:t>
-      </w:r>
-      <w:r>
-        <w:rPr>
-          <w:rFonts w:ascii="Times New Roman" w:eastAsia="DFKai-SB" w:hAnsi="Times New Roman" w:cs="Times New Roman" w:hint="eastAsia"/>
-          <w:b/>
-          <w:bCs/>
-          <w:sz w:val="30"/>
-          <w:szCs w:val="30"/>
-        </w:rPr>
-        <w:t>李昱廷</w:t>
-      </w:r>
-    </w:p>
-    <w:p>
-      <w:pPr>
-        <w:pStyle w:val="HTMLPreformatted"/>
-        <w:shd w:val="clear" w:color="auto" w:fill="FFFFFF"/>
-        <w:spacing w:line="480" w:lineRule="auto"/>
-        <w:jc w:val="right"/>
-        <w:rPr>
-          <w:rFonts w:ascii="Times New Roman" w:eastAsia="DFKai-SB" w:hAnsi="Times New Roman" w:cs="Times New Roman" w:hint="eastAsia"/>
-          <w:b/>
-          <w:bCs/>
-          <w:sz w:val="30"/>
-          <w:szCs w:val="30"/>
-        </w:rPr>
-      </w:pPr>
-      <w:r>
-        <w:rPr>
-          <w:rFonts w:ascii="Times New Roman" w:eastAsia="DFKai-SB" w:hAnsi="Times New Roman" w:cs="Times New Roman" w:hint="eastAsia"/>
-          <w:b/>
-          <w:bCs/>
-          <w:sz w:val="30"/>
-          <w:szCs w:val="30"/>
-        </w:rPr>
-        <w:t>指導教授</w:t>
-      </w:r>
-      <w:r>
-        <w:rPr>
-          <w:rFonts w:ascii="Times New Roman" w:eastAsia="DFKai-SB" w:hAnsi="Times New Roman" w:cs="Times New Roman"/>
-          <w:b/>
-          <w:bCs/>
-          <w:sz w:val="30"/>
-          <w:szCs w:val="30"/>
-        </w:rPr>
-        <w:t>:</w:t>
-      </w:r>
-      <w:r>
-        <w:rPr>
-          <w:rFonts w:ascii="Times New Roman" w:eastAsia="DFKai-SB" w:hAnsi="Times New Roman" w:cs="Times New Roman"/>
-          <w:b/>
-          <w:bCs/>
-          <w:sz w:val="30"/>
-          <w:szCs w:val="30"/>
-        </w:rPr>
-        <w:t xml:space="preserve"> </w:t>
-      </w:r>
-      <w:r>
-        <w:rPr>
-          <w:rFonts w:ascii="Times New Roman" w:eastAsia="DFKai-SB" w:hAnsi="Times New Roman" w:cs="Times New Roman" w:hint="eastAsia"/>
-          <w:b/>
-          <w:bCs/>
-          <w:sz w:val="30"/>
-          <w:szCs w:val="30"/>
-        </w:rPr>
-        <w:t>張炎清</w:t>
-      </w:r>
-      <w:bookmarkStart w:id="1" w:name="_Toc59549654"/>
-      <w:bookmarkEnd w:id="0"/>
-    </w:p>
-    <w:p>
-      <w:pPr>
         <w:spacing w:line="480" w:lineRule="auto"/>
         <w:ind w:right="562"/>
         <w:jc w:val="center"/>
@@ -459,6 +16,7 @@
           <w:szCs w:val="32"/>
         </w:rPr>
       </w:pPr>
+      <w:bookmarkStart w:id="0" w:name="_Toc59549654"/>
       <w:r>
         <w:rPr>
           <w:rFonts w:ascii="DFKai-SB" w:eastAsia="DFKai-SB" w:hAnsi="DFKai-SB" w:cs="DFKai-SB" w:hint="eastAsia"/>
@@ -467,10 +25,9 @@
           <w:sz w:val="32"/>
           <w:szCs w:val="32"/>
         </w:rPr>
-        <w:lastRenderedPageBreak/>
         <w:t>目錄</w:t>
       </w:r>
-      <w:bookmarkEnd w:id="1"/>
+      <w:bookmarkEnd w:id="0"/>
     </w:p>
     <w:sdt>
       <w:sdtPr>
@@ -500,6 +57,7 @@
             <w:pStyle w:val="TOCHeading"/>
             <w:rPr>
               <w:rFonts w:ascii="DFKai-SB" w:eastAsia="DFKai-SB" w:hAnsi="DFKai-SB" w:cs="DFKai-SB"/>
+              <w:noProof/>
             </w:rPr>
           </w:pPr>
           <w:r>
@@ -535,89 +93,119 @@
               <w:szCs w:val="32"/>
             </w:rPr>
           </w:pPr>
-          <w:hyperlink w:anchor="_Toc59549656" w:history="1">
-            <w:r>
-              <w:rPr>
-                <w:rStyle w:val="Hyperlink"/>
-                <w:rFonts w:ascii="DFKai-SB" w:eastAsia="DFKai-SB" w:hAnsi="DFKai-SB" w:cs="DFKai-SB" w:hint="eastAsia"/>
-                <w:b/>
-                <w:bCs/>
-                <w:noProof/>
-                <w:sz w:val="32"/>
-                <w:szCs w:val="32"/>
-              </w:rPr>
-              <w:t>一、研究動機與研究問題</w:t>
-            </w:r>
-            <w:r>
-              <w:rPr>
-                <w:rFonts w:ascii="DFKai-SB" w:eastAsia="DFKai-SB" w:hAnsi="DFKai-SB" w:cs="DFKai-SB"/>
-                <w:noProof/>
-                <w:webHidden/>
-                <w:sz w:val="32"/>
-                <w:szCs w:val="32"/>
-              </w:rPr>
-              <w:tab/>
-            </w:r>
-            <w:r>
-              <w:rPr>
-                <w:rFonts w:ascii="DFKai-SB" w:eastAsia="DFKai-SB" w:hAnsi="DFKai-SB" w:cs="DFKai-SB"/>
-                <w:noProof/>
-                <w:webHidden/>
-                <w:sz w:val="32"/>
-                <w:szCs w:val="32"/>
-              </w:rPr>
-              <w:fldChar w:fldCharType="begin"/>
-            </w:r>
-            <w:r>
-              <w:rPr>
-                <w:rFonts w:ascii="DFKai-SB" w:eastAsia="DFKai-SB" w:hAnsi="DFKai-SB" w:cs="DFKai-SB"/>
-                <w:noProof/>
-                <w:webHidden/>
-                <w:sz w:val="32"/>
-                <w:szCs w:val="32"/>
-              </w:rPr>
-              <w:instrText xml:space="preserve"> PAGEREF _Toc59549656 \h </w:instrText>
-            </w:r>
-            <w:r>
-              <w:rPr>
-                <w:rFonts w:ascii="DFKai-SB" w:eastAsia="DFKai-SB" w:hAnsi="DFKai-SB" w:cs="DFKai-SB"/>
-                <w:noProof/>
-                <w:webHidden/>
-                <w:sz w:val="32"/>
-                <w:szCs w:val="32"/>
-              </w:rPr>
-            </w:r>
-            <w:r>
-              <w:rPr>
-                <w:rFonts w:ascii="DFKai-SB" w:eastAsia="DFKai-SB" w:hAnsi="DFKai-SB" w:cs="DFKai-SB"/>
-                <w:noProof/>
-                <w:webHidden/>
-                <w:sz w:val="32"/>
-                <w:szCs w:val="32"/>
-              </w:rPr>
-              <w:fldChar w:fldCharType="separate"/>
-            </w:r>
-            <w:r>
-              <w:rPr>
-                <w:rFonts w:ascii="DFKai-SB" w:eastAsia="DFKai-SB" w:hAnsi="DFKai-SB" w:cs="DFKai-SB"/>
-                <w:noProof/>
-                <w:webHidden/>
-                <w:sz w:val="32"/>
-                <w:szCs w:val="32"/>
-              </w:rPr>
-              <w:t>4</w:t>
-            </w:r>
-            <w:r>
-              <w:rPr>
-                <w:rFonts w:ascii="DFKai-SB" w:eastAsia="DFKai-SB" w:hAnsi="DFKai-SB" w:cs="DFKai-SB"/>
-                <w:noProof/>
-                <w:webHidden/>
-                <w:sz w:val="32"/>
-                <w:szCs w:val="32"/>
-              </w:rPr>
-              <w:fldChar w:fldCharType="end"/>
-            </w:r>
-          </w:hyperlink>
+          <w:r>
+            <w:rPr>
+              <w:noProof/>
+            </w:rPr>
+            <w:fldChar w:fldCharType="begin"/>
+          </w:r>
+          <w:r>
+            <w:rPr>
+              <w:noProof/>
+            </w:rPr>
+            <w:instrText xml:space="preserve"> HYPERLINK \l "_Toc59549656" </w:instrText>
+          </w:r>
+          <w:r>
+            <w:rPr>
+              <w:noProof/>
+            </w:rPr>
+          </w:r>
+          <w:r>
+            <w:rPr>
+              <w:noProof/>
+            </w:rPr>
+            <w:fldChar w:fldCharType="separate"/>
+          </w:r>
+          <w:r>
+            <w:rPr>
+              <w:rStyle w:val="Hyperlink"/>
+              <w:rFonts w:ascii="DFKai-SB" w:eastAsia="DFKai-SB" w:hAnsi="DFKai-SB" w:cs="DFKai-SB" w:hint="eastAsia"/>
+              <w:b/>
+              <w:bCs/>
+              <w:noProof/>
+              <w:sz w:val="32"/>
+              <w:szCs w:val="32"/>
+            </w:rPr>
+            <w:t>一、研究動機與研究問題</w:t>
+          </w:r>
+          <w:r>
+            <w:rPr>
+              <w:rFonts w:ascii="DFKai-SB" w:eastAsia="DFKai-SB" w:hAnsi="DFKai-SB" w:cs="DFKai-SB"/>
+              <w:noProof/>
+              <w:webHidden/>
+              <w:sz w:val="32"/>
+              <w:szCs w:val="32"/>
+            </w:rPr>
+            <w:tab/>
+          </w:r>
+          <w:r>
+            <w:rPr>
+              <w:rFonts w:ascii="DFKai-SB" w:eastAsia="DFKai-SB" w:hAnsi="DFKai-SB" w:cs="DFKai-SB"/>
+              <w:noProof/>
+              <w:webHidden/>
+              <w:sz w:val="32"/>
+              <w:szCs w:val="32"/>
+            </w:rPr>
+            <w:fldChar w:fldCharType="begin"/>
+          </w:r>
+          <w:r>
+            <w:rPr>
+              <w:rFonts w:ascii="DFKai-SB" w:eastAsia="DFKai-SB" w:hAnsi="DFKai-SB" w:cs="DFKai-SB"/>
+              <w:noProof/>
+              <w:webHidden/>
+              <w:sz w:val="32"/>
+              <w:szCs w:val="32"/>
+            </w:rPr>
+            <w:instrText xml:space="preserve"> PAGEREF _Toc59549656 \h </w:instrText>
+          </w:r>
+          <w:r>
+            <w:rPr>
+              <w:rFonts w:ascii="DFKai-SB" w:eastAsia="DFKai-SB" w:hAnsi="DFKai-SB" w:cs="DFKai-SB"/>
+              <w:noProof/>
+              <w:webHidden/>
+              <w:sz w:val="32"/>
+              <w:szCs w:val="32"/>
+            </w:rPr>
+          </w:r>
+          <w:r>
+            <w:rPr>
+              <w:rFonts w:ascii="DFKai-SB" w:eastAsia="DFKai-SB" w:hAnsi="DFKai-SB" w:cs="DFKai-SB"/>
+              <w:noProof/>
+              <w:webHidden/>
+              <w:sz w:val="32"/>
+              <w:szCs w:val="32"/>
+            </w:rPr>
+            <w:fldChar w:fldCharType="separate"/>
+          </w:r>
+          <w:r>
+            <w:rPr>
+              <w:rFonts w:ascii="DFKai-SB" w:eastAsia="DFKai-SB" w:hAnsi="DFKai-SB" w:cs="DFKai-SB"/>
+              <w:noProof/>
+              <w:webHidden/>
+              <w:sz w:val="32"/>
+              <w:szCs w:val="32"/>
+            </w:rPr>
+            <w:t>3</w:t>
+          </w:r>
+          <w:r>
+            <w:rPr>
+              <w:rFonts w:ascii="DFKai-SB" w:eastAsia="DFKai-SB" w:hAnsi="DFKai-SB" w:cs="DFKai-SB"/>
+              <w:noProof/>
+              <w:webHidden/>
+              <w:sz w:val="32"/>
+              <w:szCs w:val="32"/>
+            </w:rPr>
+            <w:fldChar w:fldCharType="end"/>
+          </w:r>
+          <w:r>
+            <w:rPr>
+              <w:rFonts w:ascii="DFKai-SB" w:eastAsia="DFKai-SB" w:hAnsi="DFKai-SB" w:cs="DFKai-SB"/>
+              <w:noProof/>
+              <w:sz w:val="32"/>
+              <w:szCs w:val="32"/>
+            </w:rPr>
+            <w:fldChar w:fldCharType="end"/>
+          </w:r>
         </w:p>
         <w:p>
           <w:pPr>
@@ -702,7 +290,7 @@
                 <w:sz w:val="32"/>
                 <w:szCs w:val="32"/>
               </w:rPr>
-              <w:t>6</w:t>
+              <w:t>5</w:t>
             </w:r>
             <w:r>
               <w:rPr>
@@ -798,7 +386,7 @@
                 <w:sz w:val="32"/>
                 <w:szCs w:val="32"/>
               </w:rPr>
-              <w:t>14</w:t>
+              <w:t>13</w:t>
             </w:r>
             <w:r>
               <w:rPr>
@@ -895,7 +483,7 @@
                 <w:sz w:val="32"/>
                 <w:szCs w:val="32"/>
               </w:rPr>
-              <w:t>15</w:t>
+              <w:t>14</w:t>
             </w:r>
             <w:r>
               <w:rPr>
@@ -933,7 +521,31 @@
                 <w:sz w:val="32"/>
                 <w:szCs w:val="32"/>
               </w:rPr>
-              <w:t>五、討論</w:t>
+              <w:t>五、</w:t>
+            </w:r>
+            <w:r>
+              <w:rPr>
+                <w:rStyle w:val="Hyperlink"/>
+                <w:rFonts w:ascii="DFKai-SB" w:eastAsia="DFKai-SB" w:hAnsi="DFKai-SB" w:cs="DFKai-SB" w:hint="eastAsia"/>
+                <w:b/>
+                <w:bCs/>
+                <w:noProof/>
+                <w:sz w:val="32"/>
+                <w:szCs w:val="32"/>
+              </w:rPr>
+              <w:t>成果及</w:t>
+            </w:r>
+            <w:r>
+              <w:rPr>
+                <w:rStyle w:val="Hyperlink"/>
+                <w:rFonts w:ascii="DFKai-SB" w:eastAsia="DFKai-SB" w:hAnsi="DFKai-SB" w:cs="DFKai-SB" w:hint="eastAsia"/>
+                <w:b/>
+                <w:bCs/>
+                <w:noProof/>
+                <w:sz w:val="32"/>
+                <w:szCs w:val="32"/>
+              </w:rPr>
+              <w:t>討論</w:t>
             </w:r>
             <w:r>
               <w:rPr>
@@ -992,7 +604,7 @@
                 <w:sz w:val="32"/>
                 <w:szCs w:val="32"/>
               </w:rPr>
-              <w:t>19</w:t>
+              <w:t>18</w:t>
             </w:r>
             <w:r>
               <w:rPr>
@@ -1089,7 +701,7 @@
                 <w:sz w:val="32"/>
                 <w:szCs w:val="32"/>
               </w:rPr>
-              <w:t>20</w:t>
+              <w:t>19</w:t>
             </w:r>
             <w:r>
               <w:rPr>
@@ -1242,7 +854,7 @@
         <w:ind w:right="562"/>
         <w:outlineLvl w:val="0"/>
         <w:rPr>
-          <w:rFonts w:asciiTheme="majorEastAsia" w:eastAsiaTheme="majorEastAsia" w:hAnsiTheme="majorEastAsia" w:cstheme="majorHAnsi" w:hint="eastAsia"/>
+          <w:rFonts w:asciiTheme="majorEastAsia" w:eastAsiaTheme="majorEastAsia" w:hAnsiTheme="majorEastAsia" w:cstheme="majorHAnsi"/>
           <w:b/>
           <w:bCs/>
           <w:sz w:val="28"/>
@@ -1264,7 +876,7 @@
           <w:szCs w:val="28"/>
         </w:rPr>
       </w:pPr>
-      <w:bookmarkStart w:id="2" w:name="_Toc59549655"/>
+      <w:bookmarkStart w:id="1" w:name="_Toc59549655"/>
       <w:r>
         <w:rPr>
           <w:rFonts w:asciiTheme="majorEastAsia" w:eastAsiaTheme="majorEastAsia" w:hAnsiTheme="majorEastAsia" w:cstheme="majorHAnsi" w:hint="eastAsia"/>
@@ -1276,7 +888,7 @@
         <w:lastRenderedPageBreak/>
         <w:t>摘要</w:t>
       </w:r>
-      <w:bookmarkEnd w:id="2"/>
+      <w:bookmarkEnd w:id="1"/>
     </w:p>
     <w:p>
       <w:pPr>
@@ -1314,19 +926,47 @@
         <w:rPr>
           <w:rFonts w:ascii="Times New Roman" w:eastAsiaTheme="majorEastAsia" w:hAnsi="Times New Roman" w:cs="Times New Roman"/>
         </w:rPr>
-        <w:t>EDM-RoBERTa (Enhanc</w:t>
-      </w:r>
+        <w:t>EDM-</w:t>
+      </w:r>
+      <w:proofErr w:type="spellStart"/>
       <w:r>
         <w:rPr>
           <w:rFonts w:ascii="Times New Roman" w:eastAsiaTheme="majorEastAsia" w:hAnsi="Times New Roman" w:cs="Times New Roman"/>
         </w:rPr>
+        <w:t>RoBERTa</w:t>
+      </w:r>
+      <w:proofErr w:type="spellEnd"/>
+      <w:r>
+        <w:rPr>
+          <w:rFonts w:ascii="Times New Roman" w:eastAsiaTheme="majorEastAsia" w:hAnsi="Times New Roman" w:cs="Times New Roman"/>
+        </w:rPr>
+        <w:t xml:space="preserve"> (Enhanc</w:t>
+      </w:r>
+      <w:r>
+        <w:rPr>
+          <w:rFonts w:ascii="Times New Roman" w:eastAsiaTheme="majorEastAsia" w:hAnsi="Times New Roman" w:cs="Times New Roman"/>
+        </w:rPr>
         <w:t>ing</w:t>
       </w:r>
       <w:r>
         <w:rPr>
           <w:rFonts w:ascii="Times New Roman" w:eastAsiaTheme="majorEastAsia" w:hAnsi="Times New Roman" w:cs="Times New Roman"/>
         </w:rPr>
-        <w:t xml:space="preserve"> the Dependency Mechanism of RoBERTa)</w:t>
+        <w:t xml:space="preserve"> the Dependency Mechanism of </w:t>
+      </w:r>
+      <w:proofErr w:type="spellStart"/>
+      <w:r>
+        <w:rPr>
+          <w:rFonts w:ascii="Times New Roman" w:eastAsiaTheme="majorEastAsia" w:hAnsi="Times New Roman" w:cs="Times New Roman"/>
+        </w:rPr>
+        <w:t>RoBERTa</w:t>
+      </w:r>
+      <w:proofErr w:type="spellEnd"/>
+      <w:r>
+        <w:rPr>
+          <w:rFonts w:ascii="Times New Roman" w:eastAsiaTheme="majorEastAsia" w:hAnsi="Times New Roman" w:cs="Times New Roman"/>
+        </w:rPr>
+        <w:t>)</w:t>
       </w:r>
       <w:r>
         <w:rPr>
@@ -1430,12 +1070,14 @@
         </w:rPr>
         <w:t xml:space="preserve"> </w:t>
       </w:r>
+      <w:proofErr w:type="spellStart"/>
       <w:r>
         <w:rPr>
           <w:rFonts w:ascii="Times New Roman" w:eastAsiaTheme="majorEastAsia" w:hAnsi="Times New Roman" w:cs="Times New Roman"/>
         </w:rPr>
         <w:t>RoBERTa</w:t>
       </w:r>
+      <w:proofErr w:type="spellEnd"/>
       <w:r>
         <w:rPr>
           <w:rFonts w:asciiTheme="majorEastAsia" w:eastAsiaTheme="majorEastAsia" w:hAnsiTheme="majorEastAsia" w:cs="Times New Roman"/>
@@ -1661,36 +1303,42 @@
         </w:rPr>
         <w:t>、</w:t>
       </w:r>
+      <w:proofErr w:type="spellStart"/>
       <w:r>
         <w:rPr>
           <w:rFonts w:ascii="Times New Roman" w:eastAsiaTheme="majorEastAsia" w:hAnsi="Times New Roman" w:cs="Times New Roman"/>
         </w:rPr>
         <w:t>RoBERTa</w:t>
       </w:r>
+      <w:proofErr w:type="spellEnd"/>
       <w:r>
         <w:rPr>
           <w:rFonts w:ascii="Times New Roman" w:eastAsiaTheme="majorEastAsia" w:hAnsi="Times New Roman" w:cs="Times New Roman"/>
         </w:rPr>
         <w:t>、</w:t>
       </w:r>
+      <w:proofErr w:type="spellStart"/>
       <w:r>
         <w:rPr>
           <w:rFonts w:ascii="Times New Roman" w:eastAsiaTheme="majorEastAsia" w:hAnsi="Times New Roman" w:cs="Times New Roman"/>
         </w:rPr>
         <w:t>XLNet</w:t>
       </w:r>
+      <w:proofErr w:type="spellEnd"/>
       <w:r>
         <w:rPr>
           <w:rFonts w:ascii="Times New Roman" w:eastAsiaTheme="majorEastAsia" w:hAnsi="Times New Roman" w:cs="Times New Roman"/>
         </w:rPr>
         <w:t>、</w:t>
       </w:r>
+      <w:proofErr w:type="spellStart"/>
       <w:r>
         <w:rPr>
           <w:rFonts w:ascii="Times New Roman" w:eastAsiaTheme="majorEastAsia" w:hAnsi="Times New Roman" w:cs="Times New Roman"/>
         </w:rPr>
         <w:t>DistilBERT</w:t>
       </w:r>
+      <w:proofErr w:type="spellEnd"/>
       <w:r>
         <w:rPr>
           <w:rFonts w:asciiTheme="majorEastAsia" w:eastAsiaTheme="majorEastAsia" w:hAnsiTheme="majorEastAsia" w:cs="Times New Roman"/>
@@ -2009,7 +1657,7 @@
         <w:shd w:val="clear" w:color="auto" w:fill="FFFFFF"/>
         <w:spacing w:line="480" w:lineRule="auto"/>
         <w:rPr>
-          <w:rFonts w:asciiTheme="majorEastAsia" w:eastAsiaTheme="majorEastAsia" w:hAnsiTheme="majorEastAsia" w:cs="Times New Roman" w:hint="eastAsia"/>
+          <w:rFonts w:asciiTheme="majorEastAsia" w:eastAsiaTheme="majorEastAsia" w:hAnsiTheme="majorEastAsia" w:cs="Times New Roman"/>
           <w:sz w:val="28"/>
           <w:szCs w:val="28"/>
         </w:rPr>
@@ -2045,7 +1693,7 @@
           <w:szCs w:val="32"/>
         </w:rPr>
       </w:pPr>
-      <w:bookmarkStart w:id="3" w:name="_Toc59549656"/>
+      <w:bookmarkStart w:id="2" w:name="_Toc59549656"/>
       <w:r>
         <w:rPr>
           <w:rFonts w:asciiTheme="majorEastAsia" w:eastAsiaTheme="majorEastAsia" w:hAnsiTheme="majorEastAsia" w:hint="eastAsia"/>
@@ -2057,7 +1705,7 @@
         <w:lastRenderedPageBreak/>
         <w:t>研究動機與研究問題</w:t>
       </w:r>
-      <w:bookmarkEnd w:id="3"/>
+      <w:bookmarkEnd w:id="2"/>
     </w:p>
     <w:p>
       <w:pPr>
@@ -3420,6 +3068,7 @@
         </w:rPr>
         <w:t>、</w:t>
       </w:r>
+      <w:proofErr w:type="spellStart"/>
       <w:r>
         <w:rPr>
           <w:rFonts w:ascii="Times New Roman" w:eastAsiaTheme="majorEastAsia" w:hAnsi="Times New Roman" w:cs="Times New Roman"/>
@@ -3428,6 +3077,7 @@
         </w:rPr>
         <w:t>RoBERTa</w:t>
       </w:r>
+      <w:proofErr w:type="spellEnd"/>
       <w:r>
         <w:rPr>
           <w:rFonts w:ascii="Times New Roman" w:eastAsiaTheme="majorEastAsia" w:hAnsi="Times New Roman" w:cs="Times New Roman" w:hint="eastAsia"/>
@@ -3436,6 +3086,7 @@
         </w:rPr>
         <w:t>、</w:t>
       </w:r>
+      <w:proofErr w:type="spellStart"/>
       <w:r>
         <w:rPr>
           <w:rFonts w:ascii="Times New Roman" w:eastAsiaTheme="majorEastAsia" w:hAnsi="Times New Roman" w:cs="Times New Roman"/>
@@ -3444,6 +3095,7 @@
         </w:rPr>
         <w:t>XLNet</w:t>
       </w:r>
+      <w:proofErr w:type="spellEnd"/>
       <w:r>
         <w:rPr>
           <w:rFonts w:ascii="Times New Roman" w:eastAsiaTheme="majorEastAsia" w:hAnsi="Times New Roman" w:cs="Times New Roman" w:hint="eastAsia"/>
@@ -3452,13 +3104,23 @@
         </w:rPr>
         <w:t>、</w:t>
       </w:r>
+      <w:proofErr w:type="spellStart"/>
       <w:r>
         <w:rPr>
           <w:rFonts w:ascii="Times New Roman" w:eastAsiaTheme="majorEastAsia" w:hAnsi="Times New Roman" w:cs="Times New Roman"/>
           <w:sz w:val="24"/>
           <w:szCs w:val="24"/>
         </w:rPr>
-        <w:t>DistilBERT)</w:t>
+        <w:t>DistilBERT</w:t>
+      </w:r>
+      <w:proofErr w:type="spellEnd"/>
+      <w:r>
+        <w:rPr>
+          <w:rFonts w:ascii="Times New Roman" w:eastAsiaTheme="majorEastAsia" w:hAnsi="Times New Roman" w:cs="Times New Roman"/>
+          <w:sz w:val="24"/>
+          <w:szCs w:val="24"/>
+        </w:rPr>
+        <w:t>)</w:t>
       </w:r>
       <w:r>
         <w:rPr>
@@ -3617,6 +3279,7 @@
         </w:rPr>
         <w:t>模型</w:t>
       </w:r>
+      <w:proofErr w:type="spellStart"/>
       <w:r>
         <w:rPr>
           <w:rFonts w:ascii="Times New Roman" w:eastAsiaTheme="majorEastAsia" w:hAnsi="Times New Roman" w:cs="Times New Roman"/>
@@ -3625,6 +3288,7 @@
         </w:rPr>
         <w:t>RoBERTa</w:t>
       </w:r>
+      <w:proofErr w:type="spellEnd"/>
       <w:r>
         <w:rPr>
           <w:rFonts w:asciiTheme="majorEastAsia" w:eastAsiaTheme="majorEastAsia" w:hAnsiTheme="majorEastAsia" w:hint="eastAsia"/>
@@ -3929,7 +3593,7 @@
           <w:sz w:val="32"/>
         </w:rPr>
       </w:pPr>
-      <w:bookmarkStart w:id="4" w:name="_Toc59549657"/>
+      <w:bookmarkStart w:id="3" w:name="_Toc59549657"/>
       <w:r>
         <w:rPr>
           <w:rFonts w:asciiTheme="majorEastAsia" w:eastAsiaTheme="majorEastAsia" w:hAnsiTheme="majorEastAsia" w:hint="eastAsia"/>
@@ -3949,7 +3613,7 @@
         </w:rPr>
         <w:t>文獻回顧與探討</w:t>
       </w:r>
-      <w:bookmarkEnd w:id="4"/>
+      <w:bookmarkEnd w:id="3"/>
     </w:p>
     <w:p>
       <w:pPr>
@@ -4749,12 +4413,14 @@
         </w:rPr>
         <w:sym w:font="Symbol" w:char="F0D7"/>
       </w:r>
+      <w:proofErr w:type="spellStart"/>
       <w:r>
         <w:rPr>
           <w:rFonts w:eastAsiaTheme="majorEastAsia"/>
         </w:rPr>
         <w:t>kn</w:t>
       </w:r>
+      <w:proofErr w:type="spellEnd"/>
       <w:r>
         <w:rPr>
           <w:rFonts w:eastAsiaTheme="majorEastAsia"/>
@@ -4773,11 +4439,19 @@
         </w:rPr>
         <w:sym w:font="Symbol" w:char="F0D7"/>
       </w:r>
-      <w:r>
-        <w:rPr>
-          <w:rFonts w:eastAsiaTheme="majorEastAsia"/>
-        </w:rPr>
-        <w:t>kn……</w:t>
+      <w:proofErr w:type="spellStart"/>
+      <w:r>
+        <w:rPr>
+          <w:rFonts w:eastAsiaTheme="majorEastAsia"/>
+        </w:rPr>
+        <w:t>kn</w:t>
+      </w:r>
+      <w:proofErr w:type="spellEnd"/>
+      <w:r>
+        <w:rPr>
+          <w:rFonts w:eastAsiaTheme="majorEastAsia"/>
+        </w:rPr>
+        <w:t>……</w:t>
       </w:r>
       <w:r>
         <w:rPr>
@@ -4838,12 +4512,14 @@
         </w:rPr>
         <w:t>透過</w:t>
       </w:r>
+      <w:proofErr w:type="spellStart"/>
       <w:r>
         <w:rPr>
           <w:rFonts w:eastAsiaTheme="majorEastAsia"/>
         </w:rPr>
         <w:t>softmax</w:t>
       </w:r>
+      <w:proofErr w:type="spellEnd"/>
       <w:r>
         <w:rPr>
           <w:rFonts w:asciiTheme="majorEastAsia" w:eastAsiaTheme="majorEastAsia" w:hAnsiTheme="majorEastAsia" w:hint="eastAsia"/>
@@ -4863,12 +4539,14 @@
         </w:rPr>
         <w:t>顯示該單詞對目標單詞的相關性。將每個值向量乘以</w:t>
       </w:r>
+      <w:proofErr w:type="spellStart"/>
       <w:r>
         <w:rPr>
           <w:rFonts w:eastAsiaTheme="majorEastAsia"/>
         </w:rPr>
         <w:t>softmax</w:t>
       </w:r>
+      <w:proofErr w:type="spellEnd"/>
       <w:r>
         <w:rPr>
           <w:rFonts w:asciiTheme="majorEastAsia" w:eastAsiaTheme="majorEastAsia" w:hAnsiTheme="majorEastAsia" w:hint="eastAsia"/>
@@ -5661,7 +5339,7 @@
         </w:rPr>
         <w:t>被用到</w:t>
       </w:r>
-      <w:bookmarkStart w:id="5" w:name="_Hlk33266402"/>
+      <w:bookmarkStart w:id="4" w:name="_Hlk33266402"/>
       <w:r>
         <w:rPr>
           <w:rFonts w:asciiTheme="majorEastAsia" w:eastAsiaTheme="majorEastAsia" w:hAnsiTheme="majorEastAsia" w:cs="PingFang TC" w:hint="eastAsia"/>
@@ -5686,7 +5364,7 @@
         </w:rPr>
         <w:t>。</w:t>
       </w:r>
-      <w:bookmarkEnd w:id="5"/>
+      <w:bookmarkEnd w:id="4"/>
     </w:p>
     <w:p>
       <w:pPr>
@@ -8114,8 +7792,17 @@
           <w:rFonts w:eastAsiaTheme="majorEastAsia"/>
           <w:lang w:eastAsia="zh-TW"/>
         </w:rPr>
-        <w:t xml:space="preserve"> RoBERTa</w:t>
-      </w:r>
+        <w:t xml:space="preserve"> </w:t>
+      </w:r>
+      <w:proofErr w:type="spellStart"/>
+      <w:r>
+        <w:rPr>
+          <w:rFonts w:eastAsiaTheme="majorEastAsia"/>
+          <w:lang w:eastAsia="zh-TW"/>
+        </w:rPr>
+        <w:t>RoBERTa</w:t>
+      </w:r>
+      <w:proofErr w:type="spellEnd"/>
       <w:r>
         <w:rPr>
           <w:rFonts w:eastAsiaTheme="majorEastAsia" w:hint="eastAsia"/>
@@ -8220,7 +7907,7 @@
         </w:rPr>
         <w:t>以語言模型預訓練方法訓練出對自然語言有相當程度理解之語言模型</w:t>
       </w:r>
-      <w:bookmarkStart w:id="6" w:name="_Hlk31720659"/>
+      <w:bookmarkStart w:id="5" w:name="_Hlk31720659"/>
       <w:r>
         <w:rPr>
           <w:rFonts w:asciiTheme="majorEastAsia" w:eastAsiaTheme="majorEastAsia" w:hAnsiTheme="majorEastAsia" w:cs="Microsoft JhengHei" w:hint="eastAsia"/>
@@ -8230,7 +7917,7 @@
         </w:rPr>
         <w:t>，</w:t>
       </w:r>
-      <w:bookmarkEnd w:id="6"/>
+      <w:bookmarkEnd w:id="5"/>
       <w:r>
         <w:rPr>
           <w:rFonts w:asciiTheme="majorEastAsia" w:eastAsiaTheme="majorEastAsia" w:hAnsiTheme="majorEastAsia" w:cs="Microsoft JhengHei" w:hint="eastAsia"/>
@@ -8585,6 +8272,7 @@
         </w:rPr>
         <w:t xml:space="preserve"> </w:t>
       </w:r>
+      <w:proofErr w:type="spellStart"/>
       <w:r>
         <w:rPr>
           <w:rFonts w:ascii="Times New Roman" w:eastAsiaTheme="majorEastAsia" w:hAnsi="Times New Roman" w:cs="Times New Roman" w:hint="eastAsia"/>
@@ -8603,6 +8291,7 @@
         </w:rPr>
         <w:t>oftmax</w:t>
       </w:r>
+      <w:proofErr w:type="spellEnd"/>
       <w:r>
         <w:rPr>
           <w:rFonts w:ascii="Times New Roman" w:eastAsiaTheme="majorEastAsia" w:hAnsi="Times New Roman" w:cs="Times New Roman" w:hint="eastAsia"/>
@@ -10320,6 +10009,7 @@
         </w:rPr>
         <w:t>函數</w:t>
       </w:r>
+      <w:proofErr w:type="spellStart"/>
       <w:r>
         <w:rPr>
           <w:rFonts w:eastAsiaTheme="majorEastAsia"/>
@@ -10327,6 +10017,7 @@
         </w:rPr>
         <w:t>GeLU</w:t>
       </w:r>
+      <w:proofErr w:type="spellEnd"/>
       <w:r>
         <w:rPr>
           <w:rFonts w:asciiTheme="majorEastAsia" w:eastAsiaTheme="majorEastAsia" w:hAnsiTheme="majorEastAsia" w:cs="PingFang TC" w:hint="eastAsia"/>
@@ -10640,6 +10331,7 @@
         <w:lastRenderedPageBreak/>
         <w:t>五、</w:t>
       </w:r>
+      <w:proofErr w:type="spellStart"/>
       <w:r>
         <w:rPr>
           <w:rFonts w:ascii="Times New Roman" w:eastAsiaTheme="majorEastAsia" w:hAnsi="Times New Roman" w:cs="Times New Roman"/>
@@ -10648,7 +10340,18 @@
           <w:sz w:val="28"/>
           <w:szCs w:val="28"/>
         </w:rPr>
-        <w:t xml:space="preserve">RoBERTa: </w:t>
+        <w:t>RoBERTa</w:t>
+      </w:r>
+      <w:proofErr w:type="spellEnd"/>
+      <w:r>
+        <w:rPr>
+          <w:rFonts w:ascii="Times New Roman" w:eastAsiaTheme="majorEastAsia" w:hAnsi="Times New Roman" w:cs="Times New Roman"/>
+          <w:b/>
+          <w:color w:val="000000"/>
+          <w:sz w:val="28"/>
+          <w:szCs w:val="28"/>
+        </w:rPr>
+        <w:t xml:space="preserve">: </w:t>
       </w:r>
       <w:r>
         <w:rPr>
@@ -10680,6 +10383,7 @@
           <w:szCs w:val="26"/>
         </w:rPr>
       </w:pPr>
+      <w:proofErr w:type="spellStart"/>
       <w:r>
         <w:rPr>
           <w:rFonts w:eastAsiaTheme="majorEastAsia"/>
@@ -10690,6 +10394,7 @@
         </w:rPr>
         <w:t>RoBERTa</w:t>
       </w:r>
+      <w:proofErr w:type="spellEnd"/>
       <w:r>
         <w:rPr>
           <w:rFonts w:eastAsiaTheme="majorEastAsia"/>
@@ -10949,6 +10654,7 @@
         </w:rPr>
         <w:t xml:space="preserve">在於其自身訓練不足，因此 </w:t>
       </w:r>
+      <w:proofErr w:type="spellStart"/>
       <w:r>
         <w:rPr>
           <w:rFonts w:eastAsiaTheme="majorEastAsia"/>
@@ -10957,6 +10663,7 @@
         </w:rPr>
         <w:t>RoBERTa</w:t>
       </w:r>
+      <w:proofErr w:type="spellEnd"/>
       <w:r>
         <w:rPr>
           <w:rFonts w:asciiTheme="majorEastAsia" w:eastAsiaTheme="majorEastAsia" w:hAnsiTheme="majorEastAsia"/>
@@ -11106,6 +10813,7 @@
         </w:rPr>
         <w:t>然而，</w:t>
       </w:r>
+      <w:proofErr w:type="spellStart"/>
       <w:r>
         <w:rPr>
           <w:rFonts w:eastAsiaTheme="majorEastAsia"/>
@@ -11114,6 +10822,7 @@
         </w:rPr>
         <w:t>RoBERTa</w:t>
       </w:r>
+      <w:proofErr w:type="spellEnd"/>
       <w:r>
         <w:rPr>
           <w:rFonts w:asciiTheme="majorEastAsia" w:eastAsiaTheme="majorEastAsia" w:hAnsiTheme="majorEastAsia" w:hint="eastAsia"/>
@@ -11487,6 +11196,7 @@
         </w:rPr>
         <w:t>，</w:t>
       </w:r>
+      <w:proofErr w:type="spellStart"/>
       <w:r>
         <w:rPr>
           <w:rFonts w:ascii="Times New Roman" w:eastAsiaTheme="majorEastAsia" w:hAnsi="Times New Roman" w:cs="Times New Roman"/>
@@ -11495,7 +11205,18 @@
           <w:sz w:val="24"/>
           <w:szCs w:val="24"/>
         </w:rPr>
-        <w:t xml:space="preserve">RoBERTa </w:t>
+        <w:t>RoBERTa</w:t>
+      </w:r>
+      <w:proofErr w:type="spellEnd"/>
+      <w:r>
+        <w:rPr>
+          <w:rFonts w:ascii="Times New Roman" w:eastAsiaTheme="majorEastAsia" w:hAnsi="Times New Roman" w:cs="Times New Roman"/>
+          <w:bCs/>
+          <w:color w:val="000000"/>
+          <w:sz w:val="24"/>
+          <w:szCs w:val="24"/>
+        </w:rPr>
+        <w:t xml:space="preserve"> </w:t>
       </w:r>
       <w:r>
         <w:rPr>
@@ -11762,7 +11483,7 @@
         </w:rPr>
         <w:t xml:space="preserve">                           </w:t>
       </w:r>
-      <w:bookmarkStart w:id="7" w:name="_Toc59549658"/>
+      <w:bookmarkStart w:id="6" w:name="_Toc59549658"/>
       <w:r>
         <w:rPr>
           <w:rFonts w:asciiTheme="majorEastAsia" w:eastAsiaTheme="majorEastAsia" w:hAnsiTheme="majorEastAsia" w:hint="eastAsia"/>
@@ -11783,7 +11504,7 @@
         </w:rPr>
         <w:t>資料集來源</w:t>
       </w:r>
-      <w:bookmarkEnd w:id="7"/>
+      <w:bookmarkEnd w:id="6"/>
     </w:p>
     <w:p>
       <w:pPr>
@@ -12876,7 +12597,7 @@
           <w:szCs w:val="32"/>
         </w:rPr>
       </w:pPr>
-      <w:bookmarkStart w:id="8" w:name="_Toc59549659"/>
+      <w:bookmarkStart w:id="7" w:name="_Toc59549659"/>
       <w:r>
         <w:rPr>
           <w:rFonts w:asciiTheme="majorEastAsia" w:eastAsiaTheme="majorEastAsia" w:hAnsiTheme="majorEastAsia" w:hint="eastAsia"/>
@@ -12898,7 +12619,7 @@
         </w:rPr>
         <w:t>研究方法及步驟</w:t>
       </w:r>
-      <w:bookmarkEnd w:id="8"/>
+      <w:bookmarkEnd w:id="7"/>
     </w:p>
     <w:p>
       <w:pPr>
@@ -13511,7 +13232,7 @@
           <w:szCs w:val="16"/>
         </w:rPr>
       </w:pPr>
-      <w:bookmarkStart w:id="9" w:name="_Hlk33279499"/>
+      <w:bookmarkStart w:id="8" w:name="_Hlk33279499"/>
       <w:r>
         <w:rPr>
           <w:rFonts w:asciiTheme="majorEastAsia" w:eastAsiaTheme="majorEastAsia" w:hAnsiTheme="majorEastAsia" w:cs="PingFang TC" w:hint="eastAsia"/>
@@ -13617,7 +13338,7 @@
         <w:br/>
       </w:r>
     </w:p>
-    <w:bookmarkEnd w:id="9"/>
+    <w:bookmarkEnd w:id="8"/>
     <w:p>
       <w:pPr>
         <w:pStyle w:val="ListParagraph"/>
@@ -14033,8 +13754,18 @@
           <w:sz w:val="16"/>
           <w:szCs w:val="16"/>
         </w:rPr>
-        <w:t>Faiza Khattak</w:t>
-      </w:r>
+        <w:t xml:space="preserve">Faiza </w:t>
+      </w:r>
+      <w:proofErr w:type="spellStart"/>
+      <w:r>
+        <w:rPr>
+          <w:rFonts w:ascii="Times New Roman" w:eastAsiaTheme="majorEastAsia" w:hAnsi="Times New Roman" w:cs="Times New Roman"/>
+          <w:sz w:val="16"/>
+          <w:szCs w:val="16"/>
+        </w:rPr>
+        <w:t>Khattak</w:t>
+      </w:r>
+      <w:proofErr w:type="spellEnd"/>
     </w:p>
     <w:p>
       <w:pPr>
@@ -14399,8 +14130,49 @@
           <w:rFonts w:eastAsiaTheme="majorEastAsia"/>
           <w:lang w:eastAsia="zh-TW"/>
         </w:rPr>
-        <w:t xml:space="preserve"> BERT, RoBERTa, XLNet, DistilBERT</w:t>
-      </w:r>
+        <w:t xml:space="preserve"> BERT, </w:t>
+      </w:r>
+      <w:proofErr w:type="spellStart"/>
+      <w:r>
+        <w:rPr>
+          <w:rFonts w:eastAsiaTheme="majorEastAsia"/>
+          <w:lang w:eastAsia="zh-TW"/>
+        </w:rPr>
+        <w:t>RoBERTa</w:t>
+      </w:r>
+      <w:proofErr w:type="spellEnd"/>
+      <w:r>
+        <w:rPr>
+          <w:rFonts w:eastAsiaTheme="majorEastAsia"/>
+          <w:lang w:eastAsia="zh-TW"/>
+        </w:rPr>
+        <w:t xml:space="preserve">, </w:t>
+      </w:r>
+      <w:proofErr w:type="spellStart"/>
+      <w:r>
+        <w:rPr>
+          <w:rFonts w:eastAsiaTheme="majorEastAsia"/>
+          <w:lang w:eastAsia="zh-TW"/>
+        </w:rPr>
+        <w:t>XLNet</w:t>
+      </w:r>
+      <w:proofErr w:type="spellEnd"/>
+      <w:r>
+        <w:rPr>
+          <w:rFonts w:eastAsiaTheme="majorEastAsia"/>
+          <w:lang w:eastAsia="zh-TW"/>
+        </w:rPr>
+        <w:t xml:space="preserve">, </w:t>
+      </w:r>
+      <w:proofErr w:type="spellStart"/>
+      <w:r>
+        <w:rPr>
+          <w:rFonts w:eastAsiaTheme="majorEastAsia"/>
+          <w:lang w:eastAsia="zh-TW"/>
+        </w:rPr>
+        <w:t>DistilBERT</w:t>
+      </w:r>
+      <w:proofErr w:type="spellEnd"/>
       <w:r>
         <w:rPr>
           <w:rFonts w:eastAsiaTheme="majorEastAsia" w:hint="eastAsia"/>
@@ -14478,6 +14250,7 @@
         </w:rPr>
         <w:t xml:space="preserve">之 </w:t>
       </w:r>
+      <w:proofErr w:type="spellStart"/>
       <w:r>
         <w:rPr>
           <w:rFonts w:eastAsiaTheme="majorEastAsia"/>
@@ -14485,6 +14258,7 @@
         </w:rPr>
         <w:t>RoBERTa</w:t>
       </w:r>
+      <w:proofErr w:type="spellEnd"/>
       <w:r>
         <w:rPr>
           <w:rFonts w:asciiTheme="majorEastAsia" w:eastAsiaTheme="majorEastAsia" w:hAnsiTheme="majorEastAsia"/>
@@ -14933,8 +14707,9 @@
           <w:sz w:val="20"/>
           <w:szCs w:val="20"/>
         </w:rPr>
-        <w:t xml:space="preserve">EDM-RoBERTa </w:t>
-      </w:r>
+        <w:t>EDM-</w:t>
+      </w:r>
+      <w:proofErr w:type="spellStart"/>
       <w:r>
         <w:rPr>
           <w:rFonts w:asciiTheme="majorEastAsia" w:eastAsiaTheme="majorEastAsia" w:hAnsiTheme="majorEastAsia"/>
@@ -14943,11 +14718,12 @@
           <w:sz w:val="20"/>
           <w:szCs w:val="20"/>
         </w:rPr>
-        <w:t xml:space="preserve">                                  </w:t>
-      </w:r>
-      <w:r>
-        <w:rPr>
-          <w:rFonts w:asciiTheme="majorEastAsia" w:eastAsiaTheme="majorEastAsia" w:hAnsiTheme="majorEastAsia" w:hint="eastAsia"/>
+        <w:t>RoBERTa</w:t>
+      </w:r>
+      <w:proofErr w:type="spellEnd"/>
+      <w:r>
+        <w:rPr>
+          <w:rFonts w:asciiTheme="majorEastAsia" w:eastAsiaTheme="majorEastAsia" w:hAnsiTheme="majorEastAsia"/>
           <w:b/>
           <w:bCs/>
           <w:sz w:val="20"/>
@@ -14963,7 +14739,17 @@
           <w:sz w:val="20"/>
           <w:szCs w:val="20"/>
         </w:rPr>
-        <w:br/>
+        <w:t xml:space="preserve">                                  </w:t>
+      </w:r>
+      <w:r>
+        <w:rPr>
+          <w:rFonts w:asciiTheme="majorEastAsia" w:eastAsiaTheme="majorEastAsia" w:hAnsiTheme="majorEastAsia" w:hint="eastAsia"/>
+          <w:b/>
+          <w:bCs/>
+          <w:sz w:val="20"/>
+          <w:szCs w:val="20"/>
+        </w:rPr>
+        <w:t xml:space="preserve"> </w:t>
       </w:r>
       <w:r>
         <w:rPr>
@@ -14977,13 +14763,13 @@
       </w:r>
       <w:r>
         <w:rPr>
-          <w:rFonts w:asciiTheme="majorEastAsia" w:eastAsiaTheme="majorEastAsia" w:hAnsiTheme="majorEastAsia" w:hint="eastAsia"/>
+          <w:rFonts w:asciiTheme="majorEastAsia" w:eastAsiaTheme="majorEastAsia" w:hAnsiTheme="majorEastAsia"/>
           <w:b/>
           <w:bCs/>
           <w:sz w:val="20"/>
           <w:szCs w:val="20"/>
         </w:rPr>
-        <w:t>&lt;&lt;以</w:t>
+        <w:br/>
       </w:r>
       <w:r>
         <w:rPr>
@@ -14993,6 +14779,16 @@
           <w:sz w:val="20"/>
           <w:szCs w:val="20"/>
         </w:rPr>
+        <w:t>&lt;&lt;以</w:t>
+      </w:r>
+      <w:r>
+        <w:rPr>
+          <w:rFonts w:asciiTheme="majorEastAsia" w:eastAsiaTheme="majorEastAsia" w:hAnsiTheme="majorEastAsia" w:hint="eastAsia"/>
+          <w:b/>
+          <w:bCs/>
+          <w:sz w:val="20"/>
+          <w:szCs w:val="20"/>
+        </w:rPr>
         <w:t>E</w:t>
       </w:r>
       <w:r>
@@ -15003,8 +14799,20 @@
           <w:sz w:val="20"/>
           <w:szCs w:val="20"/>
         </w:rPr>
-        <w:t>DM-RoBERTa</w:t>
-      </w:r>
+        <w:t>DM-</w:t>
+      </w:r>
+      <w:proofErr w:type="spellStart"/>
+      <w:r>
+        <w:rPr>
+          <w:rFonts w:asciiTheme="majorEastAsia" w:eastAsiaTheme="majorEastAsia" w:hAnsiTheme="majorEastAsia"/>
+          <w:b/>
+          <w:bCs/>
+          <w:sz w:val="20"/>
+          <w:szCs w:val="20"/>
+        </w:rPr>
+        <w:t>RoBERTa</w:t>
+      </w:r>
+      <w:proofErr w:type="spellEnd"/>
       <w:r>
         <w:rPr>
           <w:rFonts w:asciiTheme="majorEastAsia" w:eastAsiaTheme="majorEastAsia" w:hAnsiTheme="majorEastAsia" w:hint="eastAsia"/>
@@ -15251,8 +15059,20 @@
           <w:sz w:val="20"/>
           <w:szCs w:val="20"/>
         </w:rPr>
-        <w:t>DM-RoBERTa</w:t>
-      </w:r>
+        <w:t>DM-</w:t>
+      </w:r>
+      <w:proofErr w:type="spellStart"/>
+      <w:r>
+        <w:rPr>
+          <w:rFonts w:asciiTheme="majorEastAsia" w:eastAsiaTheme="majorEastAsia" w:hAnsiTheme="majorEastAsia"/>
+          <w:b/>
+          <w:bCs/>
+          <w:sz w:val="20"/>
+          <w:szCs w:val="20"/>
+        </w:rPr>
+        <w:t>RoBERTa</w:t>
+      </w:r>
+      <w:proofErr w:type="spellEnd"/>
       <w:r>
         <w:rPr>
           <w:rFonts w:asciiTheme="majorEastAsia" w:eastAsiaTheme="majorEastAsia" w:hAnsiTheme="majorEastAsia" w:hint="eastAsia"/>
@@ -15358,8 +15178,20 @@
           <w:sz w:val="20"/>
           <w:szCs w:val="20"/>
         </w:rPr>
-        <w:t>EDM-RoBERTa</w:t>
-      </w:r>
+        <w:t>EDM-</w:t>
+      </w:r>
+      <w:proofErr w:type="spellStart"/>
+      <w:r>
+        <w:rPr>
+          <w:rFonts w:ascii="Times New Roman" w:eastAsiaTheme="majorEastAsia" w:hAnsi="Times New Roman" w:cs="Times New Roman"/>
+          <w:b/>
+          <w:bCs/>
+          <w:sz w:val="20"/>
+          <w:szCs w:val="20"/>
+        </w:rPr>
+        <w:t>RoBERTa</w:t>
+      </w:r>
+      <w:proofErr w:type="spellEnd"/>
       <w:r>
         <w:rPr>
           <w:rFonts w:ascii="Times New Roman" w:eastAsiaTheme="majorEastAsia" w:hAnsi="Times New Roman" w:cs="Times New Roman" w:hint="eastAsia"/>
@@ -15484,8 +15316,18 @@
           <w:sz w:val="24"/>
           <w:szCs w:val="24"/>
         </w:rPr>
-        <w:t>EDM-RoBERTa</w:t>
-      </w:r>
+        <w:t>EDM-</w:t>
+      </w:r>
+      <w:proofErr w:type="spellStart"/>
+      <w:r>
+        <w:rPr>
+          <w:rFonts w:ascii="Times New Roman" w:eastAsiaTheme="majorEastAsia" w:hAnsi="Times New Roman" w:cs="Times New Roman"/>
+          <w:sz w:val="24"/>
+          <w:szCs w:val="24"/>
+        </w:rPr>
+        <w:t>RoBERTa</w:t>
+      </w:r>
+      <w:proofErr w:type="spellEnd"/>
       <w:r>
         <w:rPr>
           <w:rFonts w:asciiTheme="majorEastAsia" w:eastAsiaTheme="majorEastAsia" w:hAnsiTheme="majorEastAsia" w:hint="eastAsia"/>
@@ -15592,7 +15434,23 @@
                 <w:rFonts w:ascii="Times New Roman" w:eastAsiaTheme="majorEastAsia" w:hAnsi="Times New Roman" w:cs="Times New Roman"/>
                 <w:sz w:val="22"/>
               </w:rPr>
-              <w:t>Google Colaboratory Pro</w:t>
+              <w:t xml:space="preserve">Google </w:t>
+            </w:r>
+            <w:proofErr w:type="spellStart"/>
+            <w:r>
+              <w:rPr>
+                <w:rFonts w:ascii="Times New Roman" w:eastAsiaTheme="majorEastAsia" w:hAnsi="Times New Roman" w:cs="Times New Roman"/>
+                <w:sz w:val="22"/>
+              </w:rPr>
+              <w:t>Colaboratory</w:t>
+            </w:r>
+            <w:proofErr w:type="spellEnd"/>
+            <w:r>
+              <w:rPr>
+                <w:rFonts w:ascii="Times New Roman" w:eastAsiaTheme="majorEastAsia" w:hAnsi="Times New Roman" w:cs="Times New Roman"/>
+                <w:sz w:val="22"/>
+              </w:rPr>
+              <w:t xml:space="preserve"> Pro</w:t>
             </w:r>
           </w:p>
         </w:tc>
@@ -16057,12 +15915,37 @@
               </w:rPr>
               <w:t xml:space="preserve">Environments: </w:t>
             </w:r>
+            <w:proofErr w:type="spellStart"/>
             <w:r>
               <w:rPr>
                 <w:rFonts w:ascii="Times New Roman" w:eastAsiaTheme="majorEastAsia" w:hAnsi="Times New Roman" w:cs="Times New Roman"/>
                 <w:sz w:val="22"/>
               </w:rPr>
-              <w:t>CreateML, Tensorflow-mac</w:t>
+              <w:t>CreateML</w:t>
+            </w:r>
+            <w:proofErr w:type="spellEnd"/>
+            <w:r>
+              <w:rPr>
+                <w:rFonts w:ascii="Times New Roman" w:eastAsiaTheme="majorEastAsia" w:hAnsi="Times New Roman" w:cs="Times New Roman"/>
+                <w:sz w:val="22"/>
+              </w:rPr>
+              <w:t xml:space="preserve">, </w:t>
+            </w:r>
+            <w:proofErr w:type="spellStart"/>
+            <w:r>
+              <w:rPr>
+                <w:rFonts w:ascii="Times New Roman" w:eastAsiaTheme="majorEastAsia" w:hAnsi="Times New Roman" w:cs="Times New Roman"/>
+                <w:sz w:val="22"/>
+              </w:rPr>
+              <w:t>Tensorflow</w:t>
+            </w:r>
+            <w:proofErr w:type="spellEnd"/>
+            <w:r>
+              <w:rPr>
+                <w:rFonts w:ascii="Times New Roman" w:eastAsiaTheme="majorEastAsia" w:hAnsi="Times New Roman" w:cs="Times New Roman"/>
+                <w:sz w:val="22"/>
+              </w:rPr>
+              <w:t>-mac</w:t>
             </w:r>
           </w:p>
           <w:p>
@@ -16144,7 +16027,7 @@
           <w:szCs w:val="24"/>
         </w:rPr>
       </w:pPr>
-      <w:bookmarkStart w:id="10" w:name="_Toc59549660"/>
+      <w:bookmarkStart w:id="9" w:name="_Toc59549660"/>
       <w:r>
         <w:rPr>
           <w:rFonts w:asciiTheme="majorEastAsia" w:eastAsiaTheme="majorEastAsia" w:hAnsiTheme="majorEastAsia" w:hint="eastAsia"/>
@@ -16156,7 +16039,7 @@
         <w:lastRenderedPageBreak/>
         <w:t>五、討論</w:t>
       </w:r>
-      <w:bookmarkEnd w:id="10"/>
+      <w:bookmarkEnd w:id="9"/>
     </w:p>
     <w:p>
       <w:pPr>
@@ -16230,8 +16113,18 @@
           <w:sz w:val="24"/>
           <w:szCs w:val="24"/>
         </w:rPr>
-        <w:t>EDM-RoBERTa</w:t>
-      </w:r>
+        <w:t>EDM-</w:t>
+      </w:r>
+      <w:proofErr w:type="spellStart"/>
+      <w:r>
+        <w:rPr>
+          <w:rFonts w:ascii="Times New Roman" w:eastAsiaTheme="majorEastAsia" w:hAnsi="Times New Roman" w:cs="Times New Roman"/>
+          <w:sz w:val="24"/>
+          <w:szCs w:val="24"/>
+        </w:rPr>
+        <w:t>RoBERTa</w:t>
+      </w:r>
+      <w:proofErr w:type="spellEnd"/>
       <w:r>
         <w:rPr>
           <w:rFonts w:asciiTheme="majorEastAsia" w:eastAsiaTheme="majorEastAsia" w:hAnsiTheme="majorEastAsia" w:cs="Times New Roman" w:hint="eastAsia"/>
@@ -16288,6 +16181,7 @@
         </w:rPr>
         <w:t>、</w:t>
       </w:r>
+      <w:proofErr w:type="spellStart"/>
       <w:r>
         <w:rPr>
           <w:rFonts w:ascii="Times New Roman" w:eastAsiaTheme="majorEastAsia" w:hAnsi="Times New Roman" w:cs="Times New Roman"/>
@@ -16296,6 +16190,7 @@
         </w:rPr>
         <w:t>RoBERTa</w:t>
       </w:r>
+      <w:proofErr w:type="spellEnd"/>
       <w:r>
         <w:rPr>
           <w:rFonts w:ascii="Times New Roman" w:eastAsiaTheme="majorEastAsia" w:hAnsi="Times New Roman" w:cs="Times New Roman"/>
@@ -16304,6 +16199,7 @@
         </w:rPr>
         <w:t>、</w:t>
       </w:r>
+      <w:proofErr w:type="spellStart"/>
       <w:r>
         <w:rPr>
           <w:rFonts w:ascii="Times New Roman" w:eastAsiaTheme="majorEastAsia" w:hAnsi="Times New Roman" w:cs="Times New Roman"/>
@@ -16312,6 +16208,7 @@
         </w:rPr>
         <w:t>DistilBERT</w:t>
       </w:r>
+      <w:proofErr w:type="spellEnd"/>
       <w:r>
         <w:rPr>
           <w:rFonts w:ascii="Times New Roman" w:eastAsiaTheme="majorEastAsia" w:hAnsi="Times New Roman" w:cs="Times New Roman"/>
@@ -16320,6 +16217,7 @@
         </w:rPr>
         <w:t>、</w:t>
       </w:r>
+      <w:proofErr w:type="spellStart"/>
       <w:r>
         <w:rPr>
           <w:rFonts w:ascii="Times New Roman" w:eastAsiaTheme="majorEastAsia" w:hAnsi="Times New Roman" w:cs="Times New Roman"/>
@@ -16328,6 +16226,7 @@
         </w:rPr>
         <w:t>XLNet</w:t>
       </w:r>
+      <w:proofErr w:type="spellEnd"/>
       <w:r>
         <w:rPr>
           <w:rFonts w:asciiTheme="majorEastAsia" w:eastAsiaTheme="majorEastAsia" w:hAnsiTheme="majorEastAsia" w:cs="Times New Roman"/>
@@ -16350,8 +16249,18 @@
           <w:sz w:val="24"/>
           <w:szCs w:val="24"/>
         </w:rPr>
-        <w:t>EDM-RoBERTa</w:t>
-      </w:r>
+        <w:t>EDM-</w:t>
+      </w:r>
+      <w:proofErr w:type="spellStart"/>
+      <w:r>
+        <w:rPr>
+          <w:rFonts w:ascii="Times New Roman" w:eastAsiaTheme="majorEastAsia" w:hAnsi="Times New Roman" w:cs="Times New Roman"/>
+          <w:sz w:val="24"/>
+          <w:szCs w:val="24"/>
+        </w:rPr>
+        <w:t>RoBERTa</w:t>
+      </w:r>
+      <w:proofErr w:type="spellEnd"/>
       <w:r>
         <w:rPr>
           <w:rFonts w:asciiTheme="majorEastAsia" w:eastAsiaTheme="majorEastAsia" w:hAnsiTheme="majorEastAsia" w:cs="Times New Roman" w:hint="eastAsia"/>
@@ -16632,7 +16541,7 @@
           <w:szCs w:val="32"/>
         </w:rPr>
       </w:pPr>
-      <w:bookmarkStart w:id="11" w:name="_Toc59549661"/>
+      <w:bookmarkStart w:id="10" w:name="_Toc59549661"/>
       <w:r>
         <w:rPr>
           <w:rFonts w:asciiTheme="majorEastAsia" w:eastAsiaTheme="majorEastAsia" w:hAnsiTheme="majorEastAsia" w:hint="eastAsia"/>
@@ -16644,7 +16553,7 @@
         <w:lastRenderedPageBreak/>
         <w:t>六、參考文獻</w:t>
       </w:r>
-      <w:bookmarkEnd w:id="11"/>
+      <w:bookmarkEnd w:id="10"/>
       <w:r>
         <w:rPr>
           <w:rFonts w:asciiTheme="majorEastAsia" w:eastAsiaTheme="majorEastAsia" w:hAnsiTheme="majorEastAsia"/>
@@ -16683,7 +16592,25 @@
           <w:color w:val="1A1A1A"/>
           <w:shd w:val="clear" w:color="auto" w:fill="FFFFFF"/>
         </w:rPr>
-        <w:t>BERT: Pre-training of Deep Bidirectional Transformers for Language Understanding. arXiv:</w:t>
+        <w:t xml:space="preserve">BERT: Pre-training of Deep Bidirectional Transformers for Language Understanding. </w:t>
+      </w:r>
+      <w:proofErr w:type="spellStart"/>
+      <w:r>
+        <w:rPr>
+          <w:rFonts w:eastAsiaTheme="majorEastAsia"/>
+          <w:color w:val="1A1A1A"/>
+          <w:shd w:val="clear" w:color="auto" w:fill="FFFFFF"/>
+        </w:rPr>
+        <w:t>arXiv</w:t>
+      </w:r>
+      <w:proofErr w:type="spellEnd"/>
+      <w:r>
+        <w:rPr>
+          <w:rFonts w:eastAsiaTheme="majorEastAsia"/>
+          <w:color w:val="1A1A1A"/>
+          <w:shd w:val="clear" w:color="auto" w:fill="FFFFFF"/>
+        </w:rPr>
+        <w:t>:</w:t>
       </w:r>
       <w:r>
         <w:rPr>
@@ -16718,7 +16645,61 @@
           <w:color w:val="1A1A1A"/>
           <w:shd w:val="clear" w:color="auto" w:fill="FFFFFF"/>
         </w:rPr>
-        <w:t xml:space="preserve">Ashish Vaswani, Noam Shazeer, Niki Parmar, Jacob Uszkoreit, Llion Jones, </w:t>
+        <w:t xml:space="preserve">Ashish Vaswani, Noam </w:t>
+      </w:r>
+      <w:proofErr w:type="spellStart"/>
+      <w:r>
+        <w:rPr>
+          <w:rFonts w:eastAsiaTheme="majorEastAsia"/>
+          <w:color w:val="1A1A1A"/>
+          <w:shd w:val="clear" w:color="auto" w:fill="FFFFFF"/>
+        </w:rPr>
+        <w:t>Shazeer</w:t>
+      </w:r>
+      <w:proofErr w:type="spellEnd"/>
+      <w:r>
+        <w:rPr>
+          <w:rFonts w:eastAsiaTheme="majorEastAsia"/>
+          <w:color w:val="1A1A1A"/>
+          <w:shd w:val="clear" w:color="auto" w:fill="FFFFFF"/>
+        </w:rPr>
+        <w:t xml:space="preserve">, Niki Parmar, Jacob </w:t>
+      </w:r>
+      <w:proofErr w:type="spellStart"/>
+      <w:r>
+        <w:rPr>
+          <w:rFonts w:eastAsiaTheme="majorEastAsia"/>
+          <w:color w:val="1A1A1A"/>
+          <w:shd w:val="clear" w:color="auto" w:fill="FFFFFF"/>
+        </w:rPr>
+        <w:t>Uszkoreit</w:t>
+      </w:r>
+      <w:proofErr w:type="spellEnd"/>
+      <w:r>
+        <w:rPr>
+          <w:rFonts w:eastAsiaTheme="majorEastAsia"/>
+          <w:color w:val="1A1A1A"/>
+          <w:shd w:val="clear" w:color="auto" w:fill="FFFFFF"/>
+        </w:rPr>
+        <w:t xml:space="preserve">, </w:t>
+      </w:r>
+      <w:proofErr w:type="spellStart"/>
+      <w:r>
+        <w:rPr>
+          <w:rFonts w:eastAsiaTheme="majorEastAsia"/>
+          <w:color w:val="1A1A1A"/>
+          <w:shd w:val="clear" w:color="auto" w:fill="FFFFFF"/>
+        </w:rPr>
+        <w:t>Llion</w:t>
+      </w:r>
+      <w:proofErr w:type="spellEnd"/>
+      <w:r>
+        <w:rPr>
+          <w:rFonts w:eastAsiaTheme="majorEastAsia"/>
+          <w:color w:val="1A1A1A"/>
+          <w:shd w:val="clear" w:color="auto" w:fill="FFFFFF"/>
+        </w:rPr>
+        <w:t xml:space="preserve"> Jones, </w:t>
       </w:r>
     </w:p>
     <w:p>
@@ -16736,7 +16717,81 @@
           <w:color w:val="1A1A1A"/>
           <w:shd w:val="clear" w:color="auto" w:fill="FFFFFF"/>
         </w:rPr>
-        <w:t>Aidan N.Gomez, Lukasz Kaiser and Illia Polosukhin. Attention Is All You Need. arXiv:</w:t>
+        <w:t xml:space="preserve">Aidan </w:t>
+      </w:r>
+      <w:proofErr w:type="spellStart"/>
+      <w:proofErr w:type="gramStart"/>
+      <w:r>
+        <w:rPr>
+          <w:rFonts w:eastAsiaTheme="majorEastAsia"/>
+          <w:color w:val="1A1A1A"/>
+          <w:shd w:val="clear" w:color="auto" w:fill="FFFFFF"/>
+        </w:rPr>
+        <w:t>N.Gomez</w:t>
+      </w:r>
+      <w:proofErr w:type="spellEnd"/>
+      <w:proofErr w:type="gramEnd"/>
+      <w:r>
+        <w:rPr>
+          <w:rFonts w:eastAsiaTheme="majorEastAsia"/>
+          <w:color w:val="1A1A1A"/>
+          <w:shd w:val="clear" w:color="auto" w:fill="FFFFFF"/>
+        </w:rPr>
+        <w:t xml:space="preserve">, Lukasz Kaiser and </w:t>
+      </w:r>
+      <w:proofErr w:type="spellStart"/>
+      <w:r>
+        <w:rPr>
+          <w:rFonts w:eastAsiaTheme="majorEastAsia"/>
+          <w:color w:val="1A1A1A"/>
+          <w:shd w:val="clear" w:color="auto" w:fill="FFFFFF"/>
+        </w:rPr>
+        <w:t>Illia</w:t>
+      </w:r>
+      <w:proofErr w:type="spellEnd"/>
+      <w:r>
+        <w:rPr>
+          <w:rFonts w:eastAsiaTheme="majorEastAsia"/>
+          <w:color w:val="1A1A1A"/>
+          <w:shd w:val="clear" w:color="auto" w:fill="FFFFFF"/>
+        </w:rPr>
+        <w:t xml:space="preserve"> </w:t>
+      </w:r>
+      <w:proofErr w:type="spellStart"/>
+      <w:r>
+        <w:rPr>
+          <w:rFonts w:eastAsiaTheme="majorEastAsia"/>
+          <w:color w:val="1A1A1A"/>
+          <w:shd w:val="clear" w:color="auto" w:fill="FFFFFF"/>
+        </w:rPr>
+        <w:t>Polosukhin</w:t>
+      </w:r>
+      <w:proofErr w:type="spellEnd"/>
+      <w:r>
+        <w:rPr>
+          <w:rFonts w:eastAsiaTheme="majorEastAsia"/>
+          <w:color w:val="1A1A1A"/>
+          <w:shd w:val="clear" w:color="auto" w:fill="FFFFFF"/>
+        </w:rPr>
+        <w:t xml:space="preserve">. Attention Is All You Need. </w:t>
+      </w:r>
+      <w:proofErr w:type="spellStart"/>
+      <w:r>
+        <w:rPr>
+          <w:rFonts w:eastAsiaTheme="majorEastAsia"/>
+          <w:color w:val="1A1A1A"/>
+          <w:shd w:val="clear" w:color="auto" w:fill="FFFFFF"/>
+        </w:rPr>
+        <w:t>arXiv</w:t>
+      </w:r>
+      <w:proofErr w:type="spellEnd"/>
+      <w:r>
+        <w:rPr>
+          <w:rFonts w:eastAsiaTheme="majorEastAsia"/>
+          <w:color w:val="1A1A1A"/>
+          <w:shd w:val="clear" w:color="auto" w:fill="FFFFFF"/>
+        </w:rPr>
+        <w:t>:</w:t>
       </w:r>
       <w:r>
         <w:rPr>
@@ -16771,7 +16826,25 @@
           <w:color w:val="1A1A1A"/>
           <w:shd w:val="clear" w:color="auto" w:fill="FFFFFF"/>
         </w:rPr>
-        <w:t>Yoav Goldberg. Assessing BERT’s Syntactic Abilities. arXiv:</w:t>
+        <w:t xml:space="preserve">Yoav Goldberg. Assessing BERT’s Syntactic Abilities. </w:t>
+      </w:r>
+      <w:proofErr w:type="spellStart"/>
+      <w:r>
+        <w:rPr>
+          <w:rFonts w:eastAsiaTheme="majorEastAsia"/>
+          <w:color w:val="1A1A1A"/>
+          <w:shd w:val="clear" w:color="auto" w:fill="FFFFFF"/>
+        </w:rPr>
+        <w:t>arXiv</w:t>
+      </w:r>
+      <w:proofErr w:type="spellEnd"/>
+      <w:r>
+        <w:rPr>
+          <w:rFonts w:eastAsiaTheme="majorEastAsia"/>
+          <w:color w:val="1A1A1A"/>
+          <w:shd w:val="clear" w:color="auto" w:fill="FFFFFF"/>
+        </w:rPr>
+        <w:t>:</w:t>
       </w:r>
       <w:r>
         <w:rPr>
@@ -16804,7 +16877,35 @@
         <w:rPr>
           <w:rFonts w:eastAsiaTheme="majorEastAsia"/>
         </w:rPr>
-        <w:t xml:space="preserve">Richard Socher, Alex Perelygin, Jean Y. Wu, Jason Chuang, </w:t>
+        <w:t xml:space="preserve">Richard </w:t>
+      </w:r>
+      <w:proofErr w:type="spellStart"/>
+      <w:r>
+        <w:rPr>
+          <w:rFonts w:eastAsiaTheme="majorEastAsia"/>
+        </w:rPr>
+        <w:t>Socher</w:t>
+      </w:r>
+      <w:proofErr w:type="spellEnd"/>
+      <w:r>
+        <w:rPr>
+          <w:rFonts w:eastAsiaTheme="majorEastAsia"/>
+        </w:rPr>
+        <w:t xml:space="preserve">, Alex </w:t>
+      </w:r>
+      <w:proofErr w:type="spellStart"/>
+      <w:r>
+        <w:rPr>
+          <w:rFonts w:eastAsiaTheme="majorEastAsia"/>
+        </w:rPr>
+        <w:t>Perelygin</w:t>
+      </w:r>
+      <w:proofErr w:type="spellEnd"/>
+      <w:r>
+        <w:rPr>
+          <w:rFonts w:eastAsiaTheme="majorEastAsia"/>
+        </w:rPr>
+        <w:t xml:space="preserve">, Jean Y. Wu, Jason Chuang, </w:t>
       </w:r>
     </w:p>
     <w:p>
@@ -16847,7 +16948,55 @@
           <w:rFonts w:eastAsiaTheme="majorEastAsia"/>
           <w:color w:val="000000"/>
         </w:rPr>
-        <w:t>Stephen Merity. Single Headed Attention RNN: Stop Thinking With Your Head. arXiv:</w:t>
+        <w:t xml:space="preserve">Stephen </w:t>
+      </w:r>
+      <w:proofErr w:type="spellStart"/>
+      <w:r>
+        <w:rPr>
+          <w:rFonts w:eastAsiaTheme="majorEastAsia"/>
+          <w:color w:val="000000"/>
+        </w:rPr>
+        <w:t>Merity</w:t>
+      </w:r>
+      <w:proofErr w:type="spellEnd"/>
+      <w:r>
+        <w:rPr>
+          <w:rFonts w:eastAsiaTheme="majorEastAsia"/>
+          <w:color w:val="000000"/>
+        </w:rPr>
+        <w:t xml:space="preserve">. Single Headed Attention RNN: Stop Thinking </w:t>
+      </w:r>
+      <w:proofErr w:type="gramStart"/>
+      <w:r>
+        <w:rPr>
+          <w:rFonts w:eastAsiaTheme="majorEastAsia"/>
+          <w:color w:val="000000"/>
+        </w:rPr>
+        <w:t>With</w:t>
+      </w:r>
+      <w:proofErr w:type="gramEnd"/>
+      <w:r>
+        <w:rPr>
+          <w:rFonts w:eastAsiaTheme="majorEastAsia"/>
+          <w:color w:val="000000"/>
+        </w:rPr>
+        <w:t xml:space="preserve"> Your Head. </w:t>
+      </w:r>
+      <w:proofErr w:type="spellStart"/>
+      <w:r>
+        <w:rPr>
+          <w:rFonts w:eastAsiaTheme="majorEastAsia"/>
+          <w:color w:val="000000"/>
+        </w:rPr>
+        <w:t>arXiv</w:t>
+      </w:r>
+      <w:proofErr w:type="spellEnd"/>
+      <w:r>
+        <w:rPr>
+          <w:rFonts w:eastAsiaTheme="majorEastAsia"/>
+          <w:color w:val="000000"/>
+        </w:rPr>
+        <w:t>:</w:t>
       </w:r>
       <w:r>
         <w:rPr>
@@ -16880,7 +17029,87 @@
           <w:rFonts w:eastAsiaTheme="majorEastAsia"/>
           <w:color w:val="000000"/>
         </w:rPr>
-        <w:t>Ilya Sutskever, Orial Vinyals and Quo V.Le. Sequence to Sequence Learning with Neural Networks. arXiv: 1409.3215v3, 2014.</w:t>
+        <w:t xml:space="preserve">Ilya </w:t>
+      </w:r>
+      <w:proofErr w:type="spellStart"/>
+      <w:r>
+        <w:rPr>
+          <w:rFonts w:eastAsiaTheme="majorEastAsia"/>
+          <w:color w:val="000000"/>
+        </w:rPr>
+        <w:t>Sutskever</w:t>
+      </w:r>
+      <w:proofErr w:type="spellEnd"/>
+      <w:r>
+        <w:rPr>
+          <w:rFonts w:eastAsiaTheme="majorEastAsia"/>
+          <w:color w:val="000000"/>
+        </w:rPr>
+        <w:t xml:space="preserve">, </w:t>
+      </w:r>
+      <w:proofErr w:type="spellStart"/>
+      <w:r>
+        <w:rPr>
+          <w:rFonts w:eastAsiaTheme="majorEastAsia"/>
+          <w:color w:val="000000"/>
+        </w:rPr>
+        <w:t>Orial</w:t>
+      </w:r>
+      <w:proofErr w:type="spellEnd"/>
+      <w:r>
+        <w:rPr>
+          <w:rFonts w:eastAsiaTheme="majorEastAsia"/>
+          <w:color w:val="000000"/>
+        </w:rPr>
+        <w:t xml:space="preserve"> </w:t>
+      </w:r>
+      <w:proofErr w:type="spellStart"/>
+      <w:r>
+        <w:rPr>
+          <w:rFonts w:eastAsiaTheme="majorEastAsia"/>
+          <w:color w:val="000000"/>
+        </w:rPr>
+        <w:t>Vinyals</w:t>
+      </w:r>
+      <w:proofErr w:type="spellEnd"/>
+      <w:r>
+        <w:rPr>
+          <w:rFonts w:eastAsiaTheme="majorEastAsia"/>
+          <w:color w:val="000000"/>
+        </w:rPr>
+        <w:t xml:space="preserve"> and Quo </w:t>
+      </w:r>
+      <w:proofErr w:type="spellStart"/>
+      <w:r>
+        <w:rPr>
+          <w:rFonts w:eastAsiaTheme="majorEastAsia"/>
+          <w:color w:val="000000"/>
+        </w:rPr>
+        <w:t>V.Le</w:t>
+      </w:r>
+      <w:proofErr w:type="spellEnd"/>
+      <w:r>
+        <w:rPr>
+          <w:rFonts w:eastAsiaTheme="majorEastAsia"/>
+          <w:color w:val="000000"/>
+        </w:rPr>
+        <w:t xml:space="preserve">. Sequence to Sequence Learning with Neural Networks. </w:t>
+      </w:r>
+      <w:proofErr w:type="spellStart"/>
+      <w:r>
+        <w:rPr>
+          <w:rFonts w:eastAsiaTheme="majorEastAsia"/>
+          <w:color w:val="000000"/>
+        </w:rPr>
+        <w:t>arXiv</w:t>
+      </w:r>
+      <w:proofErr w:type="spellEnd"/>
+      <w:r>
+        <w:rPr>
+          <w:rFonts w:eastAsiaTheme="majorEastAsia"/>
+          <w:color w:val="000000"/>
+        </w:rPr>
+        <w:t>: 1409.3215v3, 2014.</w:t>
       </w:r>
     </w:p>
     <w:p>
@@ -16900,7 +17129,55 @@
           <w:rFonts w:eastAsiaTheme="majorEastAsia"/>
           <w:color w:val="000000"/>
         </w:rPr>
-        <w:t>Nikita Kitaev, Lukasz Kaiser and Anselm Levskaya. Reformer: The Efficient Transformer. arXiv: 2001.04451v2, 2020.</w:t>
+        <w:t xml:space="preserve">Nikita </w:t>
+      </w:r>
+      <w:proofErr w:type="spellStart"/>
+      <w:r>
+        <w:rPr>
+          <w:rFonts w:eastAsiaTheme="majorEastAsia"/>
+          <w:color w:val="000000"/>
+        </w:rPr>
+        <w:t>Kitaev</w:t>
+      </w:r>
+      <w:proofErr w:type="spellEnd"/>
+      <w:r>
+        <w:rPr>
+          <w:rFonts w:eastAsiaTheme="majorEastAsia"/>
+          <w:color w:val="000000"/>
+        </w:rPr>
+        <w:t xml:space="preserve">, Lukasz Kaiser and Anselm </w:t>
+      </w:r>
+      <w:proofErr w:type="spellStart"/>
+      <w:r>
+        <w:rPr>
+          <w:rFonts w:eastAsiaTheme="majorEastAsia"/>
+          <w:color w:val="000000"/>
+        </w:rPr>
+        <w:t>Levskaya</w:t>
+      </w:r>
+      <w:proofErr w:type="spellEnd"/>
+      <w:r>
+        <w:rPr>
+          <w:rFonts w:eastAsiaTheme="majorEastAsia"/>
+          <w:color w:val="000000"/>
+        </w:rPr>
+        <w:t xml:space="preserve">. Reformer: The Efficient Transformer. </w:t>
+      </w:r>
+      <w:proofErr w:type="spellStart"/>
+      <w:r>
+        <w:rPr>
+          <w:rFonts w:eastAsiaTheme="majorEastAsia"/>
+          <w:color w:val="000000"/>
+        </w:rPr>
+        <w:t>arXiv</w:t>
+      </w:r>
+      <w:proofErr w:type="spellEnd"/>
+      <w:r>
+        <w:rPr>
+          <w:rFonts w:eastAsiaTheme="majorEastAsia"/>
+          <w:color w:val="000000"/>
+        </w:rPr>
+        <w:t>: 2001.04451v2, 2020.</w:t>
       </w:r>
     </w:p>
     <w:p>
@@ -16915,12 +17192,87 @@
           <w:rFonts w:eastAsiaTheme="majorEastAsia"/>
         </w:rPr>
       </w:pPr>
-      <w:r>
-        <w:rPr>
-          <w:rFonts w:eastAsiaTheme="majorEastAsia"/>
-          <w:color w:val="000000"/>
-        </w:rPr>
-        <w:t>Yonghui Wu, Mike Schuster, Zhifeng Chen, Quoc V.Le and Mohammad Norozui. Google’s Neural Machine Translation System: Bridging the Gap between Human and Machine Translation. arXiv: 1609.08144v2, 2016.</w:t>
+      <w:proofErr w:type="spellStart"/>
+      <w:r>
+        <w:rPr>
+          <w:rFonts w:eastAsiaTheme="majorEastAsia"/>
+          <w:color w:val="000000"/>
+        </w:rPr>
+        <w:t>Yonghui</w:t>
+      </w:r>
+      <w:proofErr w:type="spellEnd"/>
+      <w:r>
+        <w:rPr>
+          <w:rFonts w:eastAsiaTheme="majorEastAsia"/>
+          <w:color w:val="000000"/>
+        </w:rPr>
+        <w:t xml:space="preserve"> Wu, Mike Schuster, </w:t>
+      </w:r>
+      <w:proofErr w:type="spellStart"/>
+      <w:r>
+        <w:rPr>
+          <w:rFonts w:eastAsiaTheme="majorEastAsia"/>
+          <w:color w:val="000000"/>
+        </w:rPr>
+        <w:t>Zhifeng</w:t>
+      </w:r>
+      <w:proofErr w:type="spellEnd"/>
+      <w:r>
+        <w:rPr>
+          <w:rFonts w:eastAsiaTheme="majorEastAsia"/>
+          <w:color w:val="000000"/>
+        </w:rPr>
+        <w:t xml:space="preserve"> Chen, Quoc </w:t>
+      </w:r>
+      <w:proofErr w:type="spellStart"/>
+      <w:proofErr w:type="gramStart"/>
+      <w:r>
+        <w:rPr>
+          <w:rFonts w:eastAsiaTheme="majorEastAsia"/>
+          <w:color w:val="000000"/>
+        </w:rPr>
+        <w:t>V.Le</w:t>
+      </w:r>
+      <w:proofErr w:type="spellEnd"/>
+      <w:proofErr w:type="gramEnd"/>
+      <w:r>
+        <w:rPr>
+          <w:rFonts w:eastAsiaTheme="majorEastAsia"/>
+          <w:color w:val="000000"/>
+        </w:rPr>
+        <w:t xml:space="preserve"> and Mohammad </w:t>
+      </w:r>
+      <w:proofErr w:type="spellStart"/>
+      <w:r>
+        <w:rPr>
+          <w:rFonts w:eastAsiaTheme="majorEastAsia"/>
+          <w:color w:val="000000"/>
+        </w:rPr>
+        <w:t>Norozui</w:t>
+      </w:r>
+      <w:proofErr w:type="spellEnd"/>
+      <w:r>
+        <w:rPr>
+          <w:rFonts w:eastAsiaTheme="majorEastAsia"/>
+          <w:color w:val="000000"/>
+        </w:rPr>
+        <w:t xml:space="preserve">. Google’s Neural Machine Translation System: Bridging the Gap between Human and Machine Translation. </w:t>
+      </w:r>
+      <w:proofErr w:type="spellStart"/>
+      <w:r>
+        <w:rPr>
+          <w:rFonts w:eastAsiaTheme="majorEastAsia"/>
+          <w:color w:val="000000"/>
+        </w:rPr>
+        <w:t>arXiv</w:t>
+      </w:r>
+      <w:proofErr w:type="spellEnd"/>
+      <w:r>
+        <w:rPr>
+          <w:rFonts w:eastAsiaTheme="majorEastAsia"/>
+          <w:color w:val="000000"/>
+        </w:rPr>
+        <w:t>: 1609.08144v2, 2016.</w:t>
       </w:r>
     </w:p>
     <w:p>
@@ -16940,7 +17292,87 @@
           <w:rFonts w:eastAsiaTheme="majorEastAsia"/>
           <w:color w:val="000000"/>
         </w:rPr>
-        <w:t>Stephen Merity, Caiming Xiong, James Bradbury and Richard Socher. Pointer Sentinel Mixture Models. arXiv: 1609.07843v1, 2016.</w:t>
+        <w:t xml:space="preserve">Stephen </w:t>
+      </w:r>
+      <w:proofErr w:type="spellStart"/>
+      <w:r>
+        <w:rPr>
+          <w:rFonts w:eastAsiaTheme="majorEastAsia"/>
+          <w:color w:val="000000"/>
+        </w:rPr>
+        <w:t>Merity</w:t>
+      </w:r>
+      <w:proofErr w:type="spellEnd"/>
+      <w:r>
+        <w:rPr>
+          <w:rFonts w:eastAsiaTheme="majorEastAsia"/>
+          <w:color w:val="000000"/>
+        </w:rPr>
+        <w:t xml:space="preserve">, </w:t>
+      </w:r>
+      <w:proofErr w:type="spellStart"/>
+      <w:r>
+        <w:rPr>
+          <w:rFonts w:eastAsiaTheme="majorEastAsia"/>
+          <w:color w:val="000000"/>
+        </w:rPr>
+        <w:t>Caiming</w:t>
+      </w:r>
+      <w:proofErr w:type="spellEnd"/>
+      <w:r>
+        <w:rPr>
+          <w:rFonts w:eastAsiaTheme="majorEastAsia"/>
+          <w:color w:val="000000"/>
+        </w:rPr>
+        <w:t xml:space="preserve"> </w:t>
+      </w:r>
+      <w:proofErr w:type="spellStart"/>
+      <w:r>
+        <w:rPr>
+          <w:rFonts w:eastAsiaTheme="majorEastAsia"/>
+          <w:color w:val="000000"/>
+        </w:rPr>
+        <w:t>Xiong</w:t>
+      </w:r>
+      <w:proofErr w:type="spellEnd"/>
+      <w:r>
+        <w:rPr>
+          <w:rFonts w:eastAsiaTheme="majorEastAsia"/>
+          <w:color w:val="000000"/>
+        </w:rPr>
+        <w:t xml:space="preserve">, James Bradbury and Richard </w:t>
+      </w:r>
+      <w:proofErr w:type="spellStart"/>
+      <w:r>
+        <w:rPr>
+          <w:rFonts w:eastAsiaTheme="majorEastAsia"/>
+          <w:color w:val="000000"/>
+        </w:rPr>
+        <w:t>Socher</w:t>
+      </w:r>
+      <w:proofErr w:type="spellEnd"/>
+      <w:r>
+        <w:rPr>
+          <w:rFonts w:eastAsiaTheme="majorEastAsia"/>
+          <w:color w:val="000000"/>
+        </w:rPr>
+        <w:t xml:space="preserve">. Pointer Sentinel Mixture Models. </w:t>
+      </w:r>
+      <w:proofErr w:type="spellStart"/>
+      <w:r>
+        <w:rPr>
+          <w:rFonts w:eastAsiaTheme="majorEastAsia"/>
+          <w:color w:val="000000"/>
+        </w:rPr>
+        <w:t>arXiv</w:t>
+      </w:r>
+      <w:proofErr w:type="spellEnd"/>
+      <w:r>
+        <w:rPr>
+          <w:rFonts w:eastAsiaTheme="majorEastAsia"/>
+          <w:color w:val="000000"/>
+        </w:rPr>
+        <w:t>: 1609.07843v1, 2016.</w:t>
       </w:r>
     </w:p>
     <w:p>
@@ -16955,18 +17387,70 @@
           <w:rFonts w:eastAsiaTheme="majorEastAsia"/>
         </w:rPr>
       </w:pPr>
-      <w:r>
-        <w:rPr>
-          <w:rFonts w:eastAsiaTheme="majorEastAsia"/>
-        </w:rPr>
-        <w:t xml:space="preserve">Lajanugen Logeswaran and Honglak Lee. </w:t>
-      </w:r>
-      <w:r>
-        <w:rPr>
-          <w:rFonts w:eastAsiaTheme="majorEastAsia"/>
-          <w:color w:val="000000"/>
-        </w:rPr>
-        <w:t>An Efficient Framework for Learning Sentence Representation. arXiv: 1803.02893v1, 2018.</w:t>
+      <w:proofErr w:type="spellStart"/>
+      <w:r>
+        <w:rPr>
+          <w:rFonts w:eastAsiaTheme="majorEastAsia"/>
+        </w:rPr>
+        <w:t>Lajanugen</w:t>
+      </w:r>
+      <w:proofErr w:type="spellEnd"/>
+      <w:r>
+        <w:rPr>
+          <w:rFonts w:eastAsiaTheme="majorEastAsia"/>
+        </w:rPr>
+        <w:t xml:space="preserve"> </w:t>
+      </w:r>
+      <w:proofErr w:type="spellStart"/>
+      <w:r>
+        <w:rPr>
+          <w:rFonts w:eastAsiaTheme="majorEastAsia"/>
+        </w:rPr>
+        <w:t>Logeswaran</w:t>
+      </w:r>
+      <w:proofErr w:type="spellEnd"/>
+      <w:r>
+        <w:rPr>
+          <w:rFonts w:eastAsiaTheme="majorEastAsia"/>
+        </w:rPr>
+        <w:t xml:space="preserve"> and </w:t>
+      </w:r>
+      <w:proofErr w:type="spellStart"/>
+      <w:r>
+        <w:rPr>
+          <w:rFonts w:eastAsiaTheme="majorEastAsia"/>
+        </w:rPr>
+        <w:t>Honglak</w:t>
+      </w:r>
+      <w:proofErr w:type="spellEnd"/>
+      <w:r>
+        <w:rPr>
+          <w:rFonts w:eastAsiaTheme="majorEastAsia"/>
+        </w:rPr>
+        <w:t xml:space="preserve"> Lee. </w:t>
+      </w:r>
+      <w:r>
+        <w:rPr>
+          <w:rFonts w:eastAsiaTheme="majorEastAsia"/>
+          <w:color w:val="000000"/>
+        </w:rPr>
+        <w:t xml:space="preserve">An Efficient Framework for Learning Sentence Representation. </w:t>
+      </w:r>
+      <w:proofErr w:type="spellStart"/>
+      <w:r>
+        <w:rPr>
+          <w:rFonts w:eastAsiaTheme="majorEastAsia"/>
+          <w:color w:val="000000"/>
+        </w:rPr>
+        <w:t>arXiv</w:t>
+      </w:r>
+      <w:proofErr w:type="spellEnd"/>
+      <w:r>
+        <w:rPr>
+          <w:rFonts w:eastAsiaTheme="majorEastAsia"/>
+          <w:color w:val="000000"/>
+        </w:rPr>
+        <w:t>: 1803.02893v1, 2018.</w:t>
       </w:r>
     </w:p>
     <w:p>
@@ -17131,7 +17615,7 @@
         <v:path o:extrusionok="f" gradientshapeok="t" o:connecttype="rect"/>
         <o:lock v:ext="edit" aspectratio="t"/>
       </v:shapetype>
-      <v:shape id="_x0000_i1027" type="#_x0000_t75" style="width:7.5pt;height:7.5pt" o:bullet="t">
+      <v:shape id="_x0000_i1030" type="#_x0000_t75" style="width:7.7pt;height:7.7pt" o:bullet="t">
         <v:imagedata r:id="rId1" o:title="mso02529EDD"/>
       </v:shape>
     </w:pict>

</xml_diff>